<commit_message>
add task c + zip archive
</commit_message>
<xml_diff>
--- a/Woche4/ueb_4_krien_vosskuhl.docx
+++ b/Woche4/ueb_4_krien_vosskuhl.docx
@@ -1,15 +1,23 @@
 
 <file path=word/document.xml><?xml version="1.0" encoding="utf-8"?>
-<w:document xmlns:wpc="http://schemas.microsoft.com/office/word/2010/wordprocessingCanvas" xmlns:mo="http://schemas.microsoft.com/office/mac/office/2008/main" xmlns:mc="http://schemas.openxmlformats.org/markup-compatibility/2006" xmlns:mv="urn:schemas-microsoft-com:mac:vml" xmlns:o="urn:schemas-microsoft-com:office:office" xmlns:r="http://schemas.openxmlformats.org/officeDocument/2006/relationships" xmlns:m="http://schemas.openxmlformats.org/officeDocument/2006/math" xmlns:v="urn:schemas-microsoft-com:vml" xmlns:wp14="http://schemas.microsoft.com/office/word/2010/wordprocessingDrawing" xmlns:wp="http://schemas.openxmlformats.org/drawingml/2006/wordprocessingDrawing" xmlns:w10="urn:schemas-microsoft-com:office:word" xmlns:w="http://schemas.openxmlformats.org/wordprocessingml/2006/main" xmlns:w14="http://schemas.microsoft.com/office/word/2010/wordml" xmlns:wpg="http://schemas.microsoft.com/office/word/2010/wordprocessingGroup" xmlns:wpi="http://schemas.microsoft.com/office/word/2010/wordprocessingInk" xmlns:wne="http://schemas.microsoft.com/office/word/2006/wordml" xmlns:wps="http://schemas.microsoft.com/office/word/2010/wordprocessingShape" mc:Ignorable="w14 wp14">
+<w:document xmlns:wpc="http://schemas.microsoft.com/office/word/2010/wordprocessingCanvas" xmlns:mc="http://schemas.openxmlformats.org/markup-compatibility/2006" xmlns:o="urn:schemas-microsoft-com:office:office" xmlns:r="http://schemas.openxmlformats.org/officeDocument/2006/relationships" xmlns:m="http://schemas.openxmlformats.org/officeDocument/2006/math" xmlns:v="urn:schemas-microsoft-com:vml" xmlns:wp14="http://schemas.microsoft.com/office/word/2010/wordprocessingDrawing" xmlns:wp="http://schemas.openxmlformats.org/drawingml/2006/wordprocessingDrawing" xmlns:w10="urn:schemas-microsoft-com:office:word" xmlns:w="http://schemas.openxmlformats.org/wordprocessingml/2006/main" xmlns:w14="http://schemas.microsoft.com/office/word/2010/wordml" xmlns:w15="http://schemas.microsoft.com/office/word/2012/wordml" xmlns:wpg="http://schemas.microsoft.com/office/word/2010/wordprocessingGroup" xmlns:wpi="http://schemas.microsoft.com/office/word/2010/wordprocessingInk" xmlns:wne="http://schemas.microsoft.com/office/word/2006/wordml" xmlns:wps="http://schemas.microsoft.com/office/word/2010/wordprocessingShape" mc:Ignorable="w14 w15 wp14">
   <w:body>
     <w:p>
       <w:pPr>
         <w:rPr>
-          <w:rFonts w:ascii="Times New Roman" w:hAnsi="Times New Roman"/>
+          <w:rFonts w:asciiTheme="majorHAnsi" w:hAnsiTheme="majorHAnsi" w:cstheme="majorHAnsi"/>
           <w:b/>
           <w:sz w:val="28"/>
         </w:rPr>
       </w:pPr>
+      <w:r>
+        <w:rPr>
+          <w:rFonts w:asciiTheme="majorHAnsi" w:hAnsiTheme="majorHAnsi" w:cstheme="majorHAnsi"/>
+          <w:b/>
+          <w:sz w:val="28"/>
+        </w:rPr>
+        <w:t>b)</w:t>
+      </w:r>
     </w:p>
     <w:tbl>
       <w:tblPr>
@@ -30,15 +38,13 @@
           <w:p>
             <w:pPr>
               <w:rPr>
-                <w:rFonts w:ascii="Times New Roman" w:hAnsi="Times New Roman"/>
+                <w:rFonts w:asciiTheme="majorHAnsi" w:hAnsiTheme="majorHAnsi" w:cstheme="majorHAnsi"/>
                 <w:b/>
               </w:rPr>
             </w:pPr>
-            <w:bookmarkStart w:id="0" w:name="_GoBack"/>
-            <w:bookmarkEnd w:id="0"/>
-            <w:r>
-              <w:rPr>
-                <w:rFonts w:ascii="Times New Roman" w:hAnsi="Times New Roman"/>
+            <w:r>
+              <w:rPr>
+                <w:rFonts w:asciiTheme="majorHAnsi" w:hAnsiTheme="majorHAnsi" w:cstheme="majorHAnsi"/>
                 <w:b/>
               </w:rPr>
               <w:t>Aktion</w:t>
@@ -52,13 +58,13 @@
           <w:p>
             <w:pPr>
               <w:rPr>
-                <w:rFonts w:ascii="Times New Roman" w:hAnsi="Times New Roman"/>
+                <w:rFonts w:asciiTheme="majorHAnsi" w:hAnsiTheme="majorHAnsi" w:cstheme="majorHAnsi"/>
                 <w:b/>
               </w:rPr>
             </w:pPr>
             <w:r>
               <w:rPr>
-                <w:rFonts w:ascii="Times New Roman" w:hAnsi="Times New Roman"/>
+                <w:rFonts w:asciiTheme="majorHAnsi" w:hAnsiTheme="majorHAnsi" w:cstheme="majorHAnsi"/>
                 <w:b/>
               </w:rPr>
               <w:t>Aktueller Zustand</w:t>
@@ -72,13 +78,13 @@
           <w:p>
             <w:pPr>
               <w:rPr>
-                <w:rFonts w:ascii="Times New Roman" w:hAnsi="Times New Roman"/>
+                <w:rFonts w:asciiTheme="majorHAnsi" w:hAnsiTheme="majorHAnsi" w:cstheme="majorHAnsi"/>
                 <w:b/>
               </w:rPr>
             </w:pPr>
             <w:r>
               <w:rPr>
-                <w:rFonts w:ascii="Times New Roman" w:hAnsi="Times New Roman"/>
+                <w:rFonts w:asciiTheme="majorHAnsi" w:hAnsiTheme="majorHAnsi" w:cstheme="majorHAnsi"/>
                 <w:b/>
               </w:rPr>
               <w:t>Neuer Zustand</w:t>
@@ -95,12 +101,14 @@
             <w:pPr>
               <w:jc w:val="center"/>
               <w:rPr>
-                <w:rFonts w:ascii="Times New Roman" w:hAnsi="Times New Roman"/>
-              </w:rPr>
-            </w:pPr>
-            <w:r>
-              <w:rPr>
-                <w:rFonts w:ascii="Times New Roman" w:hAnsi="Times New Roman"/>
+                <w:rFonts w:asciiTheme="majorHAnsi" w:hAnsiTheme="majorHAnsi" w:cstheme="majorHAnsi"/>
+                <w:i/>
+              </w:rPr>
+            </w:pPr>
+            <w:r>
+              <w:rPr>
+                <w:rFonts w:asciiTheme="majorHAnsi" w:hAnsiTheme="majorHAnsi" w:cstheme="majorHAnsi"/>
+                <w:i/>
               </w:rPr>
               <w:t>-</w:t>
             </w:r>
@@ -114,53 +122,85 @@
             <w:pPr>
               <w:jc w:val="center"/>
               <w:rPr>
-                <w:rFonts w:ascii="Times New Roman" w:hAnsi="Times New Roman"/>
-              </w:rPr>
-            </w:pPr>
-            <w:r>
-              <w:rPr>
-                <w:rFonts w:ascii="Times New Roman" w:hAnsi="Times New Roman"/>
+                <w:rFonts w:asciiTheme="majorHAnsi" w:hAnsiTheme="majorHAnsi" w:cstheme="majorHAnsi"/>
+                <w:i/>
+              </w:rPr>
+            </w:pPr>
+            <w:r>
+              <w:rPr>
+                <w:rFonts w:asciiTheme="majorHAnsi" w:hAnsiTheme="majorHAnsi" w:cstheme="majorHAnsi"/>
+                <w:i/>
+              </w:rPr>
+              <w:t>(</w:t>
+            </w:r>
+            <w:r>
+              <w:rPr>
+                <w:rFonts w:asciiTheme="majorHAnsi" w:hAnsiTheme="majorHAnsi" w:cstheme="majorHAnsi"/>
+                <w:i/>
               </w:rPr>
               <w:t>Entry</w:t>
             </w:r>
-          </w:p>
-        </w:tc>
-        <w:tc>
-          <w:tcPr>
-            <w:tcW w:w="3069" w:type="dxa"/>
-          </w:tcPr>
-          <w:p>
-            <w:pPr>
-              <w:jc w:val="center"/>
-              <w:rPr>
-                <w:rFonts w:ascii="Times New Roman" w:hAnsi="Times New Roman"/>
-              </w:rPr>
-            </w:pPr>
-            <w:r>
-              <w:rPr>
-                <w:rFonts w:ascii="Times New Roman" w:hAnsi="Times New Roman"/>
+            <w:r>
+              <w:rPr>
+                <w:rFonts w:asciiTheme="majorHAnsi" w:hAnsiTheme="majorHAnsi" w:cstheme="majorHAnsi"/>
+                <w:i/>
+              </w:rPr>
+              <w:t>)</w:t>
+            </w:r>
+          </w:p>
+        </w:tc>
+        <w:tc>
+          <w:tcPr>
+            <w:tcW w:w="3069" w:type="dxa"/>
+          </w:tcPr>
+          <w:p>
+            <w:pPr>
+              <w:jc w:val="center"/>
+              <w:rPr>
+                <w:rFonts w:asciiTheme="majorHAnsi" w:hAnsiTheme="majorHAnsi" w:cstheme="majorHAnsi"/>
+                <w:i/>
+              </w:rPr>
+            </w:pPr>
+            <w:r>
+              <w:rPr>
+                <w:rFonts w:asciiTheme="majorHAnsi" w:hAnsiTheme="majorHAnsi" w:cstheme="majorHAnsi"/>
+                <w:i/>
+              </w:rPr>
+              <w:t>(</w:t>
+            </w:r>
+            <w:r>
+              <w:rPr>
+                <w:rFonts w:asciiTheme="majorHAnsi" w:hAnsiTheme="majorHAnsi" w:cstheme="majorHAnsi"/>
+                <w:i/>
               </w:rPr>
               <w:t>Off</w:t>
             </w:r>
-          </w:p>
-        </w:tc>
-      </w:tr>
-      <w:tr>
-        <w:tc>
-          <w:tcPr>
-            <w:tcW w:w="3069" w:type="dxa"/>
-          </w:tcPr>
-          <w:p>
-            <w:pPr>
-              <w:jc w:val="center"/>
-              <w:rPr>
-                <w:rFonts w:ascii="Times New Roman" w:hAnsi="Times New Roman"/>
-              </w:rPr>
-            </w:pPr>
-            <w:proofErr w:type="spellStart"/>
-            <w:r>
-              <w:rPr>
-                <w:rFonts w:ascii="Times New Roman" w:hAnsi="Times New Roman"/>
+            <w:r>
+              <w:rPr>
+                <w:rFonts w:asciiTheme="majorHAnsi" w:hAnsiTheme="majorHAnsi" w:cstheme="majorHAnsi"/>
+                <w:i/>
+              </w:rPr>
+              <w:t>)</w:t>
+            </w:r>
+          </w:p>
+        </w:tc>
+      </w:tr>
+      <w:tr>
+        <w:tc>
+          <w:tcPr>
+            <w:tcW w:w="3069" w:type="dxa"/>
+          </w:tcPr>
+          <w:p>
+            <w:pPr>
+              <w:jc w:val="center"/>
+              <w:rPr>
+                <w:rFonts w:asciiTheme="majorHAnsi" w:hAnsiTheme="majorHAnsi" w:cstheme="majorHAnsi"/>
+              </w:rPr>
+            </w:pPr>
+            <w:proofErr w:type="spellStart"/>
+            <w:r>
+              <w:rPr>
+                <w:rFonts w:asciiTheme="majorHAnsi" w:hAnsiTheme="majorHAnsi" w:cstheme="majorHAnsi"/>
               </w:rPr>
               <w:t>Operate</w:t>
             </w:r>
@@ -175,12 +215,12 @@
             <w:pPr>
               <w:jc w:val="center"/>
               <w:rPr>
-                <w:rFonts w:ascii="Times New Roman" w:hAnsi="Times New Roman"/>
-              </w:rPr>
-            </w:pPr>
-            <w:r>
-              <w:rPr>
-                <w:rFonts w:ascii="Times New Roman" w:hAnsi="Times New Roman"/>
+                <w:rFonts w:asciiTheme="majorHAnsi" w:hAnsiTheme="majorHAnsi" w:cstheme="majorHAnsi"/>
+              </w:rPr>
+            </w:pPr>
+            <w:r>
+              <w:rPr>
+                <w:rFonts w:asciiTheme="majorHAnsi" w:hAnsiTheme="majorHAnsi" w:cstheme="majorHAnsi"/>
               </w:rPr>
               <w:t>Off</w:t>
             </w:r>
@@ -194,12 +234,12 @@
             <w:pPr>
               <w:jc w:val="center"/>
               <w:rPr>
-                <w:rFonts w:ascii="Times New Roman" w:hAnsi="Times New Roman"/>
-              </w:rPr>
-            </w:pPr>
-            <w:r>
-              <w:rPr>
-                <w:rFonts w:ascii="Times New Roman" w:hAnsi="Times New Roman"/>
+                <w:rFonts w:asciiTheme="majorHAnsi" w:hAnsiTheme="majorHAnsi" w:cstheme="majorHAnsi"/>
+              </w:rPr>
+            </w:pPr>
+            <w:r>
+              <w:rPr>
+                <w:rFonts w:asciiTheme="majorHAnsi" w:hAnsiTheme="majorHAnsi" w:cstheme="majorHAnsi"/>
               </w:rPr>
               <w:t>On</w:t>
             </w:r>
@@ -215,13 +255,13 @@
             <w:pPr>
               <w:jc w:val="center"/>
               <w:rPr>
-                <w:rFonts w:ascii="Times New Roman" w:hAnsi="Times New Roman"/>
-              </w:rPr>
-            </w:pPr>
-            <w:proofErr w:type="spellStart"/>
-            <w:r>
-              <w:rPr>
-                <w:rFonts w:ascii="Times New Roman" w:hAnsi="Times New Roman"/>
+                <w:rFonts w:asciiTheme="majorHAnsi" w:hAnsiTheme="majorHAnsi" w:cstheme="majorHAnsi"/>
+              </w:rPr>
+            </w:pPr>
+            <w:proofErr w:type="spellStart"/>
+            <w:r>
+              <w:rPr>
+                <w:rFonts w:asciiTheme="majorHAnsi" w:hAnsiTheme="majorHAnsi" w:cstheme="majorHAnsi"/>
               </w:rPr>
               <w:t>TapeIn</w:t>
             </w:r>
@@ -236,12 +276,12 @@
             <w:pPr>
               <w:jc w:val="center"/>
               <w:rPr>
-                <w:rFonts w:ascii="Times New Roman" w:hAnsi="Times New Roman"/>
-              </w:rPr>
-            </w:pPr>
-            <w:r>
-              <w:rPr>
-                <w:rFonts w:ascii="Times New Roman" w:hAnsi="Times New Roman"/>
+                <w:rFonts w:asciiTheme="majorHAnsi" w:hAnsiTheme="majorHAnsi" w:cstheme="majorHAnsi"/>
+              </w:rPr>
+            </w:pPr>
+            <w:r>
+              <w:rPr>
+                <w:rFonts w:asciiTheme="majorHAnsi" w:hAnsiTheme="majorHAnsi" w:cstheme="majorHAnsi"/>
               </w:rPr>
               <w:t>Off</w:t>
             </w:r>
@@ -255,36 +295,38 @@
             <w:pPr>
               <w:jc w:val="center"/>
               <w:rPr>
-                <w:rFonts w:ascii="Times New Roman" w:hAnsi="Times New Roman"/>
-              </w:rPr>
-            </w:pPr>
-            <w:proofErr w:type="spellStart"/>
-            <w:r>
-              <w:rPr>
-                <w:rFonts w:ascii="Times New Roman" w:hAnsi="Times New Roman"/>
+                <w:rFonts w:asciiTheme="majorHAnsi" w:hAnsiTheme="majorHAnsi" w:cstheme="majorHAnsi"/>
+              </w:rPr>
+            </w:pPr>
+            <w:proofErr w:type="spellStart"/>
+            <w:r>
+              <w:rPr>
+                <w:rFonts w:asciiTheme="majorHAnsi" w:hAnsiTheme="majorHAnsi" w:cstheme="majorHAnsi"/>
               </w:rPr>
               <w:t>OnAndTapeIn</w:t>
             </w:r>
             <w:proofErr w:type="spellEnd"/>
           </w:p>
         </w:tc>
-      </w:tr>
-      <w:tr>
-        <w:tc>
-          <w:tcPr>
-            <w:tcW w:w="3069" w:type="dxa"/>
-          </w:tcPr>
-          <w:p>
-            <w:pPr>
-              <w:jc w:val="center"/>
-              <w:rPr>
-                <w:rFonts w:ascii="Times New Roman" w:hAnsi="Times New Roman"/>
-              </w:rPr>
-            </w:pPr>
-            <w:proofErr w:type="spellStart"/>
-            <w:r>
-              <w:rPr>
-                <w:rFonts w:ascii="Times New Roman" w:hAnsi="Times New Roman"/>
+        <w:bookmarkStart w:id="0" w:name="_GoBack"/>
+        <w:bookmarkEnd w:id="0"/>
+      </w:tr>
+      <w:tr>
+        <w:tc>
+          <w:tcPr>
+            <w:tcW w:w="3069" w:type="dxa"/>
+          </w:tcPr>
+          <w:p>
+            <w:pPr>
+              <w:jc w:val="center"/>
+              <w:rPr>
+                <w:rFonts w:asciiTheme="majorHAnsi" w:hAnsiTheme="majorHAnsi" w:cstheme="majorHAnsi"/>
+              </w:rPr>
+            </w:pPr>
+            <w:proofErr w:type="spellStart"/>
+            <w:r>
+              <w:rPr>
+                <w:rFonts w:asciiTheme="majorHAnsi" w:hAnsiTheme="majorHAnsi" w:cstheme="majorHAnsi"/>
               </w:rPr>
               <w:t>Operate</w:t>
             </w:r>
@@ -299,12 +341,12 @@
             <w:pPr>
               <w:jc w:val="center"/>
               <w:rPr>
-                <w:rFonts w:ascii="Times New Roman" w:hAnsi="Times New Roman"/>
-              </w:rPr>
-            </w:pPr>
-            <w:r>
-              <w:rPr>
-                <w:rFonts w:ascii="Times New Roman" w:hAnsi="Times New Roman"/>
+                <w:rFonts w:asciiTheme="majorHAnsi" w:hAnsiTheme="majorHAnsi" w:cstheme="majorHAnsi"/>
+              </w:rPr>
+            </w:pPr>
+            <w:r>
+              <w:rPr>
+                <w:rFonts w:asciiTheme="majorHAnsi" w:hAnsiTheme="majorHAnsi" w:cstheme="majorHAnsi"/>
               </w:rPr>
               <w:t>On</w:t>
             </w:r>
@@ -318,12 +360,12 @@
             <w:pPr>
               <w:jc w:val="center"/>
               <w:rPr>
-                <w:rFonts w:ascii="Times New Roman" w:hAnsi="Times New Roman"/>
-              </w:rPr>
-            </w:pPr>
-            <w:r>
-              <w:rPr>
-                <w:rFonts w:ascii="Times New Roman" w:hAnsi="Times New Roman"/>
+                <w:rFonts w:asciiTheme="majorHAnsi" w:hAnsiTheme="majorHAnsi" w:cstheme="majorHAnsi"/>
+              </w:rPr>
+            </w:pPr>
+            <w:r>
+              <w:rPr>
+                <w:rFonts w:asciiTheme="majorHAnsi" w:hAnsiTheme="majorHAnsi" w:cstheme="majorHAnsi"/>
               </w:rPr>
               <w:t>Off</w:t>
             </w:r>
@@ -339,13 +381,13 @@
             <w:pPr>
               <w:jc w:val="center"/>
               <w:rPr>
-                <w:rFonts w:ascii="Times New Roman" w:hAnsi="Times New Roman"/>
-              </w:rPr>
-            </w:pPr>
-            <w:proofErr w:type="spellStart"/>
-            <w:r>
-              <w:rPr>
-                <w:rFonts w:ascii="Times New Roman" w:hAnsi="Times New Roman"/>
+                <w:rFonts w:asciiTheme="majorHAnsi" w:hAnsiTheme="majorHAnsi" w:cstheme="majorHAnsi"/>
+              </w:rPr>
+            </w:pPr>
+            <w:proofErr w:type="spellStart"/>
+            <w:r>
+              <w:rPr>
+                <w:rFonts w:asciiTheme="majorHAnsi" w:hAnsiTheme="majorHAnsi" w:cstheme="majorHAnsi"/>
               </w:rPr>
               <w:t>TapeIn</w:t>
             </w:r>
@@ -360,12 +402,12 @@
             <w:pPr>
               <w:jc w:val="center"/>
               <w:rPr>
-                <w:rFonts w:ascii="Times New Roman" w:hAnsi="Times New Roman"/>
-              </w:rPr>
-            </w:pPr>
-            <w:r>
-              <w:rPr>
-                <w:rFonts w:ascii="Times New Roman" w:hAnsi="Times New Roman"/>
+                <w:rFonts w:asciiTheme="majorHAnsi" w:hAnsiTheme="majorHAnsi" w:cstheme="majorHAnsi"/>
+              </w:rPr>
+            </w:pPr>
+            <w:r>
+              <w:rPr>
+                <w:rFonts w:asciiTheme="majorHAnsi" w:hAnsiTheme="majorHAnsi" w:cstheme="majorHAnsi"/>
               </w:rPr>
               <w:t>On</w:t>
             </w:r>
@@ -379,13 +421,13 @@
             <w:pPr>
               <w:jc w:val="center"/>
               <w:rPr>
-                <w:rFonts w:ascii="Times New Roman" w:hAnsi="Times New Roman"/>
-              </w:rPr>
-            </w:pPr>
-            <w:proofErr w:type="spellStart"/>
-            <w:r>
-              <w:rPr>
-                <w:rFonts w:ascii="Times New Roman" w:hAnsi="Times New Roman"/>
+                <w:rFonts w:asciiTheme="majorHAnsi" w:hAnsiTheme="majorHAnsi" w:cstheme="majorHAnsi"/>
+              </w:rPr>
+            </w:pPr>
+            <w:proofErr w:type="spellStart"/>
+            <w:r>
+              <w:rPr>
+                <w:rFonts w:asciiTheme="majorHAnsi" w:hAnsiTheme="majorHAnsi" w:cstheme="majorHAnsi"/>
               </w:rPr>
               <w:t>OnAndTapeIn</w:t>
             </w:r>
@@ -402,13 +444,13 @@
             <w:pPr>
               <w:jc w:val="center"/>
               <w:rPr>
-                <w:rFonts w:ascii="Times New Roman" w:hAnsi="Times New Roman"/>
-              </w:rPr>
-            </w:pPr>
-            <w:proofErr w:type="spellStart"/>
-            <w:r>
-              <w:rPr>
-                <w:rFonts w:ascii="Times New Roman" w:hAnsi="Times New Roman"/>
+                <w:rFonts w:asciiTheme="majorHAnsi" w:hAnsiTheme="majorHAnsi" w:cstheme="majorHAnsi"/>
+              </w:rPr>
+            </w:pPr>
+            <w:proofErr w:type="spellStart"/>
+            <w:r>
+              <w:rPr>
+                <w:rFonts w:asciiTheme="majorHAnsi" w:hAnsiTheme="majorHAnsi" w:cstheme="majorHAnsi"/>
               </w:rPr>
               <w:t>Record</w:t>
             </w:r>
@@ -423,13 +465,13 @@
             <w:pPr>
               <w:jc w:val="center"/>
               <w:rPr>
-                <w:rFonts w:ascii="Times New Roman" w:hAnsi="Times New Roman"/>
-              </w:rPr>
-            </w:pPr>
-            <w:proofErr w:type="spellStart"/>
-            <w:r>
-              <w:rPr>
-                <w:rFonts w:ascii="Times New Roman" w:hAnsi="Times New Roman"/>
+                <w:rFonts w:asciiTheme="majorHAnsi" w:hAnsiTheme="majorHAnsi" w:cstheme="majorHAnsi"/>
+              </w:rPr>
+            </w:pPr>
+            <w:proofErr w:type="spellStart"/>
+            <w:r>
+              <w:rPr>
+                <w:rFonts w:asciiTheme="majorHAnsi" w:hAnsiTheme="majorHAnsi" w:cstheme="majorHAnsi"/>
               </w:rPr>
               <w:t>OnAndTapeIn</w:t>
             </w:r>
@@ -444,12 +486,12 @@
             <w:pPr>
               <w:jc w:val="center"/>
               <w:rPr>
-                <w:rFonts w:ascii="Times New Roman" w:hAnsi="Times New Roman"/>
-              </w:rPr>
-            </w:pPr>
-            <w:r>
-              <w:rPr>
-                <w:rFonts w:ascii="Times New Roman" w:hAnsi="Times New Roman"/>
+                <w:rFonts w:asciiTheme="majorHAnsi" w:hAnsiTheme="majorHAnsi" w:cstheme="majorHAnsi"/>
+              </w:rPr>
+            </w:pPr>
+            <w:r>
+              <w:rPr>
+                <w:rFonts w:asciiTheme="majorHAnsi" w:hAnsiTheme="majorHAnsi" w:cstheme="majorHAnsi"/>
               </w:rPr>
               <w:t>Aufnahme</w:t>
             </w:r>
@@ -465,13 +507,13 @@
             <w:pPr>
               <w:jc w:val="center"/>
               <w:rPr>
-                <w:rFonts w:ascii="Times New Roman" w:hAnsi="Times New Roman"/>
-              </w:rPr>
-            </w:pPr>
-            <w:proofErr w:type="spellStart"/>
-            <w:r>
-              <w:rPr>
-                <w:rFonts w:ascii="Times New Roman" w:hAnsi="Times New Roman"/>
+                <w:rFonts w:asciiTheme="majorHAnsi" w:hAnsiTheme="majorHAnsi" w:cstheme="majorHAnsi"/>
+              </w:rPr>
+            </w:pPr>
+            <w:proofErr w:type="spellStart"/>
+            <w:r>
+              <w:rPr>
+                <w:rFonts w:asciiTheme="majorHAnsi" w:hAnsiTheme="majorHAnsi" w:cstheme="majorHAnsi"/>
               </w:rPr>
               <w:t>Operate</w:t>
             </w:r>
@@ -486,13 +528,13 @@
             <w:pPr>
               <w:jc w:val="center"/>
               <w:rPr>
-                <w:rFonts w:ascii="Times New Roman" w:hAnsi="Times New Roman"/>
-              </w:rPr>
-            </w:pPr>
-            <w:proofErr w:type="spellStart"/>
-            <w:r>
-              <w:rPr>
-                <w:rFonts w:ascii="Times New Roman" w:hAnsi="Times New Roman"/>
+                <w:rFonts w:asciiTheme="majorHAnsi" w:hAnsiTheme="majorHAnsi" w:cstheme="majorHAnsi"/>
+              </w:rPr>
+            </w:pPr>
+            <w:proofErr w:type="spellStart"/>
+            <w:r>
+              <w:rPr>
+                <w:rFonts w:asciiTheme="majorHAnsi" w:hAnsiTheme="majorHAnsi" w:cstheme="majorHAnsi"/>
               </w:rPr>
               <w:t>OnAndTapeIn</w:t>
             </w:r>
@@ -507,13 +549,13 @@
             <w:pPr>
               <w:jc w:val="center"/>
               <w:rPr>
-                <w:rFonts w:ascii="Times New Roman" w:hAnsi="Times New Roman"/>
-              </w:rPr>
-            </w:pPr>
-            <w:proofErr w:type="spellStart"/>
-            <w:r>
-              <w:rPr>
-                <w:rFonts w:ascii="Times New Roman" w:hAnsi="Times New Roman"/>
+                <w:rFonts w:asciiTheme="majorHAnsi" w:hAnsiTheme="majorHAnsi" w:cstheme="majorHAnsi"/>
+              </w:rPr>
+            </w:pPr>
+            <w:proofErr w:type="spellStart"/>
+            <w:r>
+              <w:rPr>
+                <w:rFonts w:asciiTheme="majorHAnsi" w:hAnsiTheme="majorHAnsi" w:cstheme="majorHAnsi"/>
               </w:rPr>
               <w:t>OffAndTapeIn</w:t>
             </w:r>
@@ -530,13 +572,13 @@
             <w:pPr>
               <w:jc w:val="center"/>
               <w:rPr>
-                <w:rFonts w:ascii="Times New Roman" w:hAnsi="Times New Roman"/>
-              </w:rPr>
-            </w:pPr>
-            <w:proofErr w:type="spellStart"/>
-            <w:r>
-              <w:rPr>
-                <w:rFonts w:ascii="Times New Roman" w:hAnsi="Times New Roman"/>
+                <w:rFonts w:asciiTheme="majorHAnsi" w:hAnsiTheme="majorHAnsi" w:cstheme="majorHAnsi"/>
+              </w:rPr>
+            </w:pPr>
+            <w:proofErr w:type="spellStart"/>
+            <w:r>
+              <w:rPr>
+                <w:rFonts w:asciiTheme="majorHAnsi" w:hAnsiTheme="majorHAnsi" w:cstheme="majorHAnsi"/>
               </w:rPr>
               <w:t>StopEject</w:t>
             </w:r>
@@ -551,13 +593,13 @@
             <w:pPr>
               <w:jc w:val="center"/>
               <w:rPr>
-                <w:rFonts w:ascii="Times New Roman" w:hAnsi="Times New Roman"/>
-              </w:rPr>
-            </w:pPr>
-            <w:proofErr w:type="spellStart"/>
-            <w:r>
-              <w:rPr>
-                <w:rFonts w:ascii="Times New Roman" w:hAnsi="Times New Roman"/>
+                <w:rFonts w:asciiTheme="majorHAnsi" w:hAnsiTheme="majorHAnsi" w:cstheme="majorHAnsi"/>
+              </w:rPr>
+            </w:pPr>
+            <w:proofErr w:type="spellStart"/>
+            <w:r>
+              <w:rPr>
+                <w:rFonts w:asciiTheme="majorHAnsi" w:hAnsiTheme="majorHAnsi" w:cstheme="majorHAnsi"/>
               </w:rPr>
               <w:t>OnAndTapeIn</w:t>
             </w:r>
@@ -572,12 +614,12 @@
             <w:pPr>
               <w:jc w:val="center"/>
               <w:rPr>
-                <w:rFonts w:ascii="Times New Roman" w:hAnsi="Times New Roman"/>
-              </w:rPr>
-            </w:pPr>
-            <w:r>
-              <w:rPr>
-                <w:rFonts w:ascii="Times New Roman" w:hAnsi="Times New Roman"/>
+                <w:rFonts w:asciiTheme="majorHAnsi" w:hAnsiTheme="majorHAnsi" w:cstheme="majorHAnsi"/>
+              </w:rPr>
+            </w:pPr>
+            <w:r>
+              <w:rPr>
+                <w:rFonts w:asciiTheme="majorHAnsi" w:hAnsiTheme="majorHAnsi" w:cstheme="majorHAnsi"/>
               </w:rPr>
               <w:t>On</w:t>
             </w:r>
@@ -593,13 +635,13 @@
             <w:pPr>
               <w:jc w:val="center"/>
               <w:rPr>
-                <w:rFonts w:ascii="Times New Roman" w:hAnsi="Times New Roman"/>
-              </w:rPr>
-            </w:pPr>
-            <w:proofErr w:type="spellStart"/>
-            <w:r>
-              <w:rPr>
-                <w:rFonts w:ascii="Times New Roman" w:hAnsi="Times New Roman"/>
+                <w:rFonts w:asciiTheme="majorHAnsi" w:hAnsiTheme="majorHAnsi" w:cstheme="majorHAnsi"/>
+              </w:rPr>
+            </w:pPr>
+            <w:proofErr w:type="spellStart"/>
+            <w:r>
+              <w:rPr>
+                <w:rFonts w:asciiTheme="majorHAnsi" w:hAnsiTheme="majorHAnsi" w:cstheme="majorHAnsi"/>
               </w:rPr>
               <w:t>Rewind</w:t>
             </w:r>
@@ -614,13 +656,13 @@
             <w:pPr>
               <w:jc w:val="center"/>
               <w:rPr>
-                <w:rFonts w:ascii="Times New Roman" w:hAnsi="Times New Roman"/>
-              </w:rPr>
-            </w:pPr>
-            <w:proofErr w:type="spellStart"/>
-            <w:r>
-              <w:rPr>
-                <w:rFonts w:ascii="Times New Roman" w:hAnsi="Times New Roman"/>
+                <w:rFonts w:asciiTheme="majorHAnsi" w:hAnsiTheme="majorHAnsi" w:cstheme="majorHAnsi"/>
+              </w:rPr>
+            </w:pPr>
+            <w:proofErr w:type="spellStart"/>
+            <w:r>
+              <w:rPr>
+                <w:rFonts w:asciiTheme="majorHAnsi" w:hAnsiTheme="majorHAnsi" w:cstheme="majorHAnsi"/>
               </w:rPr>
               <w:t>OnAndTapeIn</w:t>
             </w:r>
@@ -635,13 +677,13 @@
             <w:pPr>
               <w:jc w:val="center"/>
               <w:rPr>
-                <w:rFonts w:ascii="Times New Roman" w:hAnsi="Times New Roman"/>
-              </w:rPr>
-            </w:pPr>
-            <w:proofErr w:type="spellStart"/>
-            <w:r>
-              <w:rPr>
-                <w:rFonts w:ascii="Times New Roman" w:hAnsi="Times New Roman"/>
+                <w:rFonts w:asciiTheme="majorHAnsi" w:hAnsiTheme="majorHAnsi" w:cstheme="majorHAnsi"/>
+              </w:rPr>
+            </w:pPr>
+            <w:proofErr w:type="spellStart"/>
+            <w:r>
+              <w:rPr>
+                <w:rFonts w:asciiTheme="majorHAnsi" w:hAnsiTheme="majorHAnsi" w:cstheme="majorHAnsi"/>
               </w:rPr>
               <w:t>Rückwärts_oW</w:t>
             </w:r>
@@ -658,13 +700,13 @@
             <w:pPr>
               <w:jc w:val="center"/>
               <w:rPr>
-                <w:rFonts w:ascii="Times New Roman" w:hAnsi="Times New Roman"/>
-              </w:rPr>
-            </w:pPr>
-            <w:proofErr w:type="spellStart"/>
-            <w:r>
-              <w:rPr>
-                <w:rFonts w:ascii="Times New Roman" w:hAnsi="Times New Roman"/>
+                <w:rFonts w:asciiTheme="majorHAnsi" w:hAnsiTheme="majorHAnsi" w:cstheme="majorHAnsi"/>
+              </w:rPr>
+            </w:pPr>
+            <w:proofErr w:type="spellStart"/>
+            <w:r>
+              <w:rPr>
+                <w:rFonts w:asciiTheme="majorHAnsi" w:hAnsiTheme="majorHAnsi" w:cstheme="majorHAnsi"/>
               </w:rPr>
               <w:t>FastForward</w:t>
             </w:r>
@@ -679,13 +721,13 @@
             <w:pPr>
               <w:jc w:val="center"/>
               <w:rPr>
-                <w:rFonts w:ascii="Times New Roman" w:hAnsi="Times New Roman"/>
-              </w:rPr>
-            </w:pPr>
-            <w:proofErr w:type="spellStart"/>
-            <w:r>
-              <w:rPr>
-                <w:rFonts w:ascii="Times New Roman" w:hAnsi="Times New Roman"/>
+                <w:rFonts w:asciiTheme="majorHAnsi" w:hAnsiTheme="majorHAnsi" w:cstheme="majorHAnsi"/>
+              </w:rPr>
+            </w:pPr>
+            <w:proofErr w:type="spellStart"/>
+            <w:r>
+              <w:rPr>
+                <w:rFonts w:asciiTheme="majorHAnsi" w:hAnsiTheme="majorHAnsi" w:cstheme="majorHAnsi"/>
               </w:rPr>
               <w:t>OnAndTapeIn</w:t>
             </w:r>
@@ -700,13 +742,13 @@
             <w:pPr>
               <w:jc w:val="center"/>
               <w:rPr>
-                <w:rFonts w:ascii="Times New Roman" w:hAnsi="Times New Roman"/>
-              </w:rPr>
-            </w:pPr>
-            <w:proofErr w:type="spellStart"/>
-            <w:r>
-              <w:rPr>
-                <w:rFonts w:ascii="Times New Roman" w:hAnsi="Times New Roman"/>
+                <w:rFonts w:asciiTheme="majorHAnsi" w:hAnsiTheme="majorHAnsi" w:cstheme="majorHAnsi"/>
+              </w:rPr>
+            </w:pPr>
+            <w:proofErr w:type="spellStart"/>
+            <w:r>
+              <w:rPr>
+                <w:rFonts w:asciiTheme="majorHAnsi" w:hAnsiTheme="majorHAnsi" w:cstheme="majorHAnsi"/>
               </w:rPr>
               <w:t>Vorwärts_oW</w:t>
             </w:r>
@@ -723,12 +765,12 @@
             <w:pPr>
               <w:jc w:val="center"/>
               <w:rPr>
-                <w:rFonts w:ascii="Times New Roman" w:hAnsi="Times New Roman"/>
-              </w:rPr>
-            </w:pPr>
-            <w:r>
-              <w:rPr>
-                <w:rFonts w:ascii="Times New Roman" w:hAnsi="Times New Roman"/>
+                <w:rFonts w:asciiTheme="majorHAnsi" w:hAnsiTheme="majorHAnsi" w:cstheme="majorHAnsi"/>
+              </w:rPr>
+            </w:pPr>
+            <w:r>
+              <w:rPr>
+                <w:rFonts w:asciiTheme="majorHAnsi" w:hAnsiTheme="majorHAnsi" w:cstheme="majorHAnsi"/>
               </w:rPr>
               <w:t>Play</w:t>
             </w:r>
@@ -742,13 +784,13 @@
             <w:pPr>
               <w:jc w:val="center"/>
               <w:rPr>
-                <w:rFonts w:ascii="Times New Roman" w:hAnsi="Times New Roman"/>
-              </w:rPr>
-            </w:pPr>
-            <w:proofErr w:type="spellStart"/>
-            <w:r>
-              <w:rPr>
-                <w:rFonts w:ascii="Times New Roman" w:hAnsi="Times New Roman"/>
+                <w:rFonts w:asciiTheme="majorHAnsi" w:hAnsiTheme="majorHAnsi" w:cstheme="majorHAnsi"/>
+              </w:rPr>
+            </w:pPr>
+            <w:proofErr w:type="spellStart"/>
+            <w:r>
+              <w:rPr>
+                <w:rFonts w:asciiTheme="majorHAnsi" w:hAnsiTheme="majorHAnsi" w:cstheme="majorHAnsi"/>
               </w:rPr>
               <w:t>OnAndTapeIn</w:t>
             </w:r>
@@ -763,12 +805,12 @@
             <w:pPr>
               <w:jc w:val="center"/>
               <w:rPr>
-                <w:rFonts w:ascii="Times New Roman" w:hAnsi="Times New Roman"/>
-              </w:rPr>
-            </w:pPr>
-            <w:r>
-              <w:rPr>
-                <w:rFonts w:ascii="Times New Roman" w:hAnsi="Times New Roman"/>
+                <w:rFonts w:asciiTheme="majorHAnsi" w:hAnsiTheme="majorHAnsi" w:cstheme="majorHAnsi"/>
+              </w:rPr>
+            </w:pPr>
+            <w:r>
+              <w:rPr>
+                <w:rFonts w:asciiTheme="majorHAnsi" w:hAnsiTheme="majorHAnsi" w:cstheme="majorHAnsi"/>
               </w:rPr>
               <w:t>Wiedergabe</w:t>
             </w:r>
@@ -784,12 +826,12 @@
             <w:pPr>
               <w:jc w:val="center"/>
               <w:rPr>
-                <w:rFonts w:ascii="Times New Roman" w:hAnsi="Times New Roman"/>
-              </w:rPr>
-            </w:pPr>
-            <w:r>
-              <w:rPr>
-                <w:rFonts w:ascii="Times New Roman" w:hAnsi="Times New Roman"/>
+                <w:rFonts w:asciiTheme="majorHAnsi" w:hAnsiTheme="majorHAnsi" w:cstheme="majorHAnsi"/>
+              </w:rPr>
+            </w:pPr>
+            <w:r>
+              <w:rPr>
+                <w:rFonts w:asciiTheme="majorHAnsi" w:hAnsiTheme="majorHAnsi" w:cstheme="majorHAnsi"/>
               </w:rPr>
               <w:t>Pause</w:t>
             </w:r>
@@ -803,12 +845,12 @@
             <w:pPr>
               <w:jc w:val="center"/>
               <w:rPr>
-                <w:rFonts w:ascii="Times New Roman" w:hAnsi="Times New Roman"/>
-              </w:rPr>
-            </w:pPr>
-            <w:r>
-              <w:rPr>
-                <w:rFonts w:ascii="Times New Roman" w:hAnsi="Times New Roman"/>
+                <w:rFonts w:asciiTheme="majorHAnsi" w:hAnsiTheme="majorHAnsi" w:cstheme="majorHAnsi"/>
+              </w:rPr>
+            </w:pPr>
+            <w:r>
+              <w:rPr>
+                <w:rFonts w:asciiTheme="majorHAnsi" w:hAnsiTheme="majorHAnsi" w:cstheme="majorHAnsi"/>
               </w:rPr>
               <w:t>Aufnahme</w:t>
             </w:r>
@@ -822,13 +864,13 @@
             <w:pPr>
               <w:jc w:val="center"/>
               <w:rPr>
-                <w:rFonts w:ascii="Times New Roman" w:hAnsi="Times New Roman"/>
-              </w:rPr>
-            </w:pPr>
-            <w:proofErr w:type="spellStart"/>
-            <w:r>
-              <w:rPr>
-                <w:rFonts w:ascii="Times New Roman" w:hAnsi="Times New Roman"/>
+                <w:rFonts w:asciiTheme="majorHAnsi" w:hAnsiTheme="majorHAnsi" w:cstheme="majorHAnsi"/>
+              </w:rPr>
+            </w:pPr>
+            <w:proofErr w:type="spellStart"/>
+            <w:r>
+              <w:rPr>
+                <w:rFonts w:asciiTheme="majorHAnsi" w:hAnsiTheme="majorHAnsi" w:cstheme="majorHAnsi"/>
               </w:rPr>
               <w:t>Aufnahmepause_normal</w:t>
             </w:r>
@@ -845,13 +887,13 @@
             <w:pPr>
               <w:jc w:val="center"/>
               <w:rPr>
-                <w:rFonts w:ascii="Times New Roman" w:hAnsi="Times New Roman"/>
-              </w:rPr>
-            </w:pPr>
-            <w:proofErr w:type="spellStart"/>
-            <w:r>
-              <w:rPr>
-                <w:rFonts w:ascii="Times New Roman" w:hAnsi="Times New Roman"/>
+                <w:rFonts w:asciiTheme="majorHAnsi" w:hAnsiTheme="majorHAnsi" w:cstheme="majorHAnsi"/>
+              </w:rPr>
+            </w:pPr>
+            <w:proofErr w:type="spellStart"/>
+            <w:r>
+              <w:rPr>
+                <w:rFonts w:asciiTheme="majorHAnsi" w:hAnsiTheme="majorHAnsi" w:cstheme="majorHAnsi"/>
               </w:rPr>
               <w:t>Record</w:t>
             </w:r>
@@ -866,12 +908,12 @@
             <w:pPr>
               <w:jc w:val="center"/>
               <w:rPr>
-                <w:rFonts w:ascii="Times New Roman" w:hAnsi="Times New Roman"/>
-              </w:rPr>
-            </w:pPr>
-            <w:r>
-              <w:rPr>
-                <w:rFonts w:ascii="Times New Roman" w:hAnsi="Times New Roman"/>
+                <w:rFonts w:asciiTheme="majorHAnsi" w:hAnsiTheme="majorHAnsi" w:cstheme="majorHAnsi"/>
+              </w:rPr>
+            </w:pPr>
+            <w:r>
+              <w:rPr>
+                <w:rFonts w:asciiTheme="majorHAnsi" w:hAnsiTheme="majorHAnsi" w:cstheme="majorHAnsi"/>
               </w:rPr>
               <w:t>Aufnahme</w:t>
             </w:r>
@@ -885,13 +927,13 @@
             <w:pPr>
               <w:jc w:val="center"/>
               <w:rPr>
-                <w:rFonts w:ascii="Times New Roman" w:hAnsi="Times New Roman"/>
-              </w:rPr>
-            </w:pPr>
-            <w:proofErr w:type="spellStart"/>
-            <w:r>
-              <w:rPr>
-                <w:rFonts w:ascii="Times New Roman" w:hAnsi="Times New Roman"/>
+                <w:rFonts w:asciiTheme="majorHAnsi" w:hAnsiTheme="majorHAnsi" w:cstheme="majorHAnsi"/>
+              </w:rPr>
+            </w:pPr>
+            <w:proofErr w:type="spellStart"/>
+            <w:r>
+              <w:rPr>
+                <w:rFonts w:asciiTheme="majorHAnsi" w:hAnsiTheme="majorHAnsi" w:cstheme="majorHAnsi"/>
               </w:rPr>
               <w:t>AutomatischerModus</w:t>
             </w:r>
@@ -908,13 +950,13 @@
             <w:pPr>
               <w:jc w:val="center"/>
               <w:rPr>
-                <w:rFonts w:ascii="Times New Roman" w:hAnsi="Times New Roman"/>
-              </w:rPr>
-            </w:pPr>
-            <w:proofErr w:type="spellStart"/>
-            <w:r>
-              <w:rPr>
-                <w:rFonts w:ascii="Times New Roman" w:hAnsi="Times New Roman"/>
+                <w:rFonts w:asciiTheme="majorHAnsi" w:hAnsiTheme="majorHAnsi" w:cstheme="majorHAnsi"/>
+              </w:rPr>
+            </w:pPr>
+            <w:proofErr w:type="spellStart"/>
+            <w:r>
+              <w:rPr>
+                <w:rFonts w:asciiTheme="majorHAnsi" w:hAnsiTheme="majorHAnsi" w:cstheme="majorHAnsi"/>
               </w:rPr>
               <w:t>Operate</w:t>
             </w:r>
@@ -929,12 +971,12 @@
             <w:pPr>
               <w:jc w:val="center"/>
               <w:rPr>
-                <w:rFonts w:ascii="Times New Roman" w:hAnsi="Times New Roman"/>
-              </w:rPr>
-            </w:pPr>
-            <w:r>
-              <w:rPr>
-                <w:rFonts w:ascii="Times New Roman" w:hAnsi="Times New Roman"/>
+                <w:rFonts w:asciiTheme="majorHAnsi" w:hAnsiTheme="majorHAnsi" w:cstheme="majorHAnsi"/>
+              </w:rPr>
+            </w:pPr>
+            <w:r>
+              <w:rPr>
+                <w:rFonts w:asciiTheme="majorHAnsi" w:hAnsiTheme="majorHAnsi" w:cstheme="majorHAnsi"/>
               </w:rPr>
               <w:t>Aufnahme</w:t>
             </w:r>
@@ -948,13 +990,13 @@
             <w:pPr>
               <w:jc w:val="center"/>
               <w:rPr>
-                <w:rFonts w:ascii="Times New Roman" w:hAnsi="Times New Roman"/>
-              </w:rPr>
-            </w:pPr>
-            <w:proofErr w:type="spellStart"/>
-            <w:r>
-              <w:rPr>
-                <w:rFonts w:ascii="Times New Roman" w:hAnsi="Times New Roman"/>
+                <w:rFonts w:asciiTheme="majorHAnsi" w:hAnsiTheme="majorHAnsi" w:cstheme="majorHAnsi"/>
+              </w:rPr>
+            </w:pPr>
+            <w:proofErr w:type="spellStart"/>
+            <w:r>
+              <w:rPr>
+                <w:rFonts w:asciiTheme="majorHAnsi" w:hAnsiTheme="majorHAnsi" w:cstheme="majorHAnsi"/>
               </w:rPr>
               <w:t>OffAndTapeIn</w:t>
             </w:r>
@@ -971,13 +1013,13 @@
             <w:pPr>
               <w:jc w:val="center"/>
               <w:rPr>
-                <w:rFonts w:ascii="Times New Roman" w:hAnsi="Times New Roman"/>
-              </w:rPr>
-            </w:pPr>
-            <w:proofErr w:type="spellStart"/>
-            <w:r>
-              <w:rPr>
-                <w:rFonts w:ascii="Times New Roman" w:hAnsi="Times New Roman"/>
+                <w:rFonts w:asciiTheme="majorHAnsi" w:hAnsiTheme="majorHAnsi" w:cstheme="majorHAnsi"/>
+              </w:rPr>
+            </w:pPr>
+            <w:proofErr w:type="spellStart"/>
+            <w:r>
+              <w:rPr>
+                <w:rFonts w:asciiTheme="majorHAnsi" w:hAnsiTheme="majorHAnsi" w:cstheme="majorHAnsi"/>
               </w:rPr>
               <w:t>StopEject</w:t>
             </w:r>
@@ -992,12 +1034,12 @@
             <w:pPr>
               <w:jc w:val="center"/>
               <w:rPr>
-                <w:rFonts w:ascii="Times New Roman" w:hAnsi="Times New Roman"/>
-              </w:rPr>
-            </w:pPr>
-            <w:r>
-              <w:rPr>
-                <w:rFonts w:ascii="Times New Roman" w:hAnsi="Times New Roman"/>
+                <w:rFonts w:asciiTheme="majorHAnsi" w:hAnsiTheme="majorHAnsi" w:cstheme="majorHAnsi"/>
+              </w:rPr>
+            </w:pPr>
+            <w:r>
+              <w:rPr>
+                <w:rFonts w:asciiTheme="majorHAnsi" w:hAnsiTheme="majorHAnsi" w:cstheme="majorHAnsi"/>
               </w:rPr>
               <w:t>Aufnahme</w:t>
             </w:r>
@@ -1011,13 +1053,13 @@
             <w:pPr>
               <w:jc w:val="center"/>
               <w:rPr>
-                <w:rFonts w:ascii="Times New Roman" w:hAnsi="Times New Roman"/>
-              </w:rPr>
-            </w:pPr>
-            <w:proofErr w:type="spellStart"/>
-            <w:r>
-              <w:rPr>
-                <w:rFonts w:ascii="Times New Roman" w:hAnsi="Times New Roman"/>
+                <w:rFonts w:asciiTheme="majorHAnsi" w:hAnsiTheme="majorHAnsi" w:cstheme="majorHAnsi"/>
+              </w:rPr>
+            </w:pPr>
+            <w:proofErr w:type="spellStart"/>
+            <w:r>
+              <w:rPr>
+                <w:rFonts w:asciiTheme="majorHAnsi" w:hAnsiTheme="majorHAnsi" w:cstheme="majorHAnsi"/>
               </w:rPr>
               <w:t>OnAndTapeIn</w:t>
             </w:r>
@@ -1034,13 +1076,13 @@
             <w:pPr>
               <w:jc w:val="center"/>
               <w:rPr>
-                <w:rFonts w:ascii="Times New Roman" w:hAnsi="Times New Roman"/>
-              </w:rPr>
-            </w:pPr>
-            <w:proofErr w:type="spellStart"/>
-            <w:r>
-              <w:rPr>
-                <w:rFonts w:ascii="Times New Roman" w:hAnsi="Times New Roman"/>
+                <w:rFonts w:asciiTheme="majorHAnsi" w:hAnsiTheme="majorHAnsi" w:cstheme="majorHAnsi"/>
+              </w:rPr>
+            </w:pPr>
+            <w:proofErr w:type="spellStart"/>
+            <w:r>
+              <w:rPr>
+                <w:rFonts w:asciiTheme="majorHAnsi" w:hAnsiTheme="majorHAnsi" w:cstheme="majorHAnsi"/>
               </w:rPr>
               <w:t>StopEject</w:t>
             </w:r>
@@ -1055,13 +1097,13 @@
             <w:pPr>
               <w:jc w:val="center"/>
               <w:rPr>
-                <w:rFonts w:ascii="Times New Roman" w:hAnsi="Times New Roman"/>
-              </w:rPr>
-            </w:pPr>
-            <w:proofErr w:type="spellStart"/>
-            <w:r>
-              <w:rPr>
-                <w:rFonts w:ascii="Times New Roman" w:hAnsi="Times New Roman"/>
+                <w:rFonts w:asciiTheme="majorHAnsi" w:hAnsiTheme="majorHAnsi" w:cstheme="majorHAnsi"/>
+              </w:rPr>
+            </w:pPr>
+            <w:proofErr w:type="spellStart"/>
+            <w:r>
+              <w:rPr>
+                <w:rFonts w:asciiTheme="majorHAnsi" w:hAnsiTheme="majorHAnsi" w:cstheme="majorHAnsi"/>
               </w:rPr>
               <w:t>OffAndTapeIn</w:t>
             </w:r>
@@ -1076,12 +1118,12 @@
             <w:pPr>
               <w:jc w:val="center"/>
               <w:rPr>
-                <w:rFonts w:ascii="Times New Roman" w:hAnsi="Times New Roman"/>
-              </w:rPr>
-            </w:pPr>
-            <w:r>
-              <w:rPr>
-                <w:rFonts w:ascii="Times New Roman" w:hAnsi="Times New Roman"/>
+                <w:rFonts w:asciiTheme="majorHAnsi" w:hAnsiTheme="majorHAnsi" w:cstheme="majorHAnsi"/>
+              </w:rPr>
+            </w:pPr>
+            <w:r>
+              <w:rPr>
+                <w:rFonts w:asciiTheme="majorHAnsi" w:hAnsiTheme="majorHAnsi" w:cstheme="majorHAnsi"/>
               </w:rPr>
               <w:t>Off</w:t>
             </w:r>
@@ -1097,13 +1139,13 @@
             <w:pPr>
               <w:jc w:val="center"/>
               <w:rPr>
-                <w:rFonts w:ascii="Times New Roman" w:hAnsi="Times New Roman"/>
-              </w:rPr>
-            </w:pPr>
-            <w:proofErr w:type="spellStart"/>
-            <w:r>
-              <w:rPr>
-                <w:rFonts w:ascii="Times New Roman" w:hAnsi="Times New Roman"/>
+                <w:rFonts w:asciiTheme="majorHAnsi" w:hAnsiTheme="majorHAnsi" w:cstheme="majorHAnsi"/>
+              </w:rPr>
+            </w:pPr>
+            <w:proofErr w:type="spellStart"/>
+            <w:r>
+              <w:rPr>
+                <w:rFonts w:asciiTheme="majorHAnsi" w:hAnsiTheme="majorHAnsi" w:cstheme="majorHAnsi"/>
               </w:rPr>
               <w:t>Operate</w:t>
             </w:r>
@@ -1118,13 +1160,13 @@
             <w:pPr>
               <w:jc w:val="center"/>
               <w:rPr>
-                <w:rFonts w:ascii="Times New Roman" w:hAnsi="Times New Roman"/>
-              </w:rPr>
-            </w:pPr>
-            <w:proofErr w:type="spellStart"/>
-            <w:r>
-              <w:rPr>
-                <w:rFonts w:ascii="Times New Roman" w:hAnsi="Times New Roman"/>
+                <w:rFonts w:asciiTheme="majorHAnsi" w:hAnsiTheme="majorHAnsi" w:cstheme="majorHAnsi"/>
+              </w:rPr>
+            </w:pPr>
+            <w:proofErr w:type="spellStart"/>
+            <w:r>
+              <w:rPr>
+                <w:rFonts w:asciiTheme="majorHAnsi" w:hAnsiTheme="majorHAnsi" w:cstheme="majorHAnsi"/>
               </w:rPr>
               <w:t>OffAndTapeIn</w:t>
             </w:r>
@@ -1139,13 +1181,13 @@
             <w:pPr>
               <w:jc w:val="center"/>
               <w:rPr>
-                <w:rFonts w:ascii="Times New Roman" w:hAnsi="Times New Roman"/>
-              </w:rPr>
-            </w:pPr>
-            <w:proofErr w:type="spellStart"/>
-            <w:r>
-              <w:rPr>
-                <w:rFonts w:ascii="Times New Roman" w:hAnsi="Times New Roman"/>
+                <w:rFonts w:asciiTheme="majorHAnsi" w:hAnsiTheme="majorHAnsi" w:cstheme="majorHAnsi"/>
+              </w:rPr>
+            </w:pPr>
+            <w:proofErr w:type="spellStart"/>
+            <w:r>
+              <w:rPr>
+                <w:rFonts w:asciiTheme="majorHAnsi" w:hAnsiTheme="majorHAnsi" w:cstheme="majorHAnsi"/>
               </w:rPr>
               <w:t>OnAndTapeIn</w:t>
             </w:r>
@@ -1162,13 +1204,13 @@
             <w:pPr>
               <w:jc w:val="center"/>
               <w:rPr>
-                <w:rFonts w:ascii="Times New Roman" w:hAnsi="Times New Roman"/>
-              </w:rPr>
-            </w:pPr>
-            <w:proofErr w:type="spellStart"/>
-            <w:r>
-              <w:rPr>
-                <w:rFonts w:ascii="Times New Roman" w:hAnsi="Times New Roman"/>
+                <w:rFonts w:asciiTheme="majorHAnsi" w:hAnsiTheme="majorHAnsi" w:cstheme="majorHAnsi"/>
+              </w:rPr>
+            </w:pPr>
+            <w:proofErr w:type="spellStart"/>
+            <w:r>
+              <w:rPr>
+                <w:rFonts w:asciiTheme="majorHAnsi" w:hAnsiTheme="majorHAnsi" w:cstheme="majorHAnsi"/>
               </w:rPr>
               <w:t>Operate</w:t>
             </w:r>
@@ -1183,13 +1225,13 @@
             <w:pPr>
               <w:jc w:val="center"/>
               <w:rPr>
-                <w:rFonts w:ascii="Times New Roman" w:hAnsi="Times New Roman"/>
-              </w:rPr>
-            </w:pPr>
-            <w:proofErr w:type="spellStart"/>
-            <w:r>
-              <w:rPr>
-                <w:rFonts w:ascii="Times New Roman" w:hAnsi="Times New Roman"/>
+                <w:rFonts w:asciiTheme="majorHAnsi" w:hAnsiTheme="majorHAnsi" w:cstheme="majorHAnsi"/>
+              </w:rPr>
+            </w:pPr>
+            <w:proofErr w:type="spellStart"/>
+            <w:r>
+              <w:rPr>
+                <w:rFonts w:asciiTheme="majorHAnsi" w:hAnsiTheme="majorHAnsi" w:cstheme="majorHAnsi"/>
               </w:rPr>
               <w:t>Rückwärts_oW</w:t>
             </w:r>
@@ -1204,13 +1246,13 @@
             <w:pPr>
               <w:jc w:val="center"/>
               <w:rPr>
-                <w:rFonts w:ascii="Times New Roman" w:hAnsi="Times New Roman"/>
-              </w:rPr>
-            </w:pPr>
-            <w:proofErr w:type="spellStart"/>
-            <w:r>
-              <w:rPr>
-                <w:rFonts w:ascii="Times New Roman" w:hAnsi="Times New Roman"/>
+                <w:rFonts w:asciiTheme="majorHAnsi" w:hAnsiTheme="majorHAnsi" w:cstheme="majorHAnsi"/>
+              </w:rPr>
+            </w:pPr>
+            <w:proofErr w:type="spellStart"/>
+            <w:r>
+              <w:rPr>
+                <w:rFonts w:asciiTheme="majorHAnsi" w:hAnsiTheme="majorHAnsi" w:cstheme="majorHAnsi"/>
               </w:rPr>
               <w:t>OffAndTapeIn</w:t>
             </w:r>
@@ -1227,13 +1269,13 @@
             <w:pPr>
               <w:jc w:val="center"/>
               <w:rPr>
-                <w:rFonts w:ascii="Times New Roman" w:hAnsi="Times New Roman"/>
-              </w:rPr>
-            </w:pPr>
-            <w:proofErr w:type="spellStart"/>
-            <w:r>
-              <w:rPr>
-                <w:rFonts w:ascii="Times New Roman" w:hAnsi="Times New Roman"/>
+                <w:rFonts w:asciiTheme="majorHAnsi" w:hAnsiTheme="majorHAnsi" w:cstheme="majorHAnsi"/>
+              </w:rPr>
+            </w:pPr>
+            <w:proofErr w:type="spellStart"/>
+            <w:r>
+              <w:rPr>
+                <w:rFonts w:asciiTheme="majorHAnsi" w:hAnsiTheme="majorHAnsi" w:cstheme="majorHAnsi"/>
               </w:rPr>
               <w:t>StopEject</w:t>
             </w:r>
@@ -1248,13 +1290,13 @@
             <w:pPr>
               <w:jc w:val="center"/>
               <w:rPr>
-                <w:rFonts w:ascii="Times New Roman" w:hAnsi="Times New Roman"/>
-              </w:rPr>
-            </w:pPr>
-            <w:proofErr w:type="spellStart"/>
-            <w:r>
-              <w:rPr>
-                <w:rFonts w:ascii="Times New Roman" w:hAnsi="Times New Roman"/>
+                <w:rFonts w:asciiTheme="majorHAnsi" w:hAnsiTheme="majorHAnsi" w:cstheme="majorHAnsi"/>
+              </w:rPr>
+            </w:pPr>
+            <w:proofErr w:type="spellStart"/>
+            <w:r>
+              <w:rPr>
+                <w:rFonts w:asciiTheme="majorHAnsi" w:hAnsiTheme="majorHAnsi" w:cstheme="majorHAnsi"/>
               </w:rPr>
               <w:t>Rückwärts_oW</w:t>
             </w:r>
@@ -1269,13 +1311,13 @@
             <w:pPr>
               <w:jc w:val="center"/>
               <w:rPr>
-                <w:rFonts w:ascii="Times New Roman" w:hAnsi="Times New Roman"/>
-              </w:rPr>
-            </w:pPr>
-            <w:proofErr w:type="spellStart"/>
-            <w:r>
-              <w:rPr>
-                <w:rFonts w:ascii="Times New Roman" w:hAnsi="Times New Roman"/>
+                <w:rFonts w:asciiTheme="majorHAnsi" w:hAnsiTheme="majorHAnsi" w:cstheme="majorHAnsi"/>
+              </w:rPr>
+            </w:pPr>
+            <w:proofErr w:type="spellStart"/>
+            <w:r>
+              <w:rPr>
+                <w:rFonts w:asciiTheme="majorHAnsi" w:hAnsiTheme="majorHAnsi" w:cstheme="majorHAnsi"/>
               </w:rPr>
               <w:t>OnAndTapeIn</w:t>
             </w:r>
@@ -1292,13 +1334,13 @@
             <w:pPr>
               <w:jc w:val="center"/>
               <w:rPr>
-                <w:rFonts w:ascii="Times New Roman" w:hAnsi="Times New Roman"/>
-              </w:rPr>
-            </w:pPr>
-            <w:proofErr w:type="spellStart"/>
-            <w:r>
-              <w:rPr>
-                <w:rFonts w:ascii="Times New Roman" w:hAnsi="Times New Roman"/>
+                <w:rFonts w:asciiTheme="majorHAnsi" w:hAnsiTheme="majorHAnsi" w:cstheme="majorHAnsi"/>
+              </w:rPr>
+            </w:pPr>
+            <w:proofErr w:type="spellStart"/>
+            <w:r>
+              <w:rPr>
+                <w:rFonts w:asciiTheme="majorHAnsi" w:hAnsiTheme="majorHAnsi" w:cstheme="majorHAnsi"/>
               </w:rPr>
               <w:t>Operate</w:t>
             </w:r>
@@ -1313,13 +1355,13 @@
             <w:pPr>
               <w:jc w:val="center"/>
               <w:rPr>
-                <w:rFonts w:ascii="Times New Roman" w:hAnsi="Times New Roman"/>
-              </w:rPr>
-            </w:pPr>
-            <w:proofErr w:type="spellStart"/>
-            <w:r>
-              <w:rPr>
-                <w:rFonts w:ascii="Times New Roman" w:hAnsi="Times New Roman"/>
+                <w:rFonts w:asciiTheme="majorHAnsi" w:hAnsiTheme="majorHAnsi" w:cstheme="majorHAnsi"/>
+              </w:rPr>
+            </w:pPr>
+            <w:proofErr w:type="spellStart"/>
+            <w:r>
+              <w:rPr>
+                <w:rFonts w:asciiTheme="majorHAnsi" w:hAnsiTheme="majorHAnsi" w:cstheme="majorHAnsi"/>
               </w:rPr>
               <w:t>Vorwärts_oW</w:t>
             </w:r>
@@ -1334,13 +1376,13 @@
             <w:pPr>
               <w:jc w:val="center"/>
               <w:rPr>
-                <w:rFonts w:ascii="Times New Roman" w:hAnsi="Times New Roman"/>
-              </w:rPr>
-            </w:pPr>
-            <w:proofErr w:type="spellStart"/>
-            <w:r>
-              <w:rPr>
-                <w:rFonts w:ascii="Times New Roman" w:hAnsi="Times New Roman"/>
+                <w:rFonts w:asciiTheme="majorHAnsi" w:hAnsiTheme="majorHAnsi" w:cstheme="majorHAnsi"/>
+              </w:rPr>
+            </w:pPr>
+            <w:proofErr w:type="spellStart"/>
+            <w:r>
+              <w:rPr>
+                <w:rFonts w:asciiTheme="majorHAnsi" w:hAnsiTheme="majorHAnsi" w:cstheme="majorHAnsi"/>
               </w:rPr>
               <w:t>OffAndTapeIn</w:t>
             </w:r>
@@ -1357,13 +1399,13 @@
             <w:pPr>
               <w:jc w:val="center"/>
               <w:rPr>
-                <w:rFonts w:ascii="Times New Roman" w:hAnsi="Times New Roman"/>
-              </w:rPr>
-            </w:pPr>
-            <w:proofErr w:type="spellStart"/>
-            <w:r>
-              <w:rPr>
-                <w:rFonts w:ascii="Times New Roman" w:hAnsi="Times New Roman"/>
+                <w:rFonts w:asciiTheme="majorHAnsi" w:hAnsiTheme="majorHAnsi" w:cstheme="majorHAnsi"/>
+              </w:rPr>
+            </w:pPr>
+            <w:proofErr w:type="spellStart"/>
+            <w:r>
+              <w:rPr>
+                <w:rFonts w:asciiTheme="majorHAnsi" w:hAnsiTheme="majorHAnsi" w:cstheme="majorHAnsi"/>
               </w:rPr>
               <w:t>StopEject</w:t>
             </w:r>
@@ -1378,13 +1420,13 @@
             <w:pPr>
               <w:jc w:val="center"/>
               <w:rPr>
-                <w:rFonts w:ascii="Times New Roman" w:hAnsi="Times New Roman"/>
-              </w:rPr>
-            </w:pPr>
-            <w:proofErr w:type="spellStart"/>
-            <w:r>
-              <w:rPr>
-                <w:rFonts w:ascii="Times New Roman" w:hAnsi="Times New Roman"/>
+                <w:rFonts w:asciiTheme="majorHAnsi" w:hAnsiTheme="majorHAnsi" w:cstheme="majorHAnsi"/>
+              </w:rPr>
+            </w:pPr>
+            <w:proofErr w:type="spellStart"/>
+            <w:r>
+              <w:rPr>
+                <w:rFonts w:asciiTheme="majorHAnsi" w:hAnsiTheme="majorHAnsi" w:cstheme="majorHAnsi"/>
               </w:rPr>
               <w:t>Vorwärts_oW</w:t>
             </w:r>
@@ -1399,13 +1441,13 @@
             <w:pPr>
               <w:jc w:val="center"/>
               <w:rPr>
-                <w:rFonts w:ascii="Times New Roman" w:hAnsi="Times New Roman"/>
-              </w:rPr>
-            </w:pPr>
-            <w:proofErr w:type="spellStart"/>
-            <w:r>
-              <w:rPr>
-                <w:rFonts w:ascii="Times New Roman" w:hAnsi="Times New Roman"/>
+                <w:rFonts w:asciiTheme="majorHAnsi" w:hAnsiTheme="majorHAnsi" w:cstheme="majorHAnsi"/>
+              </w:rPr>
+            </w:pPr>
+            <w:proofErr w:type="spellStart"/>
+            <w:r>
+              <w:rPr>
+                <w:rFonts w:asciiTheme="majorHAnsi" w:hAnsiTheme="majorHAnsi" w:cstheme="majorHAnsi"/>
               </w:rPr>
               <w:t>OnAndTapeIn</w:t>
             </w:r>
@@ -1422,12 +1464,12 @@
             <w:pPr>
               <w:jc w:val="center"/>
               <w:rPr>
-                <w:rFonts w:ascii="Times New Roman" w:hAnsi="Times New Roman"/>
-              </w:rPr>
-            </w:pPr>
-            <w:r>
-              <w:rPr>
-                <w:rFonts w:ascii="Times New Roman" w:hAnsi="Times New Roman"/>
+                <w:rFonts w:asciiTheme="majorHAnsi" w:hAnsiTheme="majorHAnsi" w:cstheme="majorHAnsi"/>
+              </w:rPr>
+            </w:pPr>
+            <w:r>
+              <w:rPr>
+                <w:rFonts w:asciiTheme="majorHAnsi" w:hAnsiTheme="majorHAnsi" w:cstheme="majorHAnsi"/>
               </w:rPr>
               <w:t>Pause</w:t>
             </w:r>
@@ -1441,12 +1483,12 @@
             <w:pPr>
               <w:jc w:val="center"/>
               <w:rPr>
-                <w:rFonts w:ascii="Times New Roman" w:hAnsi="Times New Roman"/>
-              </w:rPr>
-            </w:pPr>
-            <w:r>
-              <w:rPr>
-                <w:rFonts w:ascii="Times New Roman" w:hAnsi="Times New Roman"/>
+                <w:rFonts w:asciiTheme="majorHAnsi" w:hAnsiTheme="majorHAnsi" w:cstheme="majorHAnsi"/>
+              </w:rPr>
+            </w:pPr>
+            <w:r>
+              <w:rPr>
+                <w:rFonts w:asciiTheme="majorHAnsi" w:hAnsiTheme="majorHAnsi" w:cstheme="majorHAnsi"/>
               </w:rPr>
               <w:t>Wiedergabe</w:t>
             </w:r>
@@ -1460,12 +1502,12 @@
             <w:pPr>
               <w:jc w:val="center"/>
               <w:rPr>
-                <w:rFonts w:ascii="Times New Roman" w:hAnsi="Times New Roman"/>
-              </w:rPr>
-            </w:pPr>
-            <w:r>
-              <w:rPr>
-                <w:rFonts w:ascii="Times New Roman" w:hAnsi="Times New Roman"/>
+                <w:rFonts w:asciiTheme="majorHAnsi" w:hAnsiTheme="majorHAnsi" w:cstheme="majorHAnsi"/>
+              </w:rPr>
+            </w:pPr>
+            <w:r>
+              <w:rPr>
+                <w:rFonts w:asciiTheme="majorHAnsi" w:hAnsiTheme="majorHAnsi" w:cstheme="majorHAnsi"/>
               </w:rPr>
               <w:t>Halt</w:t>
             </w:r>
@@ -1481,13 +1523,13 @@
             <w:pPr>
               <w:jc w:val="center"/>
               <w:rPr>
-                <w:rFonts w:ascii="Times New Roman" w:hAnsi="Times New Roman"/>
-              </w:rPr>
-            </w:pPr>
-            <w:proofErr w:type="spellStart"/>
-            <w:r>
-              <w:rPr>
-                <w:rFonts w:ascii="Times New Roman" w:hAnsi="Times New Roman"/>
+                <w:rFonts w:asciiTheme="majorHAnsi" w:hAnsiTheme="majorHAnsi" w:cstheme="majorHAnsi"/>
+              </w:rPr>
+            </w:pPr>
+            <w:proofErr w:type="spellStart"/>
+            <w:r>
+              <w:rPr>
+                <w:rFonts w:asciiTheme="majorHAnsi" w:hAnsiTheme="majorHAnsi" w:cstheme="majorHAnsi"/>
               </w:rPr>
               <w:t>Operate</w:t>
             </w:r>
@@ -1502,12 +1544,12 @@
             <w:pPr>
               <w:jc w:val="center"/>
               <w:rPr>
-                <w:rFonts w:ascii="Times New Roman" w:hAnsi="Times New Roman"/>
-              </w:rPr>
-            </w:pPr>
-            <w:r>
-              <w:rPr>
-                <w:rFonts w:ascii="Times New Roman" w:hAnsi="Times New Roman"/>
+                <w:rFonts w:asciiTheme="majorHAnsi" w:hAnsiTheme="majorHAnsi" w:cstheme="majorHAnsi"/>
+              </w:rPr>
+            </w:pPr>
+            <w:r>
+              <w:rPr>
+                <w:rFonts w:asciiTheme="majorHAnsi" w:hAnsiTheme="majorHAnsi" w:cstheme="majorHAnsi"/>
               </w:rPr>
               <w:t>Wiedergabe</w:t>
             </w:r>
@@ -1521,13 +1563,13 @@
             <w:pPr>
               <w:jc w:val="center"/>
               <w:rPr>
-                <w:rFonts w:ascii="Times New Roman" w:hAnsi="Times New Roman"/>
-              </w:rPr>
-            </w:pPr>
-            <w:proofErr w:type="spellStart"/>
-            <w:r>
-              <w:rPr>
-                <w:rFonts w:ascii="Times New Roman" w:hAnsi="Times New Roman"/>
+                <w:rFonts w:asciiTheme="majorHAnsi" w:hAnsiTheme="majorHAnsi" w:cstheme="majorHAnsi"/>
+              </w:rPr>
+            </w:pPr>
+            <w:proofErr w:type="spellStart"/>
+            <w:r>
+              <w:rPr>
+                <w:rFonts w:asciiTheme="majorHAnsi" w:hAnsiTheme="majorHAnsi" w:cstheme="majorHAnsi"/>
               </w:rPr>
               <w:t>OffAndTapeIn</w:t>
             </w:r>
@@ -1544,13 +1586,13 @@
             <w:pPr>
               <w:jc w:val="center"/>
               <w:rPr>
-                <w:rFonts w:ascii="Times New Roman" w:hAnsi="Times New Roman"/>
-              </w:rPr>
-            </w:pPr>
-            <w:proofErr w:type="spellStart"/>
-            <w:r>
-              <w:rPr>
-                <w:rFonts w:ascii="Times New Roman" w:hAnsi="Times New Roman"/>
+                <w:rFonts w:asciiTheme="majorHAnsi" w:hAnsiTheme="majorHAnsi" w:cstheme="majorHAnsi"/>
+              </w:rPr>
+            </w:pPr>
+            <w:proofErr w:type="spellStart"/>
+            <w:r>
+              <w:rPr>
+                <w:rFonts w:asciiTheme="majorHAnsi" w:hAnsiTheme="majorHAnsi" w:cstheme="majorHAnsi"/>
               </w:rPr>
               <w:t>StopEject</w:t>
             </w:r>
@@ -1565,12 +1607,12 @@
             <w:pPr>
               <w:jc w:val="center"/>
               <w:rPr>
-                <w:rFonts w:ascii="Times New Roman" w:hAnsi="Times New Roman"/>
-              </w:rPr>
-            </w:pPr>
-            <w:r>
-              <w:rPr>
-                <w:rFonts w:ascii="Times New Roman" w:hAnsi="Times New Roman"/>
+                <w:rFonts w:asciiTheme="majorHAnsi" w:hAnsiTheme="majorHAnsi" w:cstheme="majorHAnsi"/>
+              </w:rPr>
+            </w:pPr>
+            <w:r>
+              <w:rPr>
+                <w:rFonts w:asciiTheme="majorHAnsi" w:hAnsiTheme="majorHAnsi" w:cstheme="majorHAnsi"/>
               </w:rPr>
               <w:t>Wiedergabe</w:t>
             </w:r>
@@ -1584,13 +1626,13 @@
             <w:pPr>
               <w:jc w:val="center"/>
               <w:rPr>
-                <w:rFonts w:ascii="Times New Roman" w:hAnsi="Times New Roman"/>
-              </w:rPr>
-            </w:pPr>
-            <w:proofErr w:type="spellStart"/>
-            <w:r>
-              <w:rPr>
-                <w:rFonts w:ascii="Times New Roman" w:hAnsi="Times New Roman"/>
+                <w:rFonts w:asciiTheme="majorHAnsi" w:hAnsiTheme="majorHAnsi" w:cstheme="majorHAnsi"/>
+              </w:rPr>
+            </w:pPr>
+            <w:proofErr w:type="spellStart"/>
+            <w:r>
+              <w:rPr>
+                <w:rFonts w:asciiTheme="majorHAnsi" w:hAnsiTheme="majorHAnsi" w:cstheme="majorHAnsi"/>
               </w:rPr>
               <w:t>OnAndTapeIn</w:t>
             </w:r>
@@ -1607,13 +1649,13 @@
             <w:pPr>
               <w:jc w:val="center"/>
               <w:rPr>
-                <w:rFonts w:ascii="Times New Roman" w:hAnsi="Times New Roman"/>
-              </w:rPr>
-            </w:pPr>
-            <w:proofErr w:type="spellStart"/>
-            <w:r>
-              <w:rPr>
-                <w:rFonts w:ascii="Times New Roman" w:hAnsi="Times New Roman"/>
+                <w:rFonts w:asciiTheme="majorHAnsi" w:hAnsiTheme="majorHAnsi" w:cstheme="majorHAnsi"/>
+              </w:rPr>
+            </w:pPr>
+            <w:proofErr w:type="spellStart"/>
+            <w:r>
+              <w:rPr>
+                <w:rFonts w:asciiTheme="majorHAnsi" w:hAnsiTheme="majorHAnsi" w:cstheme="majorHAnsi"/>
               </w:rPr>
               <w:t>Rewind</w:t>
             </w:r>
@@ -1628,12 +1670,12 @@
             <w:pPr>
               <w:jc w:val="center"/>
               <w:rPr>
-                <w:rFonts w:ascii="Times New Roman" w:hAnsi="Times New Roman"/>
-              </w:rPr>
-            </w:pPr>
-            <w:r>
-              <w:rPr>
-                <w:rFonts w:ascii="Times New Roman" w:hAnsi="Times New Roman"/>
+                <w:rFonts w:asciiTheme="majorHAnsi" w:hAnsiTheme="majorHAnsi" w:cstheme="majorHAnsi"/>
+              </w:rPr>
+            </w:pPr>
+            <w:r>
+              <w:rPr>
+                <w:rFonts w:asciiTheme="majorHAnsi" w:hAnsiTheme="majorHAnsi" w:cstheme="majorHAnsi"/>
               </w:rPr>
               <w:t>Wiedergabe</w:t>
             </w:r>
@@ -1647,13 +1689,13 @@
             <w:pPr>
               <w:jc w:val="center"/>
               <w:rPr>
-                <w:rFonts w:ascii="Times New Roman" w:hAnsi="Times New Roman"/>
-              </w:rPr>
-            </w:pPr>
-            <w:proofErr w:type="spellStart"/>
-            <w:r>
-              <w:rPr>
-                <w:rFonts w:ascii="Times New Roman" w:hAnsi="Times New Roman"/>
+                <w:rFonts w:asciiTheme="majorHAnsi" w:hAnsiTheme="majorHAnsi" w:cstheme="majorHAnsi"/>
+              </w:rPr>
+            </w:pPr>
+            <w:proofErr w:type="spellStart"/>
+            <w:r>
+              <w:rPr>
+                <w:rFonts w:asciiTheme="majorHAnsi" w:hAnsiTheme="majorHAnsi" w:cstheme="majorHAnsi"/>
               </w:rPr>
               <w:t>Rückwärts_mW</w:t>
             </w:r>
@@ -1670,13 +1712,13 @@
             <w:pPr>
               <w:jc w:val="center"/>
               <w:rPr>
-                <w:rFonts w:ascii="Times New Roman" w:hAnsi="Times New Roman"/>
-              </w:rPr>
-            </w:pPr>
-            <w:proofErr w:type="spellStart"/>
-            <w:r>
-              <w:rPr>
-                <w:rFonts w:ascii="Times New Roman" w:hAnsi="Times New Roman"/>
+                <w:rFonts w:asciiTheme="majorHAnsi" w:hAnsiTheme="majorHAnsi" w:cstheme="majorHAnsi"/>
+              </w:rPr>
+            </w:pPr>
+            <w:proofErr w:type="spellStart"/>
+            <w:r>
+              <w:rPr>
+                <w:rFonts w:asciiTheme="majorHAnsi" w:hAnsiTheme="majorHAnsi" w:cstheme="majorHAnsi"/>
               </w:rPr>
               <w:t>FastForward</w:t>
             </w:r>
@@ -1691,12 +1733,12 @@
             <w:pPr>
               <w:jc w:val="center"/>
               <w:rPr>
-                <w:rFonts w:ascii="Times New Roman" w:hAnsi="Times New Roman"/>
-              </w:rPr>
-            </w:pPr>
-            <w:r>
-              <w:rPr>
-                <w:rFonts w:ascii="Times New Roman" w:hAnsi="Times New Roman"/>
+                <w:rFonts w:asciiTheme="majorHAnsi" w:hAnsiTheme="majorHAnsi" w:cstheme="majorHAnsi"/>
+              </w:rPr>
+            </w:pPr>
+            <w:r>
+              <w:rPr>
+                <w:rFonts w:asciiTheme="majorHAnsi" w:hAnsiTheme="majorHAnsi" w:cstheme="majorHAnsi"/>
               </w:rPr>
               <w:t>Wiedergabe</w:t>
             </w:r>
@@ -1710,13 +1752,13 @@
             <w:pPr>
               <w:jc w:val="center"/>
               <w:rPr>
-                <w:rFonts w:ascii="Times New Roman" w:hAnsi="Times New Roman"/>
-              </w:rPr>
-            </w:pPr>
-            <w:proofErr w:type="spellStart"/>
-            <w:r>
-              <w:rPr>
-                <w:rFonts w:ascii="Times New Roman" w:hAnsi="Times New Roman"/>
+                <w:rFonts w:asciiTheme="majorHAnsi" w:hAnsiTheme="majorHAnsi" w:cstheme="majorHAnsi"/>
+              </w:rPr>
+            </w:pPr>
+            <w:proofErr w:type="spellStart"/>
+            <w:r>
+              <w:rPr>
+                <w:rFonts w:asciiTheme="majorHAnsi" w:hAnsiTheme="majorHAnsi" w:cstheme="majorHAnsi"/>
               </w:rPr>
               <w:t>Vorwärts_mW</w:t>
             </w:r>
@@ -1733,12 +1775,12 @@
             <w:pPr>
               <w:jc w:val="center"/>
               <w:rPr>
-                <w:rFonts w:ascii="Times New Roman" w:hAnsi="Times New Roman"/>
-              </w:rPr>
-            </w:pPr>
-            <w:r>
-              <w:rPr>
-                <w:rFonts w:ascii="Times New Roman" w:hAnsi="Times New Roman"/>
+                <w:rFonts w:asciiTheme="majorHAnsi" w:hAnsiTheme="majorHAnsi" w:cstheme="majorHAnsi"/>
+              </w:rPr>
+            </w:pPr>
+            <w:r>
+              <w:rPr>
+                <w:rFonts w:asciiTheme="majorHAnsi" w:hAnsiTheme="majorHAnsi" w:cstheme="majorHAnsi"/>
               </w:rPr>
               <w:t>Play</w:t>
             </w:r>
@@ -1752,13 +1794,13 @@
             <w:pPr>
               <w:jc w:val="center"/>
               <w:rPr>
-                <w:rFonts w:ascii="Times New Roman" w:hAnsi="Times New Roman"/>
-              </w:rPr>
-            </w:pPr>
-            <w:proofErr w:type="spellStart"/>
-            <w:r>
-              <w:rPr>
-                <w:rFonts w:ascii="Times New Roman" w:hAnsi="Times New Roman"/>
+                <w:rFonts w:asciiTheme="majorHAnsi" w:hAnsiTheme="majorHAnsi" w:cstheme="majorHAnsi"/>
+              </w:rPr>
+            </w:pPr>
+            <w:proofErr w:type="spellStart"/>
+            <w:r>
+              <w:rPr>
+                <w:rFonts w:asciiTheme="majorHAnsi" w:hAnsiTheme="majorHAnsi" w:cstheme="majorHAnsi"/>
               </w:rPr>
               <w:t>Aufnahmepause_normal</w:t>
             </w:r>
@@ -1773,12 +1815,12 @@
             <w:pPr>
               <w:jc w:val="center"/>
               <w:rPr>
-                <w:rFonts w:ascii="Times New Roman" w:hAnsi="Times New Roman"/>
-              </w:rPr>
-            </w:pPr>
-            <w:r>
-              <w:rPr>
-                <w:rFonts w:ascii="Times New Roman" w:hAnsi="Times New Roman"/>
+                <w:rFonts w:asciiTheme="majorHAnsi" w:hAnsiTheme="majorHAnsi" w:cstheme="majorHAnsi"/>
+              </w:rPr>
+            </w:pPr>
+            <w:r>
+              <w:rPr>
+                <w:rFonts w:asciiTheme="majorHAnsi" w:hAnsiTheme="majorHAnsi" w:cstheme="majorHAnsi"/>
               </w:rPr>
               <w:t>Aufnahme</w:t>
             </w:r>
@@ -1794,13 +1836,13 @@
             <w:pPr>
               <w:jc w:val="center"/>
               <w:rPr>
-                <w:rFonts w:ascii="Times New Roman" w:hAnsi="Times New Roman"/>
-              </w:rPr>
-            </w:pPr>
-            <w:proofErr w:type="spellStart"/>
-            <w:r>
-              <w:rPr>
-                <w:rFonts w:ascii="Times New Roman" w:hAnsi="Times New Roman"/>
+                <w:rFonts w:asciiTheme="majorHAnsi" w:hAnsiTheme="majorHAnsi" w:cstheme="majorHAnsi"/>
+              </w:rPr>
+            </w:pPr>
+            <w:proofErr w:type="spellStart"/>
+            <w:r>
+              <w:rPr>
+                <w:rFonts w:asciiTheme="majorHAnsi" w:hAnsiTheme="majorHAnsi" w:cstheme="majorHAnsi"/>
               </w:rPr>
               <w:t>Record</w:t>
             </w:r>
@@ -1815,13 +1857,13 @@
             <w:pPr>
               <w:jc w:val="center"/>
               <w:rPr>
-                <w:rFonts w:ascii="Times New Roman" w:hAnsi="Times New Roman"/>
-              </w:rPr>
-            </w:pPr>
-            <w:proofErr w:type="spellStart"/>
-            <w:r>
-              <w:rPr>
-                <w:rFonts w:ascii="Times New Roman" w:hAnsi="Times New Roman"/>
+                <w:rFonts w:asciiTheme="majorHAnsi" w:hAnsiTheme="majorHAnsi" w:cstheme="majorHAnsi"/>
+              </w:rPr>
+            </w:pPr>
+            <w:proofErr w:type="spellStart"/>
+            <w:r>
+              <w:rPr>
+                <w:rFonts w:asciiTheme="majorHAnsi" w:hAnsiTheme="majorHAnsi" w:cstheme="majorHAnsi"/>
               </w:rPr>
               <w:t>Aufnahmepause_normal</w:t>
             </w:r>
@@ -1836,13 +1878,13 @@
             <w:pPr>
               <w:jc w:val="center"/>
               <w:rPr>
-                <w:rFonts w:ascii="Times New Roman" w:hAnsi="Times New Roman"/>
-              </w:rPr>
-            </w:pPr>
-            <w:proofErr w:type="spellStart"/>
-            <w:r>
-              <w:rPr>
-                <w:rFonts w:ascii="Times New Roman" w:hAnsi="Times New Roman"/>
+                <w:rFonts w:asciiTheme="majorHAnsi" w:hAnsiTheme="majorHAnsi" w:cstheme="majorHAnsi"/>
+              </w:rPr>
+            </w:pPr>
+            <w:proofErr w:type="spellStart"/>
+            <w:r>
+              <w:rPr>
+                <w:rFonts w:asciiTheme="majorHAnsi" w:hAnsiTheme="majorHAnsi" w:cstheme="majorHAnsi"/>
               </w:rPr>
               <w:t>AutomatischerModus</w:t>
             </w:r>
@@ -1859,13 +1901,13 @@
             <w:pPr>
               <w:jc w:val="center"/>
               <w:rPr>
-                <w:rFonts w:ascii="Times New Roman" w:hAnsi="Times New Roman"/>
-              </w:rPr>
-            </w:pPr>
-            <w:proofErr w:type="spellStart"/>
-            <w:r>
-              <w:rPr>
-                <w:rFonts w:ascii="Times New Roman" w:hAnsi="Times New Roman"/>
+                <w:rFonts w:asciiTheme="majorHAnsi" w:hAnsiTheme="majorHAnsi" w:cstheme="majorHAnsi"/>
+              </w:rPr>
+            </w:pPr>
+            <w:proofErr w:type="spellStart"/>
+            <w:r>
+              <w:rPr>
+                <w:rFonts w:asciiTheme="majorHAnsi" w:hAnsiTheme="majorHAnsi" w:cstheme="majorHAnsi"/>
               </w:rPr>
               <w:t>Operate</w:t>
             </w:r>
@@ -1880,13 +1922,13 @@
             <w:pPr>
               <w:jc w:val="center"/>
               <w:rPr>
-                <w:rFonts w:ascii="Times New Roman" w:hAnsi="Times New Roman"/>
-              </w:rPr>
-            </w:pPr>
-            <w:proofErr w:type="spellStart"/>
-            <w:r>
-              <w:rPr>
-                <w:rFonts w:ascii="Times New Roman" w:hAnsi="Times New Roman"/>
+                <w:rFonts w:asciiTheme="majorHAnsi" w:hAnsiTheme="majorHAnsi" w:cstheme="majorHAnsi"/>
+              </w:rPr>
+            </w:pPr>
+            <w:proofErr w:type="spellStart"/>
+            <w:r>
+              <w:rPr>
+                <w:rFonts w:asciiTheme="majorHAnsi" w:hAnsiTheme="majorHAnsi" w:cstheme="majorHAnsi"/>
               </w:rPr>
               <w:t>Aufnahmepause_normal</w:t>
             </w:r>
@@ -1901,13 +1943,13 @@
             <w:pPr>
               <w:jc w:val="center"/>
               <w:rPr>
-                <w:rFonts w:ascii="Times New Roman" w:hAnsi="Times New Roman"/>
-              </w:rPr>
-            </w:pPr>
-            <w:proofErr w:type="spellStart"/>
-            <w:r>
-              <w:rPr>
-                <w:rFonts w:ascii="Times New Roman" w:hAnsi="Times New Roman"/>
+                <w:rFonts w:asciiTheme="majorHAnsi" w:hAnsiTheme="majorHAnsi" w:cstheme="majorHAnsi"/>
+              </w:rPr>
+            </w:pPr>
+            <w:proofErr w:type="spellStart"/>
+            <w:r>
+              <w:rPr>
+                <w:rFonts w:asciiTheme="majorHAnsi" w:hAnsiTheme="majorHAnsi" w:cstheme="majorHAnsi"/>
               </w:rPr>
               <w:t>OffAndTapeIn</w:t>
             </w:r>
@@ -1924,13 +1966,13 @@
             <w:pPr>
               <w:jc w:val="center"/>
               <w:rPr>
-                <w:rFonts w:ascii="Times New Roman" w:hAnsi="Times New Roman"/>
-              </w:rPr>
-            </w:pPr>
-            <w:proofErr w:type="spellStart"/>
-            <w:r>
-              <w:rPr>
-                <w:rFonts w:ascii="Times New Roman" w:hAnsi="Times New Roman"/>
+                <w:rFonts w:asciiTheme="majorHAnsi" w:hAnsiTheme="majorHAnsi" w:cstheme="majorHAnsi"/>
+              </w:rPr>
+            </w:pPr>
+            <w:proofErr w:type="spellStart"/>
+            <w:r>
+              <w:rPr>
+                <w:rFonts w:asciiTheme="majorHAnsi" w:hAnsiTheme="majorHAnsi" w:cstheme="majorHAnsi"/>
               </w:rPr>
               <w:t>StopEject</w:t>
             </w:r>
@@ -1945,13 +1987,13 @@
             <w:pPr>
               <w:jc w:val="center"/>
               <w:rPr>
-                <w:rFonts w:ascii="Times New Roman" w:hAnsi="Times New Roman"/>
-              </w:rPr>
-            </w:pPr>
-            <w:proofErr w:type="spellStart"/>
-            <w:r>
-              <w:rPr>
-                <w:rFonts w:ascii="Times New Roman" w:hAnsi="Times New Roman"/>
+                <w:rFonts w:asciiTheme="majorHAnsi" w:hAnsiTheme="majorHAnsi" w:cstheme="majorHAnsi"/>
+              </w:rPr>
+            </w:pPr>
+            <w:proofErr w:type="spellStart"/>
+            <w:r>
+              <w:rPr>
+                <w:rFonts w:asciiTheme="majorHAnsi" w:hAnsiTheme="majorHAnsi" w:cstheme="majorHAnsi"/>
               </w:rPr>
               <w:t>Aufnahmepause_normal</w:t>
             </w:r>
@@ -1966,13 +2008,13 @@
             <w:pPr>
               <w:jc w:val="center"/>
               <w:rPr>
-                <w:rFonts w:ascii="Times New Roman" w:hAnsi="Times New Roman"/>
-              </w:rPr>
-            </w:pPr>
-            <w:proofErr w:type="spellStart"/>
-            <w:r>
-              <w:rPr>
-                <w:rFonts w:ascii="Times New Roman" w:hAnsi="Times New Roman"/>
+                <w:rFonts w:asciiTheme="majorHAnsi" w:hAnsiTheme="majorHAnsi" w:cstheme="majorHAnsi"/>
+              </w:rPr>
+            </w:pPr>
+            <w:proofErr w:type="spellStart"/>
+            <w:r>
+              <w:rPr>
+                <w:rFonts w:asciiTheme="majorHAnsi" w:hAnsiTheme="majorHAnsi" w:cstheme="majorHAnsi"/>
               </w:rPr>
               <w:t>OnAndTapeIn</w:t>
             </w:r>
@@ -1989,12 +2031,12 @@
             <w:pPr>
               <w:jc w:val="center"/>
               <w:rPr>
-                <w:rFonts w:ascii="Times New Roman" w:hAnsi="Times New Roman"/>
-              </w:rPr>
-            </w:pPr>
-            <w:r>
-              <w:rPr>
-                <w:rFonts w:ascii="Times New Roman" w:hAnsi="Times New Roman"/>
+                <w:rFonts w:asciiTheme="majorHAnsi" w:hAnsiTheme="majorHAnsi" w:cstheme="majorHAnsi"/>
+              </w:rPr>
+            </w:pPr>
+            <w:r>
+              <w:rPr>
+                <w:rFonts w:asciiTheme="majorHAnsi" w:hAnsiTheme="majorHAnsi" w:cstheme="majorHAnsi"/>
               </w:rPr>
               <w:t>Pause</w:t>
             </w:r>
@@ -2008,13 +2050,13 @@
             <w:pPr>
               <w:jc w:val="center"/>
               <w:rPr>
-                <w:rFonts w:ascii="Times New Roman" w:hAnsi="Times New Roman"/>
-              </w:rPr>
-            </w:pPr>
-            <w:proofErr w:type="spellStart"/>
-            <w:r>
-              <w:rPr>
-                <w:rFonts w:ascii="Times New Roman" w:hAnsi="Times New Roman"/>
+                <w:rFonts w:asciiTheme="majorHAnsi" w:hAnsiTheme="majorHAnsi" w:cstheme="majorHAnsi"/>
+              </w:rPr>
+            </w:pPr>
+            <w:proofErr w:type="spellStart"/>
+            <w:r>
+              <w:rPr>
+                <w:rFonts w:asciiTheme="majorHAnsi" w:hAnsiTheme="majorHAnsi" w:cstheme="majorHAnsi"/>
               </w:rPr>
               <w:t>AutomatischerModus</w:t>
             </w:r>
@@ -2029,13 +2071,13 @@
             <w:pPr>
               <w:jc w:val="center"/>
               <w:rPr>
-                <w:rFonts w:ascii="Times New Roman" w:hAnsi="Times New Roman"/>
-              </w:rPr>
-            </w:pPr>
-            <w:proofErr w:type="spellStart"/>
-            <w:r>
-              <w:rPr>
-                <w:rFonts w:ascii="Times New Roman" w:hAnsi="Times New Roman"/>
+                <w:rFonts w:asciiTheme="majorHAnsi" w:hAnsiTheme="majorHAnsi" w:cstheme="majorHAnsi"/>
+              </w:rPr>
+            </w:pPr>
+            <w:proofErr w:type="spellStart"/>
+            <w:r>
+              <w:rPr>
+                <w:rFonts w:asciiTheme="majorHAnsi" w:hAnsiTheme="majorHAnsi" w:cstheme="majorHAnsi"/>
               </w:rPr>
               <w:t>Aufnahmepause_auto</w:t>
             </w:r>
@@ -2052,13 +2094,13 @@
             <w:pPr>
               <w:jc w:val="center"/>
               <w:rPr>
-                <w:rFonts w:ascii="Times New Roman" w:hAnsi="Times New Roman"/>
-              </w:rPr>
-            </w:pPr>
-            <w:proofErr w:type="spellStart"/>
-            <w:r>
-              <w:rPr>
-                <w:rFonts w:ascii="Times New Roman" w:hAnsi="Times New Roman"/>
+                <w:rFonts w:asciiTheme="majorHAnsi" w:hAnsiTheme="majorHAnsi" w:cstheme="majorHAnsi"/>
+              </w:rPr>
+            </w:pPr>
+            <w:proofErr w:type="spellStart"/>
+            <w:r>
+              <w:rPr>
+                <w:rFonts w:asciiTheme="majorHAnsi" w:hAnsiTheme="majorHAnsi" w:cstheme="majorHAnsi"/>
               </w:rPr>
               <w:t>Operate</w:t>
             </w:r>
@@ -2073,13 +2115,13 @@
             <w:pPr>
               <w:jc w:val="center"/>
               <w:rPr>
-                <w:rFonts w:ascii="Times New Roman" w:hAnsi="Times New Roman"/>
-              </w:rPr>
-            </w:pPr>
-            <w:proofErr w:type="spellStart"/>
-            <w:r>
-              <w:rPr>
-                <w:rFonts w:ascii="Times New Roman" w:hAnsi="Times New Roman"/>
+                <w:rFonts w:asciiTheme="majorHAnsi" w:hAnsiTheme="majorHAnsi" w:cstheme="majorHAnsi"/>
+              </w:rPr>
+            </w:pPr>
+            <w:proofErr w:type="spellStart"/>
+            <w:r>
+              <w:rPr>
+                <w:rFonts w:asciiTheme="majorHAnsi" w:hAnsiTheme="majorHAnsi" w:cstheme="majorHAnsi"/>
               </w:rPr>
               <w:t>AutomatischerModus</w:t>
             </w:r>
@@ -2094,13 +2136,13 @@
             <w:pPr>
               <w:jc w:val="center"/>
               <w:rPr>
-                <w:rFonts w:ascii="Times New Roman" w:hAnsi="Times New Roman"/>
-              </w:rPr>
-            </w:pPr>
-            <w:proofErr w:type="spellStart"/>
-            <w:r>
-              <w:rPr>
-                <w:rFonts w:ascii="Times New Roman" w:hAnsi="Times New Roman"/>
+                <w:rFonts w:asciiTheme="majorHAnsi" w:hAnsiTheme="majorHAnsi" w:cstheme="majorHAnsi"/>
+              </w:rPr>
+            </w:pPr>
+            <w:proofErr w:type="spellStart"/>
+            <w:r>
+              <w:rPr>
+                <w:rFonts w:asciiTheme="majorHAnsi" w:hAnsiTheme="majorHAnsi" w:cstheme="majorHAnsi"/>
               </w:rPr>
               <w:t>OffAndTapeIn</w:t>
             </w:r>
@@ -2117,13 +2159,13 @@
             <w:pPr>
               <w:jc w:val="center"/>
               <w:rPr>
-                <w:rFonts w:ascii="Times New Roman" w:hAnsi="Times New Roman"/>
-              </w:rPr>
-            </w:pPr>
-            <w:proofErr w:type="spellStart"/>
-            <w:r>
-              <w:rPr>
-                <w:rFonts w:ascii="Times New Roman" w:hAnsi="Times New Roman"/>
+                <w:rFonts w:asciiTheme="majorHAnsi" w:hAnsiTheme="majorHAnsi" w:cstheme="majorHAnsi"/>
+              </w:rPr>
+            </w:pPr>
+            <w:proofErr w:type="spellStart"/>
+            <w:r>
+              <w:rPr>
+                <w:rFonts w:asciiTheme="majorHAnsi" w:hAnsiTheme="majorHAnsi" w:cstheme="majorHAnsi"/>
               </w:rPr>
               <w:t>Always</w:t>
             </w:r>
@@ -2138,13 +2180,13 @@
             <w:pPr>
               <w:jc w:val="center"/>
               <w:rPr>
-                <w:rFonts w:ascii="Times New Roman" w:hAnsi="Times New Roman"/>
-              </w:rPr>
-            </w:pPr>
-            <w:proofErr w:type="spellStart"/>
-            <w:r>
-              <w:rPr>
-                <w:rFonts w:ascii="Times New Roman" w:hAnsi="Times New Roman"/>
+                <w:rFonts w:asciiTheme="majorHAnsi" w:hAnsiTheme="majorHAnsi" w:cstheme="majorHAnsi"/>
+              </w:rPr>
+            </w:pPr>
+            <w:proofErr w:type="spellStart"/>
+            <w:r>
+              <w:rPr>
+                <w:rFonts w:asciiTheme="majorHAnsi" w:hAnsiTheme="majorHAnsi" w:cstheme="majorHAnsi"/>
               </w:rPr>
               <w:t>AutomatischerModus</w:t>
             </w:r>
@@ -2159,13 +2201,13 @@
             <w:pPr>
               <w:jc w:val="center"/>
               <w:rPr>
-                <w:rFonts w:ascii="Times New Roman" w:hAnsi="Times New Roman"/>
-              </w:rPr>
-            </w:pPr>
-            <w:proofErr w:type="spellStart"/>
-            <w:r>
-              <w:rPr>
-                <w:rFonts w:ascii="Times New Roman" w:hAnsi="Times New Roman"/>
+                <w:rFonts w:asciiTheme="majorHAnsi" w:hAnsiTheme="majorHAnsi" w:cstheme="majorHAnsi"/>
+              </w:rPr>
+            </w:pPr>
+            <w:proofErr w:type="spellStart"/>
+            <w:r>
+              <w:rPr>
+                <w:rFonts w:asciiTheme="majorHAnsi" w:hAnsiTheme="majorHAnsi" w:cstheme="majorHAnsi"/>
               </w:rPr>
               <w:t>OnAndTapeIn</w:t>
             </w:r>
@@ -2182,13 +2224,13 @@
             <w:pPr>
               <w:jc w:val="center"/>
               <w:rPr>
-                <w:rFonts w:ascii="Times New Roman" w:hAnsi="Times New Roman"/>
-              </w:rPr>
-            </w:pPr>
-            <w:proofErr w:type="spellStart"/>
-            <w:r>
-              <w:rPr>
-                <w:rFonts w:ascii="Times New Roman" w:hAnsi="Times New Roman"/>
+                <w:rFonts w:asciiTheme="majorHAnsi" w:hAnsiTheme="majorHAnsi" w:cstheme="majorHAnsi"/>
+              </w:rPr>
+            </w:pPr>
+            <w:proofErr w:type="spellStart"/>
+            <w:r>
+              <w:rPr>
+                <w:rFonts w:asciiTheme="majorHAnsi" w:hAnsiTheme="majorHAnsi" w:cstheme="majorHAnsi"/>
               </w:rPr>
               <w:t>StopEject</w:t>
             </w:r>
@@ -2203,13 +2245,13 @@
             <w:pPr>
               <w:jc w:val="center"/>
               <w:rPr>
-                <w:rFonts w:ascii="Times New Roman" w:hAnsi="Times New Roman"/>
-              </w:rPr>
-            </w:pPr>
-            <w:proofErr w:type="spellStart"/>
-            <w:r>
-              <w:rPr>
-                <w:rFonts w:ascii="Times New Roman" w:hAnsi="Times New Roman"/>
+                <w:rFonts w:asciiTheme="majorHAnsi" w:hAnsiTheme="majorHAnsi" w:cstheme="majorHAnsi"/>
+              </w:rPr>
+            </w:pPr>
+            <w:proofErr w:type="spellStart"/>
+            <w:r>
+              <w:rPr>
+                <w:rFonts w:asciiTheme="majorHAnsi" w:hAnsiTheme="majorHAnsi" w:cstheme="majorHAnsi"/>
               </w:rPr>
               <w:t>AutomatischerModus</w:t>
             </w:r>
@@ -2224,13 +2266,13 @@
             <w:pPr>
               <w:jc w:val="center"/>
               <w:rPr>
-                <w:rFonts w:ascii="Times New Roman" w:hAnsi="Times New Roman"/>
-              </w:rPr>
-            </w:pPr>
-            <w:proofErr w:type="spellStart"/>
-            <w:r>
-              <w:rPr>
-                <w:rFonts w:ascii="Times New Roman" w:hAnsi="Times New Roman"/>
+                <w:rFonts w:asciiTheme="majorHAnsi" w:hAnsiTheme="majorHAnsi" w:cstheme="majorHAnsi"/>
+              </w:rPr>
+            </w:pPr>
+            <w:proofErr w:type="spellStart"/>
+            <w:r>
+              <w:rPr>
+                <w:rFonts w:asciiTheme="majorHAnsi" w:hAnsiTheme="majorHAnsi" w:cstheme="majorHAnsi"/>
               </w:rPr>
               <w:t>OnAndTapeIn</w:t>
             </w:r>
@@ -2247,13 +2289,13 @@
             <w:pPr>
               <w:jc w:val="center"/>
               <w:rPr>
-                <w:rFonts w:ascii="Times New Roman" w:hAnsi="Times New Roman"/>
-              </w:rPr>
-            </w:pPr>
-            <w:proofErr w:type="spellStart"/>
-            <w:r>
-              <w:rPr>
-                <w:rFonts w:ascii="Times New Roman" w:hAnsi="Times New Roman"/>
+                <w:rFonts w:asciiTheme="majorHAnsi" w:hAnsiTheme="majorHAnsi" w:cstheme="majorHAnsi"/>
+              </w:rPr>
+            </w:pPr>
+            <w:proofErr w:type="spellStart"/>
+            <w:r>
+              <w:rPr>
+                <w:rFonts w:asciiTheme="majorHAnsi" w:hAnsiTheme="majorHAnsi" w:cstheme="majorHAnsi"/>
               </w:rPr>
               <w:t>Operate</w:t>
             </w:r>
@@ -2268,12 +2310,12 @@
             <w:pPr>
               <w:jc w:val="center"/>
               <w:rPr>
-                <w:rFonts w:ascii="Times New Roman" w:hAnsi="Times New Roman"/>
-              </w:rPr>
-            </w:pPr>
-            <w:r>
-              <w:rPr>
-                <w:rFonts w:ascii="Times New Roman" w:hAnsi="Times New Roman"/>
+                <w:rFonts w:asciiTheme="majorHAnsi" w:hAnsiTheme="majorHAnsi" w:cstheme="majorHAnsi"/>
+              </w:rPr>
+            </w:pPr>
+            <w:r>
+              <w:rPr>
+                <w:rFonts w:asciiTheme="majorHAnsi" w:hAnsiTheme="majorHAnsi" w:cstheme="majorHAnsi"/>
               </w:rPr>
               <w:t>Halt</w:t>
             </w:r>
@@ -2287,13 +2329,13 @@
             <w:pPr>
               <w:jc w:val="center"/>
               <w:rPr>
-                <w:rFonts w:ascii="Times New Roman" w:hAnsi="Times New Roman"/>
-              </w:rPr>
-            </w:pPr>
-            <w:proofErr w:type="spellStart"/>
-            <w:r>
-              <w:rPr>
-                <w:rFonts w:ascii="Times New Roman" w:hAnsi="Times New Roman"/>
+                <w:rFonts w:asciiTheme="majorHAnsi" w:hAnsiTheme="majorHAnsi" w:cstheme="majorHAnsi"/>
+              </w:rPr>
+            </w:pPr>
+            <w:proofErr w:type="spellStart"/>
+            <w:r>
+              <w:rPr>
+                <w:rFonts w:asciiTheme="majorHAnsi" w:hAnsiTheme="majorHAnsi" w:cstheme="majorHAnsi"/>
               </w:rPr>
               <w:t>OffAndTapeIn</w:t>
             </w:r>
@@ -2310,13 +2352,13 @@
             <w:pPr>
               <w:jc w:val="center"/>
               <w:rPr>
-                <w:rFonts w:ascii="Times New Roman" w:hAnsi="Times New Roman"/>
-              </w:rPr>
-            </w:pPr>
-            <w:proofErr w:type="spellStart"/>
-            <w:r>
-              <w:rPr>
-                <w:rFonts w:ascii="Times New Roman" w:hAnsi="Times New Roman"/>
+                <w:rFonts w:asciiTheme="majorHAnsi" w:hAnsiTheme="majorHAnsi" w:cstheme="majorHAnsi"/>
+              </w:rPr>
+            </w:pPr>
+            <w:proofErr w:type="spellStart"/>
+            <w:r>
+              <w:rPr>
+                <w:rFonts w:asciiTheme="majorHAnsi" w:hAnsiTheme="majorHAnsi" w:cstheme="majorHAnsi"/>
               </w:rPr>
               <w:t>StopEject</w:t>
             </w:r>
@@ -2331,12 +2373,12 @@
             <w:pPr>
               <w:jc w:val="center"/>
               <w:rPr>
-                <w:rFonts w:ascii="Times New Roman" w:hAnsi="Times New Roman"/>
-              </w:rPr>
-            </w:pPr>
-            <w:r>
-              <w:rPr>
-                <w:rFonts w:ascii="Times New Roman" w:hAnsi="Times New Roman"/>
+                <w:rFonts w:asciiTheme="majorHAnsi" w:hAnsiTheme="majorHAnsi" w:cstheme="majorHAnsi"/>
+              </w:rPr>
+            </w:pPr>
+            <w:r>
+              <w:rPr>
+                <w:rFonts w:asciiTheme="majorHAnsi" w:hAnsiTheme="majorHAnsi" w:cstheme="majorHAnsi"/>
               </w:rPr>
               <w:t>Halt</w:t>
             </w:r>
@@ -2350,13 +2392,13 @@
             <w:pPr>
               <w:jc w:val="center"/>
               <w:rPr>
-                <w:rFonts w:ascii="Times New Roman" w:hAnsi="Times New Roman"/>
-              </w:rPr>
-            </w:pPr>
-            <w:proofErr w:type="spellStart"/>
-            <w:r>
-              <w:rPr>
-                <w:rFonts w:ascii="Times New Roman" w:hAnsi="Times New Roman"/>
+                <w:rFonts w:asciiTheme="majorHAnsi" w:hAnsiTheme="majorHAnsi" w:cstheme="majorHAnsi"/>
+              </w:rPr>
+            </w:pPr>
+            <w:proofErr w:type="spellStart"/>
+            <w:r>
+              <w:rPr>
+                <w:rFonts w:asciiTheme="majorHAnsi" w:hAnsiTheme="majorHAnsi" w:cstheme="majorHAnsi"/>
               </w:rPr>
               <w:t>OnAndTapeIn</w:t>
             </w:r>
@@ -2373,13 +2415,13 @@
             <w:pPr>
               <w:jc w:val="center"/>
               <w:rPr>
-                <w:rFonts w:ascii="Times New Roman" w:hAnsi="Times New Roman"/>
-              </w:rPr>
-            </w:pPr>
-            <w:proofErr w:type="spellStart"/>
-            <w:r>
-              <w:rPr>
-                <w:rFonts w:ascii="Times New Roman" w:hAnsi="Times New Roman"/>
+                <w:rFonts w:asciiTheme="majorHAnsi" w:hAnsiTheme="majorHAnsi" w:cstheme="majorHAnsi"/>
+              </w:rPr>
+            </w:pPr>
+            <w:proofErr w:type="spellStart"/>
+            <w:r>
+              <w:rPr>
+                <w:rFonts w:asciiTheme="majorHAnsi" w:hAnsiTheme="majorHAnsi" w:cstheme="majorHAnsi"/>
               </w:rPr>
               <w:t>Rewind</w:t>
             </w:r>
@@ -2394,12 +2436,12 @@
             <w:pPr>
               <w:jc w:val="center"/>
               <w:rPr>
-                <w:rFonts w:ascii="Times New Roman" w:hAnsi="Times New Roman"/>
-              </w:rPr>
-            </w:pPr>
-            <w:r>
-              <w:rPr>
-                <w:rFonts w:ascii="Times New Roman" w:hAnsi="Times New Roman"/>
+                <w:rFonts w:asciiTheme="majorHAnsi" w:hAnsiTheme="majorHAnsi" w:cstheme="majorHAnsi"/>
+              </w:rPr>
+            </w:pPr>
+            <w:r>
+              <w:rPr>
+                <w:rFonts w:asciiTheme="majorHAnsi" w:hAnsiTheme="majorHAnsi" w:cstheme="majorHAnsi"/>
               </w:rPr>
               <w:t>Halt</w:t>
             </w:r>
@@ -2413,13 +2455,13 @@
             <w:pPr>
               <w:jc w:val="center"/>
               <w:rPr>
-                <w:rFonts w:ascii="Times New Roman" w:hAnsi="Times New Roman"/>
-              </w:rPr>
-            </w:pPr>
-            <w:proofErr w:type="spellStart"/>
-            <w:r>
-              <w:rPr>
-                <w:rFonts w:ascii="Times New Roman" w:hAnsi="Times New Roman"/>
+                <w:rFonts w:asciiTheme="majorHAnsi" w:hAnsiTheme="majorHAnsi" w:cstheme="majorHAnsi"/>
+              </w:rPr>
+            </w:pPr>
+            <w:proofErr w:type="spellStart"/>
+            <w:r>
+              <w:rPr>
+                <w:rFonts w:asciiTheme="majorHAnsi" w:hAnsiTheme="majorHAnsi" w:cstheme="majorHAnsi"/>
               </w:rPr>
               <w:t>Rückwärts_oW</w:t>
             </w:r>
@@ -2436,13 +2478,13 @@
             <w:pPr>
               <w:jc w:val="center"/>
               <w:rPr>
-                <w:rFonts w:ascii="Times New Roman" w:hAnsi="Times New Roman"/>
-              </w:rPr>
-            </w:pPr>
-            <w:proofErr w:type="spellStart"/>
-            <w:r>
-              <w:rPr>
-                <w:rFonts w:ascii="Times New Roman" w:hAnsi="Times New Roman"/>
+                <w:rFonts w:asciiTheme="majorHAnsi" w:hAnsiTheme="majorHAnsi" w:cstheme="majorHAnsi"/>
+              </w:rPr>
+            </w:pPr>
+            <w:proofErr w:type="spellStart"/>
+            <w:r>
+              <w:rPr>
+                <w:rFonts w:asciiTheme="majorHAnsi" w:hAnsiTheme="majorHAnsi" w:cstheme="majorHAnsi"/>
               </w:rPr>
               <w:t>FastForward</w:t>
             </w:r>
@@ -2457,12 +2499,12 @@
             <w:pPr>
               <w:jc w:val="center"/>
               <w:rPr>
-                <w:rFonts w:ascii="Times New Roman" w:hAnsi="Times New Roman"/>
-              </w:rPr>
-            </w:pPr>
-            <w:r>
-              <w:rPr>
-                <w:rFonts w:ascii="Times New Roman" w:hAnsi="Times New Roman"/>
+                <w:rFonts w:asciiTheme="majorHAnsi" w:hAnsiTheme="majorHAnsi" w:cstheme="majorHAnsi"/>
+              </w:rPr>
+            </w:pPr>
+            <w:r>
+              <w:rPr>
+                <w:rFonts w:asciiTheme="majorHAnsi" w:hAnsiTheme="majorHAnsi" w:cstheme="majorHAnsi"/>
               </w:rPr>
               <w:t>Halt</w:t>
             </w:r>
@@ -2476,13 +2518,13 @@
             <w:pPr>
               <w:jc w:val="center"/>
               <w:rPr>
-                <w:rFonts w:ascii="Times New Roman" w:hAnsi="Times New Roman"/>
-              </w:rPr>
-            </w:pPr>
-            <w:proofErr w:type="spellStart"/>
-            <w:r>
-              <w:rPr>
-                <w:rFonts w:ascii="Times New Roman" w:hAnsi="Times New Roman"/>
+                <w:rFonts w:asciiTheme="majorHAnsi" w:hAnsiTheme="majorHAnsi" w:cstheme="majorHAnsi"/>
+              </w:rPr>
+            </w:pPr>
+            <w:proofErr w:type="spellStart"/>
+            <w:r>
+              <w:rPr>
+                <w:rFonts w:asciiTheme="majorHAnsi" w:hAnsiTheme="majorHAnsi" w:cstheme="majorHAnsi"/>
               </w:rPr>
               <w:t>Vorwärts_oW</w:t>
             </w:r>
@@ -2499,12 +2541,12 @@
             <w:pPr>
               <w:jc w:val="center"/>
               <w:rPr>
-                <w:rFonts w:ascii="Times New Roman" w:hAnsi="Times New Roman"/>
-              </w:rPr>
-            </w:pPr>
-            <w:r>
-              <w:rPr>
-                <w:rFonts w:ascii="Times New Roman" w:hAnsi="Times New Roman"/>
+                <w:rFonts w:asciiTheme="majorHAnsi" w:hAnsiTheme="majorHAnsi" w:cstheme="majorHAnsi"/>
+              </w:rPr>
+            </w:pPr>
+            <w:r>
+              <w:rPr>
+                <w:rFonts w:asciiTheme="majorHAnsi" w:hAnsiTheme="majorHAnsi" w:cstheme="majorHAnsi"/>
               </w:rPr>
               <w:t>Play</w:t>
             </w:r>
@@ -2518,12 +2560,12 @@
             <w:pPr>
               <w:jc w:val="center"/>
               <w:rPr>
-                <w:rFonts w:ascii="Times New Roman" w:hAnsi="Times New Roman"/>
-              </w:rPr>
-            </w:pPr>
-            <w:r>
-              <w:rPr>
-                <w:rFonts w:ascii="Times New Roman" w:hAnsi="Times New Roman"/>
+                <w:rFonts w:asciiTheme="majorHAnsi" w:hAnsiTheme="majorHAnsi" w:cstheme="majorHAnsi"/>
+              </w:rPr>
+            </w:pPr>
+            <w:r>
+              <w:rPr>
+                <w:rFonts w:asciiTheme="majorHAnsi" w:hAnsiTheme="majorHAnsi" w:cstheme="majorHAnsi"/>
               </w:rPr>
               <w:t>Halt</w:t>
             </w:r>
@@ -2537,12 +2579,12 @@
             <w:pPr>
               <w:jc w:val="center"/>
               <w:rPr>
-                <w:rFonts w:ascii="Times New Roman" w:hAnsi="Times New Roman"/>
-              </w:rPr>
-            </w:pPr>
-            <w:r>
-              <w:rPr>
-                <w:rFonts w:ascii="Times New Roman" w:hAnsi="Times New Roman"/>
+                <w:rFonts w:asciiTheme="majorHAnsi" w:hAnsiTheme="majorHAnsi" w:cstheme="majorHAnsi"/>
+              </w:rPr>
+            </w:pPr>
+            <w:r>
+              <w:rPr>
+                <w:rFonts w:asciiTheme="majorHAnsi" w:hAnsiTheme="majorHAnsi" w:cstheme="majorHAnsi"/>
               </w:rPr>
               <w:t>Wiedergabe</w:t>
             </w:r>
@@ -2558,12 +2600,12 @@
             <w:pPr>
               <w:jc w:val="center"/>
               <w:rPr>
-                <w:rFonts w:ascii="Times New Roman" w:hAnsi="Times New Roman"/>
-              </w:rPr>
-            </w:pPr>
-            <w:r>
-              <w:rPr>
-                <w:rFonts w:ascii="Times New Roman" w:hAnsi="Times New Roman"/>
+                <w:rFonts w:asciiTheme="majorHAnsi" w:hAnsiTheme="majorHAnsi" w:cstheme="majorHAnsi"/>
+              </w:rPr>
+            </w:pPr>
+            <w:r>
+              <w:rPr>
+                <w:rFonts w:asciiTheme="majorHAnsi" w:hAnsiTheme="majorHAnsi" w:cstheme="majorHAnsi"/>
               </w:rPr>
               <w:t>Pause</w:t>
             </w:r>
@@ -2577,13 +2619,13 @@
             <w:pPr>
               <w:jc w:val="center"/>
               <w:rPr>
-                <w:rFonts w:ascii="Times New Roman" w:hAnsi="Times New Roman"/>
-              </w:rPr>
-            </w:pPr>
-            <w:proofErr w:type="spellStart"/>
-            <w:r>
-              <w:rPr>
-                <w:rFonts w:ascii="Times New Roman" w:hAnsi="Times New Roman"/>
+                <w:rFonts w:asciiTheme="majorHAnsi" w:hAnsiTheme="majorHAnsi" w:cstheme="majorHAnsi"/>
+              </w:rPr>
+            </w:pPr>
+            <w:proofErr w:type="spellStart"/>
+            <w:r>
+              <w:rPr>
+                <w:rFonts w:asciiTheme="majorHAnsi" w:hAnsiTheme="majorHAnsi" w:cstheme="majorHAnsi"/>
               </w:rPr>
               <w:t>Rückwärts_mW</w:t>
             </w:r>
@@ -2598,12 +2640,12 @@
             <w:pPr>
               <w:jc w:val="center"/>
               <w:rPr>
-                <w:rFonts w:ascii="Times New Roman" w:hAnsi="Times New Roman"/>
-              </w:rPr>
-            </w:pPr>
-            <w:r>
-              <w:rPr>
-                <w:rFonts w:ascii="Times New Roman" w:hAnsi="Times New Roman"/>
+                <w:rFonts w:asciiTheme="majorHAnsi" w:hAnsiTheme="majorHAnsi" w:cstheme="majorHAnsi"/>
+              </w:rPr>
+            </w:pPr>
+            <w:r>
+              <w:rPr>
+                <w:rFonts w:asciiTheme="majorHAnsi" w:hAnsiTheme="majorHAnsi" w:cstheme="majorHAnsi"/>
               </w:rPr>
               <w:t>Halt</w:t>
             </w:r>
@@ -2619,13 +2661,13 @@
             <w:pPr>
               <w:jc w:val="center"/>
               <w:rPr>
-                <w:rFonts w:ascii="Times New Roman" w:hAnsi="Times New Roman"/>
-              </w:rPr>
-            </w:pPr>
-            <w:proofErr w:type="spellStart"/>
-            <w:r>
-              <w:rPr>
-                <w:rFonts w:ascii="Times New Roman" w:hAnsi="Times New Roman"/>
+                <w:rFonts w:asciiTheme="majorHAnsi" w:hAnsiTheme="majorHAnsi" w:cstheme="majorHAnsi"/>
+              </w:rPr>
+            </w:pPr>
+            <w:proofErr w:type="spellStart"/>
+            <w:r>
+              <w:rPr>
+                <w:rFonts w:asciiTheme="majorHAnsi" w:hAnsiTheme="majorHAnsi" w:cstheme="majorHAnsi"/>
               </w:rPr>
               <w:t>Operate</w:t>
             </w:r>
@@ -2640,13 +2682,13 @@
             <w:pPr>
               <w:jc w:val="center"/>
               <w:rPr>
-                <w:rFonts w:ascii="Times New Roman" w:hAnsi="Times New Roman"/>
-              </w:rPr>
-            </w:pPr>
-            <w:proofErr w:type="spellStart"/>
-            <w:r>
-              <w:rPr>
-                <w:rFonts w:ascii="Times New Roman" w:hAnsi="Times New Roman"/>
+                <w:rFonts w:asciiTheme="majorHAnsi" w:hAnsiTheme="majorHAnsi" w:cstheme="majorHAnsi"/>
+              </w:rPr>
+            </w:pPr>
+            <w:proofErr w:type="spellStart"/>
+            <w:r>
+              <w:rPr>
+                <w:rFonts w:asciiTheme="majorHAnsi" w:hAnsiTheme="majorHAnsi" w:cstheme="majorHAnsi"/>
               </w:rPr>
               <w:t>Rückwärts_mW</w:t>
             </w:r>
@@ -2661,13 +2703,13 @@
             <w:pPr>
               <w:jc w:val="center"/>
               <w:rPr>
-                <w:rFonts w:ascii="Times New Roman" w:hAnsi="Times New Roman"/>
-              </w:rPr>
-            </w:pPr>
-            <w:proofErr w:type="spellStart"/>
-            <w:r>
-              <w:rPr>
-                <w:rFonts w:ascii="Times New Roman" w:hAnsi="Times New Roman"/>
+                <w:rFonts w:asciiTheme="majorHAnsi" w:hAnsiTheme="majorHAnsi" w:cstheme="majorHAnsi"/>
+              </w:rPr>
+            </w:pPr>
+            <w:proofErr w:type="spellStart"/>
+            <w:r>
+              <w:rPr>
+                <w:rFonts w:asciiTheme="majorHAnsi" w:hAnsiTheme="majorHAnsi" w:cstheme="majorHAnsi"/>
               </w:rPr>
               <w:t>OffAndTapeIn</w:t>
             </w:r>
@@ -2684,13 +2726,13 @@
             <w:pPr>
               <w:jc w:val="center"/>
               <w:rPr>
-                <w:rFonts w:ascii="Times New Roman" w:hAnsi="Times New Roman"/>
-              </w:rPr>
-            </w:pPr>
-            <w:proofErr w:type="spellStart"/>
-            <w:r>
-              <w:rPr>
-                <w:rFonts w:ascii="Times New Roman" w:hAnsi="Times New Roman"/>
+                <w:rFonts w:asciiTheme="majorHAnsi" w:hAnsiTheme="majorHAnsi" w:cstheme="majorHAnsi"/>
+              </w:rPr>
+            </w:pPr>
+            <w:proofErr w:type="spellStart"/>
+            <w:r>
+              <w:rPr>
+                <w:rFonts w:asciiTheme="majorHAnsi" w:hAnsiTheme="majorHAnsi" w:cstheme="majorHAnsi"/>
               </w:rPr>
               <w:t>StopEject</w:t>
             </w:r>
@@ -2705,13 +2747,13 @@
             <w:pPr>
               <w:jc w:val="center"/>
               <w:rPr>
-                <w:rFonts w:ascii="Times New Roman" w:hAnsi="Times New Roman"/>
-              </w:rPr>
-            </w:pPr>
-            <w:proofErr w:type="spellStart"/>
-            <w:r>
-              <w:rPr>
-                <w:rFonts w:ascii="Times New Roman" w:hAnsi="Times New Roman"/>
+                <w:rFonts w:asciiTheme="majorHAnsi" w:hAnsiTheme="majorHAnsi" w:cstheme="majorHAnsi"/>
+              </w:rPr>
+            </w:pPr>
+            <w:proofErr w:type="spellStart"/>
+            <w:r>
+              <w:rPr>
+                <w:rFonts w:asciiTheme="majorHAnsi" w:hAnsiTheme="majorHAnsi" w:cstheme="majorHAnsi"/>
               </w:rPr>
               <w:t>Rückwärts_mW</w:t>
             </w:r>
@@ -2726,13 +2768,13 @@
             <w:pPr>
               <w:jc w:val="center"/>
               <w:rPr>
-                <w:rFonts w:ascii="Times New Roman" w:hAnsi="Times New Roman"/>
-              </w:rPr>
-            </w:pPr>
-            <w:proofErr w:type="spellStart"/>
-            <w:r>
-              <w:rPr>
-                <w:rFonts w:ascii="Times New Roman" w:hAnsi="Times New Roman"/>
+                <w:rFonts w:asciiTheme="majorHAnsi" w:hAnsiTheme="majorHAnsi" w:cstheme="majorHAnsi"/>
+              </w:rPr>
+            </w:pPr>
+            <w:proofErr w:type="spellStart"/>
+            <w:r>
+              <w:rPr>
+                <w:rFonts w:asciiTheme="majorHAnsi" w:hAnsiTheme="majorHAnsi" w:cstheme="majorHAnsi"/>
               </w:rPr>
               <w:t>OnAndTapeIn</w:t>
             </w:r>
@@ -2749,12 +2791,12 @@
             <w:pPr>
               <w:jc w:val="center"/>
               <w:rPr>
-                <w:rFonts w:ascii="Times New Roman" w:hAnsi="Times New Roman"/>
-              </w:rPr>
-            </w:pPr>
-            <w:r>
-              <w:rPr>
-                <w:rFonts w:ascii="Times New Roman" w:hAnsi="Times New Roman"/>
+                <w:rFonts w:asciiTheme="majorHAnsi" w:hAnsiTheme="majorHAnsi" w:cstheme="majorHAnsi"/>
+              </w:rPr>
+            </w:pPr>
+            <w:r>
+              <w:rPr>
+                <w:rFonts w:asciiTheme="majorHAnsi" w:hAnsiTheme="majorHAnsi" w:cstheme="majorHAnsi"/>
               </w:rPr>
               <w:t>Play</w:t>
             </w:r>
@@ -2768,13 +2810,13 @@
             <w:pPr>
               <w:jc w:val="center"/>
               <w:rPr>
-                <w:rFonts w:ascii="Times New Roman" w:hAnsi="Times New Roman"/>
-              </w:rPr>
-            </w:pPr>
-            <w:proofErr w:type="spellStart"/>
-            <w:r>
-              <w:rPr>
-                <w:rFonts w:ascii="Times New Roman" w:hAnsi="Times New Roman"/>
+                <w:rFonts w:asciiTheme="majorHAnsi" w:hAnsiTheme="majorHAnsi" w:cstheme="majorHAnsi"/>
+              </w:rPr>
+            </w:pPr>
+            <w:proofErr w:type="spellStart"/>
+            <w:r>
+              <w:rPr>
+                <w:rFonts w:asciiTheme="majorHAnsi" w:hAnsiTheme="majorHAnsi" w:cstheme="majorHAnsi"/>
               </w:rPr>
               <w:t>Rückwärts_mW</w:t>
             </w:r>
@@ -2789,12 +2831,12 @@
             <w:pPr>
               <w:jc w:val="center"/>
               <w:rPr>
-                <w:rFonts w:ascii="Times New Roman" w:hAnsi="Times New Roman"/>
-              </w:rPr>
-            </w:pPr>
-            <w:r>
-              <w:rPr>
-                <w:rFonts w:ascii="Times New Roman" w:hAnsi="Times New Roman"/>
+                <w:rFonts w:asciiTheme="majorHAnsi" w:hAnsiTheme="majorHAnsi" w:cstheme="majorHAnsi"/>
+              </w:rPr>
+            </w:pPr>
+            <w:r>
+              <w:rPr>
+                <w:rFonts w:asciiTheme="majorHAnsi" w:hAnsiTheme="majorHAnsi" w:cstheme="majorHAnsi"/>
               </w:rPr>
               <w:t>Wiedergabe</w:t>
             </w:r>
@@ -2810,12 +2852,12 @@
             <w:pPr>
               <w:jc w:val="center"/>
               <w:rPr>
-                <w:rFonts w:ascii="Times New Roman" w:hAnsi="Times New Roman"/>
-              </w:rPr>
-            </w:pPr>
-            <w:r>
-              <w:rPr>
-                <w:rFonts w:ascii="Times New Roman" w:hAnsi="Times New Roman"/>
+                <w:rFonts w:asciiTheme="majorHAnsi" w:hAnsiTheme="majorHAnsi" w:cstheme="majorHAnsi"/>
+              </w:rPr>
+            </w:pPr>
+            <w:r>
+              <w:rPr>
+                <w:rFonts w:asciiTheme="majorHAnsi" w:hAnsiTheme="majorHAnsi" w:cstheme="majorHAnsi"/>
               </w:rPr>
               <w:t>Pause</w:t>
             </w:r>
@@ -2829,13 +2871,13 @@
             <w:pPr>
               <w:jc w:val="center"/>
               <w:rPr>
-                <w:rFonts w:ascii="Times New Roman" w:hAnsi="Times New Roman"/>
-              </w:rPr>
-            </w:pPr>
-            <w:proofErr w:type="spellStart"/>
-            <w:r>
-              <w:rPr>
-                <w:rFonts w:ascii="Times New Roman" w:hAnsi="Times New Roman"/>
+                <w:rFonts w:asciiTheme="majorHAnsi" w:hAnsiTheme="majorHAnsi" w:cstheme="majorHAnsi"/>
+              </w:rPr>
+            </w:pPr>
+            <w:proofErr w:type="spellStart"/>
+            <w:r>
+              <w:rPr>
+                <w:rFonts w:asciiTheme="majorHAnsi" w:hAnsiTheme="majorHAnsi" w:cstheme="majorHAnsi"/>
               </w:rPr>
               <w:t>Vorwärts_mW</w:t>
             </w:r>
@@ -2850,12 +2892,12 @@
             <w:pPr>
               <w:jc w:val="center"/>
               <w:rPr>
-                <w:rFonts w:ascii="Times New Roman" w:hAnsi="Times New Roman"/>
-              </w:rPr>
-            </w:pPr>
-            <w:r>
-              <w:rPr>
-                <w:rFonts w:ascii="Times New Roman" w:hAnsi="Times New Roman"/>
+                <w:rFonts w:asciiTheme="majorHAnsi" w:hAnsiTheme="majorHAnsi" w:cstheme="majorHAnsi"/>
+              </w:rPr>
+            </w:pPr>
+            <w:r>
+              <w:rPr>
+                <w:rFonts w:asciiTheme="majorHAnsi" w:hAnsiTheme="majorHAnsi" w:cstheme="majorHAnsi"/>
               </w:rPr>
               <w:t>Halt</w:t>
             </w:r>
@@ -2871,13 +2913,13 @@
             <w:pPr>
               <w:jc w:val="center"/>
               <w:rPr>
-                <w:rFonts w:ascii="Times New Roman" w:hAnsi="Times New Roman"/>
-              </w:rPr>
-            </w:pPr>
-            <w:proofErr w:type="spellStart"/>
-            <w:r>
-              <w:rPr>
-                <w:rFonts w:ascii="Times New Roman" w:hAnsi="Times New Roman"/>
+                <w:rFonts w:asciiTheme="majorHAnsi" w:hAnsiTheme="majorHAnsi" w:cstheme="majorHAnsi"/>
+              </w:rPr>
+            </w:pPr>
+            <w:proofErr w:type="spellStart"/>
+            <w:r>
+              <w:rPr>
+                <w:rFonts w:asciiTheme="majorHAnsi" w:hAnsiTheme="majorHAnsi" w:cstheme="majorHAnsi"/>
               </w:rPr>
               <w:t>Operate</w:t>
             </w:r>
@@ -2892,13 +2934,13 @@
             <w:pPr>
               <w:jc w:val="center"/>
               <w:rPr>
-                <w:rFonts w:ascii="Times New Roman" w:hAnsi="Times New Roman"/>
-              </w:rPr>
-            </w:pPr>
-            <w:proofErr w:type="spellStart"/>
-            <w:r>
-              <w:rPr>
-                <w:rFonts w:ascii="Times New Roman" w:hAnsi="Times New Roman"/>
+                <w:rFonts w:asciiTheme="majorHAnsi" w:hAnsiTheme="majorHAnsi" w:cstheme="majorHAnsi"/>
+              </w:rPr>
+            </w:pPr>
+            <w:proofErr w:type="spellStart"/>
+            <w:r>
+              <w:rPr>
+                <w:rFonts w:asciiTheme="majorHAnsi" w:hAnsiTheme="majorHAnsi" w:cstheme="majorHAnsi"/>
               </w:rPr>
               <w:t>Vorwärts_mW</w:t>
             </w:r>
@@ -2913,13 +2955,13 @@
             <w:pPr>
               <w:jc w:val="center"/>
               <w:rPr>
-                <w:rFonts w:ascii="Times New Roman" w:hAnsi="Times New Roman"/>
-              </w:rPr>
-            </w:pPr>
-            <w:proofErr w:type="spellStart"/>
-            <w:r>
-              <w:rPr>
-                <w:rFonts w:ascii="Times New Roman" w:hAnsi="Times New Roman"/>
+                <w:rFonts w:asciiTheme="majorHAnsi" w:hAnsiTheme="majorHAnsi" w:cstheme="majorHAnsi"/>
+              </w:rPr>
+            </w:pPr>
+            <w:proofErr w:type="spellStart"/>
+            <w:r>
+              <w:rPr>
+                <w:rFonts w:asciiTheme="majorHAnsi" w:hAnsiTheme="majorHAnsi" w:cstheme="majorHAnsi"/>
               </w:rPr>
               <w:t>OffAndTapeIn</w:t>
             </w:r>
@@ -2936,14 +2978,15 @@
             <w:pPr>
               <w:jc w:val="center"/>
               <w:rPr>
-                <w:rFonts w:ascii="Times New Roman" w:hAnsi="Times New Roman"/>
-              </w:rPr>
-            </w:pPr>
-            <w:proofErr w:type="spellStart"/>
-            <w:r>
-              <w:rPr>
-                <w:rFonts w:ascii="Times New Roman" w:hAnsi="Times New Roman"/>
-              </w:rPr>
+                <w:rFonts w:asciiTheme="majorHAnsi" w:hAnsiTheme="majorHAnsi" w:cstheme="majorHAnsi"/>
+              </w:rPr>
+            </w:pPr>
+            <w:proofErr w:type="spellStart"/>
+            <w:r>
+              <w:rPr>
+                <w:rFonts w:asciiTheme="majorHAnsi" w:hAnsiTheme="majorHAnsi" w:cstheme="majorHAnsi"/>
+              </w:rPr>
+              <w:lastRenderedPageBreak/>
               <w:t>StopEject</w:t>
             </w:r>
             <w:proofErr w:type="spellEnd"/>
@@ -2957,13 +3000,13 @@
             <w:pPr>
               <w:jc w:val="center"/>
               <w:rPr>
-                <w:rFonts w:ascii="Times New Roman" w:hAnsi="Times New Roman"/>
-              </w:rPr>
-            </w:pPr>
-            <w:proofErr w:type="spellStart"/>
-            <w:r>
-              <w:rPr>
-                <w:rFonts w:ascii="Times New Roman" w:hAnsi="Times New Roman"/>
+                <w:rFonts w:asciiTheme="majorHAnsi" w:hAnsiTheme="majorHAnsi" w:cstheme="majorHAnsi"/>
+              </w:rPr>
+            </w:pPr>
+            <w:proofErr w:type="spellStart"/>
+            <w:r>
+              <w:rPr>
+                <w:rFonts w:asciiTheme="majorHAnsi" w:hAnsiTheme="majorHAnsi" w:cstheme="majorHAnsi"/>
               </w:rPr>
               <w:t>Vorwärts_mW</w:t>
             </w:r>
@@ -2978,13 +3021,13 @@
             <w:pPr>
               <w:jc w:val="center"/>
               <w:rPr>
-                <w:rFonts w:ascii="Times New Roman" w:hAnsi="Times New Roman"/>
-              </w:rPr>
-            </w:pPr>
-            <w:proofErr w:type="spellStart"/>
-            <w:r>
-              <w:rPr>
-                <w:rFonts w:ascii="Times New Roman" w:hAnsi="Times New Roman"/>
+                <w:rFonts w:asciiTheme="majorHAnsi" w:hAnsiTheme="majorHAnsi" w:cstheme="majorHAnsi"/>
+              </w:rPr>
+            </w:pPr>
+            <w:proofErr w:type="spellStart"/>
+            <w:r>
+              <w:rPr>
+                <w:rFonts w:asciiTheme="majorHAnsi" w:hAnsiTheme="majorHAnsi" w:cstheme="majorHAnsi"/>
               </w:rPr>
               <w:t>OnAndTapeIn</w:t>
             </w:r>
@@ -3001,12 +3044,12 @@
             <w:pPr>
               <w:jc w:val="center"/>
               <w:rPr>
-                <w:rFonts w:ascii="Times New Roman" w:hAnsi="Times New Roman"/>
-              </w:rPr>
-            </w:pPr>
-            <w:r>
-              <w:rPr>
-                <w:rFonts w:ascii="Times New Roman" w:hAnsi="Times New Roman"/>
+                <w:rFonts w:asciiTheme="majorHAnsi" w:hAnsiTheme="majorHAnsi" w:cstheme="majorHAnsi"/>
+              </w:rPr>
+            </w:pPr>
+            <w:r>
+              <w:rPr>
+                <w:rFonts w:asciiTheme="majorHAnsi" w:hAnsiTheme="majorHAnsi" w:cstheme="majorHAnsi"/>
               </w:rPr>
               <w:t>Play</w:t>
             </w:r>
@@ -3020,13 +3063,13 @@
             <w:pPr>
               <w:jc w:val="center"/>
               <w:rPr>
-                <w:rFonts w:ascii="Times New Roman" w:hAnsi="Times New Roman"/>
-              </w:rPr>
-            </w:pPr>
-            <w:proofErr w:type="spellStart"/>
-            <w:r>
-              <w:rPr>
-                <w:rFonts w:ascii="Times New Roman" w:hAnsi="Times New Roman"/>
+                <w:rFonts w:asciiTheme="majorHAnsi" w:hAnsiTheme="majorHAnsi" w:cstheme="majorHAnsi"/>
+              </w:rPr>
+            </w:pPr>
+            <w:proofErr w:type="spellStart"/>
+            <w:r>
+              <w:rPr>
+                <w:rFonts w:asciiTheme="majorHAnsi" w:hAnsiTheme="majorHAnsi" w:cstheme="majorHAnsi"/>
               </w:rPr>
               <w:t>Vorwärts_mW</w:t>
             </w:r>
@@ -3041,12 +3084,12 @@
             <w:pPr>
               <w:jc w:val="center"/>
               <w:rPr>
-                <w:rFonts w:ascii="Times New Roman" w:hAnsi="Times New Roman"/>
-              </w:rPr>
-            </w:pPr>
-            <w:r>
-              <w:rPr>
-                <w:rFonts w:ascii="Times New Roman" w:hAnsi="Times New Roman"/>
+                <w:rFonts w:asciiTheme="majorHAnsi" w:hAnsiTheme="majorHAnsi" w:cstheme="majorHAnsi"/>
+              </w:rPr>
+            </w:pPr>
+            <w:r>
+              <w:rPr>
+                <w:rFonts w:asciiTheme="majorHAnsi" w:hAnsiTheme="majorHAnsi" w:cstheme="majorHAnsi"/>
               </w:rPr>
               <w:t>Wiedergabe</w:t>
             </w:r>
@@ -3062,14 +3105,13 @@
             <w:pPr>
               <w:jc w:val="center"/>
               <w:rPr>
-                <w:rFonts w:ascii="Times New Roman" w:hAnsi="Times New Roman"/>
-              </w:rPr>
-            </w:pPr>
-            <w:r>
-              <w:rPr>
-                <w:rFonts w:ascii="Times New Roman" w:hAnsi="Times New Roman"/>
-              </w:rPr>
-              <w:lastRenderedPageBreak/>
+                <w:rFonts w:asciiTheme="majorHAnsi" w:hAnsiTheme="majorHAnsi" w:cstheme="majorHAnsi"/>
+              </w:rPr>
+            </w:pPr>
+            <w:r>
+              <w:rPr>
+                <w:rFonts w:asciiTheme="majorHAnsi" w:hAnsiTheme="majorHAnsi" w:cstheme="majorHAnsi"/>
+              </w:rPr>
               <w:t>Pause</w:t>
             </w:r>
           </w:p>
@@ -3082,12 +3124,12 @@
             <w:pPr>
               <w:jc w:val="center"/>
               <w:rPr>
-                <w:rFonts w:ascii="Times New Roman" w:hAnsi="Times New Roman"/>
-              </w:rPr>
-            </w:pPr>
-            <w:r>
-              <w:rPr>
-                <w:rFonts w:ascii="Times New Roman" w:hAnsi="Times New Roman"/>
+                <w:rFonts w:asciiTheme="majorHAnsi" w:hAnsiTheme="majorHAnsi" w:cstheme="majorHAnsi"/>
+              </w:rPr>
+            </w:pPr>
+            <w:r>
+              <w:rPr>
+                <w:rFonts w:asciiTheme="majorHAnsi" w:hAnsiTheme="majorHAnsi" w:cstheme="majorHAnsi"/>
               </w:rPr>
               <w:t>Aufnahme</w:t>
             </w:r>
@@ -3101,13 +3143,13 @@
             <w:pPr>
               <w:jc w:val="center"/>
               <w:rPr>
-                <w:rFonts w:ascii="Times New Roman" w:hAnsi="Times New Roman"/>
-              </w:rPr>
-            </w:pPr>
-            <w:proofErr w:type="spellStart"/>
-            <w:r>
-              <w:rPr>
-                <w:rFonts w:ascii="Times New Roman" w:hAnsi="Times New Roman"/>
+                <w:rFonts w:asciiTheme="majorHAnsi" w:hAnsiTheme="majorHAnsi" w:cstheme="majorHAnsi"/>
+              </w:rPr>
+            </w:pPr>
+            <w:proofErr w:type="spellStart"/>
+            <w:r>
+              <w:rPr>
+                <w:rFonts w:asciiTheme="majorHAnsi" w:hAnsiTheme="majorHAnsi" w:cstheme="majorHAnsi"/>
               </w:rPr>
               <w:t>Aufnahmepause_normal</w:t>
             </w:r>
@@ -3124,13 +3166,13 @@
             <w:pPr>
               <w:jc w:val="center"/>
               <w:rPr>
-                <w:rFonts w:ascii="Times New Roman" w:hAnsi="Times New Roman"/>
-              </w:rPr>
-            </w:pPr>
-            <w:proofErr w:type="spellStart"/>
-            <w:r>
-              <w:rPr>
-                <w:rFonts w:ascii="Times New Roman" w:hAnsi="Times New Roman"/>
+                <w:rFonts w:asciiTheme="majorHAnsi" w:hAnsiTheme="majorHAnsi" w:cstheme="majorHAnsi"/>
+              </w:rPr>
+            </w:pPr>
+            <w:proofErr w:type="spellStart"/>
+            <w:r>
+              <w:rPr>
+                <w:rFonts w:asciiTheme="majorHAnsi" w:hAnsiTheme="majorHAnsi" w:cstheme="majorHAnsi"/>
               </w:rPr>
               <w:t>Record</w:t>
             </w:r>
@@ -3145,12 +3187,12 @@
             <w:pPr>
               <w:jc w:val="center"/>
               <w:rPr>
-                <w:rFonts w:ascii="Times New Roman" w:hAnsi="Times New Roman"/>
-              </w:rPr>
-            </w:pPr>
-            <w:r>
-              <w:rPr>
-                <w:rFonts w:ascii="Times New Roman" w:hAnsi="Times New Roman"/>
+                <w:rFonts w:asciiTheme="majorHAnsi" w:hAnsiTheme="majorHAnsi" w:cstheme="majorHAnsi"/>
+              </w:rPr>
+            </w:pPr>
+            <w:r>
+              <w:rPr>
+                <w:rFonts w:asciiTheme="majorHAnsi" w:hAnsiTheme="majorHAnsi" w:cstheme="majorHAnsi"/>
               </w:rPr>
               <w:t>Aufnahme</w:t>
             </w:r>
@@ -3164,13 +3206,13 @@
             <w:pPr>
               <w:jc w:val="center"/>
               <w:rPr>
-                <w:rFonts w:ascii="Times New Roman" w:hAnsi="Times New Roman"/>
-              </w:rPr>
-            </w:pPr>
-            <w:proofErr w:type="spellStart"/>
-            <w:r>
-              <w:rPr>
-                <w:rFonts w:ascii="Times New Roman" w:hAnsi="Times New Roman"/>
+                <w:rFonts w:asciiTheme="majorHAnsi" w:hAnsiTheme="majorHAnsi" w:cstheme="majorHAnsi"/>
+              </w:rPr>
+            </w:pPr>
+            <w:proofErr w:type="spellStart"/>
+            <w:r>
+              <w:rPr>
+                <w:rFonts w:asciiTheme="majorHAnsi" w:hAnsiTheme="majorHAnsi" w:cstheme="majorHAnsi"/>
               </w:rPr>
               <w:t>AutomatischerModus</w:t>
             </w:r>
@@ -3187,13 +3229,13 @@
             <w:pPr>
               <w:jc w:val="center"/>
               <w:rPr>
-                <w:rFonts w:ascii="Times New Roman" w:hAnsi="Times New Roman"/>
-              </w:rPr>
-            </w:pPr>
-            <w:proofErr w:type="spellStart"/>
-            <w:r>
-              <w:rPr>
-                <w:rFonts w:ascii="Times New Roman" w:hAnsi="Times New Roman"/>
+                <w:rFonts w:asciiTheme="majorHAnsi" w:hAnsiTheme="majorHAnsi" w:cstheme="majorHAnsi"/>
+              </w:rPr>
+            </w:pPr>
+            <w:proofErr w:type="spellStart"/>
+            <w:r>
+              <w:rPr>
+                <w:rFonts w:asciiTheme="majorHAnsi" w:hAnsiTheme="majorHAnsi" w:cstheme="majorHAnsi"/>
               </w:rPr>
               <w:t>Operate</w:t>
             </w:r>
@@ -3208,12 +3250,12 @@
             <w:pPr>
               <w:jc w:val="center"/>
               <w:rPr>
-                <w:rFonts w:ascii="Times New Roman" w:hAnsi="Times New Roman"/>
-              </w:rPr>
-            </w:pPr>
-            <w:r>
-              <w:rPr>
-                <w:rFonts w:ascii="Times New Roman" w:hAnsi="Times New Roman"/>
+                <w:rFonts w:asciiTheme="majorHAnsi" w:hAnsiTheme="majorHAnsi" w:cstheme="majorHAnsi"/>
+              </w:rPr>
+            </w:pPr>
+            <w:r>
+              <w:rPr>
+                <w:rFonts w:asciiTheme="majorHAnsi" w:hAnsiTheme="majorHAnsi" w:cstheme="majorHAnsi"/>
               </w:rPr>
               <w:t>Aufnahme</w:t>
             </w:r>
@@ -3227,13 +3269,13 @@
             <w:pPr>
               <w:jc w:val="center"/>
               <w:rPr>
-                <w:rFonts w:ascii="Times New Roman" w:hAnsi="Times New Roman"/>
-              </w:rPr>
-            </w:pPr>
-            <w:proofErr w:type="spellStart"/>
-            <w:r>
-              <w:rPr>
-                <w:rFonts w:ascii="Times New Roman" w:hAnsi="Times New Roman"/>
+                <w:rFonts w:asciiTheme="majorHAnsi" w:hAnsiTheme="majorHAnsi" w:cstheme="majorHAnsi"/>
+              </w:rPr>
+            </w:pPr>
+            <w:proofErr w:type="spellStart"/>
+            <w:r>
+              <w:rPr>
+                <w:rFonts w:asciiTheme="majorHAnsi" w:hAnsiTheme="majorHAnsi" w:cstheme="majorHAnsi"/>
               </w:rPr>
               <w:t>OffAndTapeIn</w:t>
             </w:r>
@@ -3250,13 +3292,13 @@
             <w:pPr>
               <w:jc w:val="center"/>
               <w:rPr>
-                <w:rFonts w:ascii="Times New Roman" w:hAnsi="Times New Roman"/>
-              </w:rPr>
-            </w:pPr>
-            <w:proofErr w:type="spellStart"/>
-            <w:r>
-              <w:rPr>
-                <w:rFonts w:ascii="Times New Roman" w:hAnsi="Times New Roman"/>
+                <w:rFonts w:asciiTheme="majorHAnsi" w:hAnsiTheme="majorHAnsi" w:cstheme="majorHAnsi"/>
+              </w:rPr>
+            </w:pPr>
+            <w:proofErr w:type="spellStart"/>
+            <w:r>
+              <w:rPr>
+                <w:rFonts w:asciiTheme="majorHAnsi" w:hAnsiTheme="majorHAnsi" w:cstheme="majorHAnsi"/>
               </w:rPr>
               <w:t>StopEject</w:t>
             </w:r>
@@ -3271,12 +3313,12 @@
             <w:pPr>
               <w:jc w:val="center"/>
               <w:rPr>
-                <w:rFonts w:ascii="Times New Roman" w:hAnsi="Times New Roman"/>
-              </w:rPr>
-            </w:pPr>
-            <w:r>
-              <w:rPr>
-                <w:rFonts w:ascii="Times New Roman" w:hAnsi="Times New Roman"/>
+                <w:rFonts w:asciiTheme="majorHAnsi" w:hAnsiTheme="majorHAnsi" w:cstheme="majorHAnsi"/>
+              </w:rPr>
+            </w:pPr>
+            <w:r>
+              <w:rPr>
+                <w:rFonts w:asciiTheme="majorHAnsi" w:hAnsiTheme="majorHAnsi" w:cstheme="majorHAnsi"/>
               </w:rPr>
               <w:t>Aufnahme</w:t>
             </w:r>
@@ -3290,13 +3332,13 @@
             <w:pPr>
               <w:jc w:val="center"/>
               <w:rPr>
-                <w:rFonts w:ascii="Times New Roman" w:hAnsi="Times New Roman"/>
-              </w:rPr>
-            </w:pPr>
-            <w:proofErr w:type="spellStart"/>
-            <w:r>
-              <w:rPr>
-                <w:rFonts w:ascii="Times New Roman" w:hAnsi="Times New Roman"/>
+                <w:rFonts w:asciiTheme="majorHAnsi" w:hAnsiTheme="majorHAnsi" w:cstheme="majorHAnsi"/>
+              </w:rPr>
+            </w:pPr>
+            <w:proofErr w:type="spellStart"/>
+            <w:r>
+              <w:rPr>
+                <w:rFonts w:asciiTheme="majorHAnsi" w:hAnsiTheme="majorHAnsi" w:cstheme="majorHAnsi"/>
               </w:rPr>
               <w:t>OnAndTapeIn</w:t>
             </w:r>
@@ -3309,9 +3351,836 @@
       <w:pPr>
         <w:ind w:firstLine="708"/>
         <w:rPr>
-          <w:rFonts w:ascii="Times New Roman" w:hAnsi="Times New Roman"/>
+          <w:rFonts w:asciiTheme="majorHAnsi" w:hAnsiTheme="majorHAnsi" w:cstheme="majorHAnsi"/>
         </w:rPr>
       </w:pPr>
+    </w:p>
+    <w:p>
+      <w:pPr>
+        <w:ind w:firstLine="708"/>
+        <w:rPr>
+          <w:rFonts w:asciiTheme="majorHAnsi" w:hAnsiTheme="majorHAnsi" w:cstheme="majorHAnsi"/>
+          <w:b/>
+        </w:rPr>
+      </w:pPr>
+      <w:r>
+        <w:rPr>
+          <w:rFonts w:asciiTheme="majorHAnsi" w:hAnsiTheme="majorHAnsi" w:cstheme="majorHAnsi"/>
+          <w:b/>
+        </w:rPr>
+        <w:t>c)</w:t>
+      </w:r>
+    </w:p>
+    <w:p>
+      <w:pPr>
+        <w:ind w:firstLine="708"/>
+        <w:rPr>
+          <w:rFonts w:asciiTheme="majorHAnsi" w:hAnsiTheme="majorHAnsi" w:cstheme="majorHAnsi"/>
+        </w:rPr>
+      </w:pPr>
+      <w:r>
+        <w:rPr>
+          <w:rFonts w:asciiTheme="majorHAnsi" w:hAnsiTheme="majorHAnsi" w:cstheme="majorHAnsi"/>
+        </w:rPr>
+        <w:tab/>
+        <w:t xml:space="preserve">a) </w:t>
+      </w:r>
+      <w:r>
+        <w:rPr>
+          <w:rFonts w:asciiTheme="majorHAnsi" w:hAnsiTheme="majorHAnsi" w:cstheme="majorHAnsi"/>
+          <w:i/>
+        </w:rPr>
+        <w:t>Sind alle Zustände gemäß der Beschreibung erreichbar?</w:t>
+      </w:r>
+    </w:p>
+    <w:p>
+      <w:pPr>
+        <w:ind w:firstLine="708"/>
+        <w:rPr>
+          <w:rFonts w:asciiTheme="majorHAnsi" w:hAnsiTheme="majorHAnsi" w:cstheme="majorHAnsi"/>
+        </w:rPr>
+      </w:pPr>
+      <w:r>
+        <w:rPr>
+          <w:rFonts w:asciiTheme="majorHAnsi" w:hAnsiTheme="majorHAnsi" w:cstheme="majorHAnsi"/>
+        </w:rPr>
+        <w:tab/>
+      </w:r>
+      <w:r>
+        <w:rPr>
+          <w:rFonts w:asciiTheme="majorHAnsi" w:hAnsiTheme="majorHAnsi" w:cstheme="majorHAnsi"/>
+        </w:rPr>
+        <w:tab/>
+      </w:r>
+    </w:p>
+    <w:p>
+      <w:pPr>
+        <w:ind w:left="2124"/>
+        <w:rPr>
+          <w:rFonts w:asciiTheme="majorHAnsi" w:hAnsiTheme="majorHAnsi" w:cstheme="majorHAnsi"/>
+        </w:rPr>
+      </w:pPr>
+      <w:r>
+        <w:rPr>
+          <w:rFonts w:asciiTheme="majorHAnsi" w:hAnsiTheme="majorHAnsi" w:cstheme="majorHAnsi"/>
+        </w:rPr>
+        <w:t>Gemäß Beschreibung ja, jedoch lässt das State Diagramm nur einen Anfangszustand zu. In der Praxis könnte die Nutzung aber sowohl bei „Ausgeschaltet mit Tape“ als auch „Ausgeschaltet ohne Tape“ beginnen. Das lässt sich nicht abbilden.</w:t>
+      </w:r>
+    </w:p>
+    <w:p>
+      <w:pPr>
+        <w:ind w:left="2124"/>
+        <w:rPr>
+          <w:rFonts w:asciiTheme="majorHAnsi" w:hAnsiTheme="majorHAnsi" w:cstheme="majorHAnsi"/>
+        </w:rPr>
+      </w:pPr>
+    </w:p>
+    <w:p>
+      <w:pPr>
+        <w:ind w:left="1416"/>
+        <w:rPr>
+          <w:rFonts w:asciiTheme="majorHAnsi" w:hAnsiTheme="majorHAnsi" w:cstheme="majorHAnsi"/>
+          <w:i/>
+        </w:rPr>
+      </w:pPr>
+      <w:r>
+        <w:rPr>
+          <w:rFonts w:asciiTheme="majorHAnsi" w:hAnsiTheme="majorHAnsi" w:cstheme="majorHAnsi"/>
+        </w:rPr>
+        <w:t xml:space="preserve">b) </w:t>
+      </w:r>
+      <w:r>
+        <w:rPr>
+          <w:rFonts w:asciiTheme="majorHAnsi" w:hAnsiTheme="majorHAnsi" w:cstheme="majorHAnsi"/>
+          <w:i/>
+        </w:rPr>
+        <w:t>Wie viele Aktionen müssen Sie höchstens ausführen, um vom Ausgangszustand zu potenziell jedem anderen Zustand des Modells zu gelangen?</w:t>
+      </w:r>
+    </w:p>
+    <w:p>
+      <w:pPr>
+        <w:ind w:left="1416"/>
+        <w:rPr>
+          <w:rFonts w:asciiTheme="majorHAnsi" w:hAnsiTheme="majorHAnsi" w:cstheme="majorHAnsi"/>
+        </w:rPr>
+      </w:pPr>
+    </w:p>
+    <w:p>
+      <w:pPr>
+        <w:ind w:left="1416"/>
+        <w:rPr>
+          <w:rFonts w:asciiTheme="majorHAnsi" w:hAnsiTheme="majorHAnsi" w:cstheme="majorHAnsi"/>
+        </w:rPr>
+      </w:pPr>
+      <w:r>
+        <w:rPr>
+          <w:rFonts w:asciiTheme="majorHAnsi" w:hAnsiTheme="majorHAnsi" w:cstheme="majorHAnsi"/>
+        </w:rPr>
+        <w:tab/>
+      </w:r>
+    </w:p>
+    <w:tbl>
+      <w:tblPr>
+        <w:tblStyle w:val="Tabellenraster"/>
+        <w:tblW w:w="0" w:type="auto"/>
+        <w:tblInd w:w="1416" w:type="dxa"/>
+        <w:tblLook w:val="04A0" w:firstRow="1" w:lastRow="0" w:firstColumn="1" w:lastColumn="0" w:noHBand="0" w:noVBand="1"/>
+      </w:tblPr>
+      <w:tblGrid>
+        <w:gridCol w:w="4206"/>
+        <w:gridCol w:w="3660"/>
+      </w:tblGrid>
+      <w:tr>
+        <w:tc>
+          <w:tcPr>
+            <w:tcW w:w="4603" w:type="dxa"/>
+          </w:tcPr>
+          <w:p>
+            <w:pPr>
+              <w:rPr>
+                <w:rFonts w:asciiTheme="majorHAnsi" w:hAnsiTheme="majorHAnsi" w:cstheme="majorHAnsi"/>
+              </w:rPr>
+            </w:pPr>
+            <w:r>
+              <w:rPr>
+                <w:rFonts w:asciiTheme="majorHAnsi" w:hAnsiTheme="majorHAnsi" w:cstheme="majorHAnsi"/>
+              </w:rPr>
+              <w:t>Zustand</w:t>
+            </w:r>
+          </w:p>
+        </w:tc>
+        <w:tc>
+          <w:tcPr>
+            <w:tcW w:w="4603" w:type="dxa"/>
+          </w:tcPr>
+          <w:p>
+            <w:pPr>
+              <w:rPr>
+                <w:rFonts w:asciiTheme="majorHAnsi" w:hAnsiTheme="majorHAnsi" w:cstheme="majorHAnsi"/>
+              </w:rPr>
+            </w:pPr>
+            <w:r>
+              <w:rPr>
+                <w:rFonts w:asciiTheme="majorHAnsi" w:hAnsiTheme="majorHAnsi" w:cstheme="majorHAnsi"/>
+              </w:rPr>
+              <w:t>Minimale Anzahl Aktionen</w:t>
+            </w:r>
+          </w:p>
+        </w:tc>
+      </w:tr>
+      <w:tr>
+        <w:tc>
+          <w:tcPr>
+            <w:tcW w:w="4603" w:type="dxa"/>
+          </w:tcPr>
+          <w:p>
+            <w:pPr>
+              <w:rPr>
+                <w:rFonts w:asciiTheme="majorHAnsi" w:hAnsiTheme="majorHAnsi" w:cstheme="majorHAnsi"/>
+              </w:rPr>
+            </w:pPr>
+            <w:r>
+              <w:rPr>
+                <w:rFonts w:asciiTheme="majorHAnsi" w:hAnsiTheme="majorHAnsi" w:cstheme="majorHAnsi"/>
+              </w:rPr>
+              <w:t>Off</w:t>
+            </w:r>
+          </w:p>
+        </w:tc>
+        <w:tc>
+          <w:tcPr>
+            <w:tcW w:w="4603" w:type="dxa"/>
+          </w:tcPr>
+          <w:p>
+            <w:pPr>
+              <w:rPr>
+                <w:rFonts w:asciiTheme="majorHAnsi" w:hAnsiTheme="majorHAnsi" w:cstheme="majorHAnsi"/>
+              </w:rPr>
+            </w:pPr>
+            <w:r>
+              <w:rPr>
+                <w:rFonts w:asciiTheme="majorHAnsi" w:hAnsiTheme="majorHAnsi" w:cstheme="majorHAnsi"/>
+              </w:rPr>
+              <w:t>0</w:t>
+            </w:r>
+          </w:p>
+        </w:tc>
+      </w:tr>
+      <w:tr>
+        <w:tc>
+          <w:tcPr>
+            <w:tcW w:w="4603" w:type="dxa"/>
+          </w:tcPr>
+          <w:p>
+            <w:pPr>
+              <w:rPr>
+                <w:rFonts w:asciiTheme="majorHAnsi" w:hAnsiTheme="majorHAnsi" w:cstheme="majorHAnsi"/>
+              </w:rPr>
+            </w:pPr>
+            <w:r>
+              <w:rPr>
+                <w:rFonts w:asciiTheme="majorHAnsi" w:hAnsiTheme="majorHAnsi" w:cstheme="majorHAnsi"/>
+              </w:rPr>
+              <w:t>On</w:t>
+            </w:r>
+          </w:p>
+        </w:tc>
+        <w:tc>
+          <w:tcPr>
+            <w:tcW w:w="4603" w:type="dxa"/>
+          </w:tcPr>
+          <w:p>
+            <w:pPr>
+              <w:rPr>
+                <w:rFonts w:asciiTheme="majorHAnsi" w:hAnsiTheme="majorHAnsi" w:cstheme="majorHAnsi"/>
+              </w:rPr>
+            </w:pPr>
+            <w:r>
+              <w:rPr>
+                <w:rFonts w:asciiTheme="majorHAnsi" w:hAnsiTheme="majorHAnsi" w:cstheme="majorHAnsi"/>
+              </w:rPr>
+              <w:t>1</w:t>
+            </w:r>
+          </w:p>
+        </w:tc>
+      </w:tr>
+      <w:tr>
+        <w:tc>
+          <w:tcPr>
+            <w:tcW w:w="4603" w:type="dxa"/>
+          </w:tcPr>
+          <w:p>
+            <w:pPr>
+              <w:rPr>
+                <w:rFonts w:asciiTheme="majorHAnsi" w:hAnsiTheme="majorHAnsi" w:cstheme="majorHAnsi"/>
+              </w:rPr>
+            </w:pPr>
+            <w:proofErr w:type="spellStart"/>
+            <w:r>
+              <w:rPr>
+                <w:rFonts w:asciiTheme="majorHAnsi" w:hAnsiTheme="majorHAnsi" w:cstheme="majorHAnsi"/>
+              </w:rPr>
+              <w:t>OnAndTapeIn</w:t>
+            </w:r>
+            <w:proofErr w:type="spellEnd"/>
+          </w:p>
+        </w:tc>
+        <w:tc>
+          <w:tcPr>
+            <w:tcW w:w="4603" w:type="dxa"/>
+          </w:tcPr>
+          <w:p>
+            <w:pPr>
+              <w:rPr>
+                <w:rFonts w:asciiTheme="majorHAnsi" w:hAnsiTheme="majorHAnsi" w:cstheme="majorHAnsi"/>
+              </w:rPr>
+            </w:pPr>
+            <w:r>
+              <w:rPr>
+                <w:rFonts w:asciiTheme="majorHAnsi" w:hAnsiTheme="majorHAnsi" w:cstheme="majorHAnsi"/>
+              </w:rPr>
+              <w:t>1</w:t>
+            </w:r>
+          </w:p>
+        </w:tc>
+      </w:tr>
+      <w:tr>
+        <w:tc>
+          <w:tcPr>
+            <w:tcW w:w="4603" w:type="dxa"/>
+          </w:tcPr>
+          <w:p>
+            <w:pPr>
+              <w:rPr>
+                <w:rFonts w:asciiTheme="majorHAnsi" w:hAnsiTheme="majorHAnsi" w:cstheme="majorHAnsi"/>
+              </w:rPr>
+            </w:pPr>
+            <w:r>
+              <w:rPr>
+                <w:rFonts w:asciiTheme="majorHAnsi" w:hAnsiTheme="majorHAnsi" w:cstheme="majorHAnsi"/>
+              </w:rPr>
+              <w:t>Aufnahme</w:t>
+            </w:r>
+          </w:p>
+        </w:tc>
+        <w:tc>
+          <w:tcPr>
+            <w:tcW w:w="4603" w:type="dxa"/>
+          </w:tcPr>
+          <w:p>
+            <w:pPr>
+              <w:rPr>
+                <w:rFonts w:asciiTheme="majorHAnsi" w:hAnsiTheme="majorHAnsi" w:cstheme="majorHAnsi"/>
+              </w:rPr>
+            </w:pPr>
+            <w:r>
+              <w:rPr>
+                <w:rFonts w:asciiTheme="majorHAnsi" w:hAnsiTheme="majorHAnsi" w:cstheme="majorHAnsi"/>
+              </w:rPr>
+              <w:t>2</w:t>
+            </w:r>
+          </w:p>
+        </w:tc>
+      </w:tr>
+      <w:tr>
+        <w:tc>
+          <w:tcPr>
+            <w:tcW w:w="4603" w:type="dxa"/>
+          </w:tcPr>
+          <w:p>
+            <w:pPr>
+              <w:rPr>
+                <w:rFonts w:asciiTheme="majorHAnsi" w:hAnsiTheme="majorHAnsi" w:cstheme="majorHAnsi"/>
+              </w:rPr>
+            </w:pPr>
+            <w:proofErr w:type="spellStart"/>
+            <w:r>
+              <w:rPr>
+                <w:rFonts w:asciiTheme="majorHAnsi" w:hAnsiTheme="majorHAnsi" w:cstheme="majorHAnsi"/>
+              </w:rPr>
+              <w:t>Vorwärts_oW</w:t>
+            </w:r>
+            <w:proofErr w:type="spellEnd"/>
+          </w:p>
+        </w:tc>
+        <w:tc>
+          <w:tcPr>
+            <w:tcW w:w="4603" w:type="dxa"/>
+          </w:tcPr>
+          <w:p>
+            <w:pPr>
+              <w:rPr>
+                <w:rFonts w:asciiTheme="majorHAnsi" w:hAnsiTheme="majorHAnsi" w:cstheme="majorHAnsi"/>
+              </w:rPr>
+            </w:pPr>
+            <w:r>
+              <w:rPr>
+                <w:rFonts w:asciiTheme="majorHAnsi" w:hAnsiTheme="majorHAnsi" w:cstheme="majorHAnsi"/>
+              </w:rPr>
+              <w:t>2</w:t>
+            </w:r>
+          </w:p>
+        </w:tc>
+      </w:tr>
+      <w:tr>
+        <w:tc>
+          <w:tcPr>
+            <w:tcW w:w="4603" w:type="dxa"/>
+          </w:tcPr>
+          <w:p>
+            <w:pPr>
+              <w:rPr>
+                <w:rFonts w:asciiTheme="majorHAnsi" w:hAnsiTheme="majorHAnsi" w:cstheme="majorHAnsi"/>
+              </w:rPr>
+            </w:pPr>
+            <w:proofErr w:type="spellStart"/>
+            <w:r>
+              <w:rPr>
+                <w:rFonts w:asciiTheme="majorHAnsi" w:hAnsiTheme="majorHAnsi" w:cstheme="majorHAnsi"/>
+              </w:rPr>
+              <w:t>Rückwärts_oW</w:t>
+            </w:r>
+            <w:proofErr w:type="spellEnd"/>
+          </w:p>
+        </w:tc>
+        <w:tc>
+          <w:tcPr>
+            <w:tcW w:w="4603" w:type="dxa"/>
+          </w:tcPr>
+          <w:p>
+            <w:pPr>
+              <w:rPr>
+                <w:rFonts w:asciiTheme="majorHAnsi" w:hAnsiTheme="majorHAnsi" w:cstheme="majorHAnsi"/>
+              </w:rPr>
+            </w:pPr>
+            <w:r>
+              <w:rPr>
+                <w:rFonts w:asciiTheme="majorHAnsi" w:hAnsiTheme="majorHAnsi" w:cstheme="majorHAnsi"/>
+              </w:rPr>
+              <w:t>2</w:t>
+            </w:r>
+          </w:p>
+        </w:tc>
+      </w:tr>
+      <w:tr>
+        <w:tc>
+          <w:tcPr>
+            <w:tcW w:w="4603" w:type="dxa"/>
+          </w:tcPr>
+          <w:p>
+            <w:pPr>
+              <w:rPr>
+                <w:rFonts w:asciiTheme="majorHAnsi" w:hAnsiTheme="majorHAnsi" w:cstheme="majorHAnsi"/>
+              </w:rPr>
+            </w:pPr>
+            <w:proofErr w:type="spellStart"/>
+            <w:r>
+              <w:rPr>
+                <w:rFonts w:asciiTheme="majorHAnsi" w:hAnsiTheme="majorHAnsi" w:cstheme="majorHAnsi"/>
+              </w:rPr>
+              <w:t>Vorwärts_mW</w:t>
+            </w:r>
+            <w:proofErr w:type="spellEnd"/>
+          </w:p>
+        </w:tc>
+        <w:tc>
+          <w:tcPr>
+            <w:tcW w:w="4603" w:type="dxa"/>
+          </w:tcPr>
+          <w:p>
+            <w:pPr>
+              <w:rPr>
+                <w:rFonts w:asciiTheme="majorHAnsi" w:hAnsiTheme="majorHAnsi" w:cstheme="majorHAnsi"/>
+              </w:rPr>
+            </w:pPr>
+            <w:r>
+              <w:rPr>
+                <w:rFonts w:asciiTheme="majorHAnsi" w:hAnsiTheme="majorHAnsi" w:cstheme="majorHAnsi"/>
+              </w:rPr>
+              <w:t>3</w:t>
+            </w:r>
+          </w:p>
+        </w:tc>
+      </w:tr>
+      <w:tr>
+        <w:tc>
+          <w:tcPr>
+            <w:tcW w:w="4603" w:type="dxa"/>
+          </w:tcPr>
+          <w:p>
+            <w:pPr>
+              <w:rPr>
+                <w:rFonts w:asciiTheme="majorHAnsi" w:hAnsiTheme="majorHAnsi" w:cstheme="majorHAnsi"/>
+              </w:rPr>
+            </w:pPr>
+            <w:proofErr w:type="spellStart"/>
+            <w:r>
+              <w:rPr>
+                <w:rFonts w:asciiTheme="majorHAnsi" w:hAnsiTheme="majorHAnsi" w:cstheme="majorHAnsi"/>
+              </w:rPr>
+              <w:t>Rückwärts_mW</w:t>
+            </w:r>
+            <w:proofErr w:type="spellEnd"/>
+          </w:p>
+        </w:tc>
+        <w:tc>
+          <w:tcPr>
+            <w:tcW w:w="4603" w:type="dxa"/>
+          </w:tcPr>
+          <w:p>
+            <w:pPr>
+              <w:rPr>
+                <w:rFonts w:asciiTheme="majorHAnsi" w:hAnsiTheme="majorHAnsi" w:cstheme="majorHAnsi"/>
+              </w:rPr>
+            </w:pPr>
+            <w:r>
+              <w:rPr>
+                <w:rFonts w:asciiTheme="majorHAnsi" w:hAnsiTheme="majorHAnsi" w:cstheme="majorHAnsi"/>
+              </w:rPr>
+              <w:t>3</w:t>
+            </w:r>
+          </w:p>
+        </w:tc>
+      </w:tr>
+      <w:tr>
+        <w:tc>
+          <w:tcPr>
+            <w:tcW w:w="4603" w:type="dxa"/>
+          </w:tcPr>
+          <w:p>
+            <w:pPr>
+              <w:rPr>
+                <w:rFonts w:asciiTheme="majorHAnsi" w:hAnsiTheme="majorHAnsi" w:cstheme="majorHAnsi"/>
+              </w:rPr>
+            </w:pPr>
+            <w:r>
+              <w:rPr>
+                <w:rFonts w:asciiTheme="majorHAnsi" w:hAnsiTheme="majorHAnsi" w:cstheme="majorHAnsi"/>
+              </w:rPr>
+              <w:t>Wiedergabe</w:t>
+            </w:r>
+          </w:p>
+        </w:tc>
+        <w:tc>
+          <w:tcPr>
+            <w:tcW w:w="4603" w:type="dxa"/>
+          </w:tcPr>
+          <w:p>
+            <w:pPr>
+              <w:rPr>
+                <w:rFonts w:asciiTheme="majorHAnsi" w:hAnsiTheme="majorHAnsi" w:cstheme="majorHAnsi"/>
+              </w:rPr>
+            </w:pPr>
+            <w:r>
+              <w:rPr>
+                <w:rFonts w:asciiTheme="majorHAnsi" w:hAnsiTheme="majorHAnsi" w:cstheme="majorHAnsi"/>
+              </w:rPr>
+              <w:t>2</w:t>
+            </w:r>
+          </w:p>
+        </w:tc>
+      </w:tr>
+      <w:tr>
+        <w:tc>
+          <w:tcPr>
+            <w:tcW w:w="4603" w:type="dxa"/>
+          </w:tcPr>
+          <w:p>
+            <w:pPr>
+              <w:rPr>
+                <w:rFonts w:asciiTheme="majorHAnsi" w:hAnsiTheme="majorHAnsi" w:cstheme="majorHAnsi"/>
+              </w:rPr>
+            </w:pPr>
+            <w:r>
+              <w:rPr>
+                <w:rFonts w:asciiTheme="majorHAnsi" w:hAnsiTheme="majorHAnsi" w:cstheme="majorHAnsi"/>
+              </w:rPr>
+              <w:t>Halt</w:t>
+            </w:r>
+          </w:p>
+        </w:tc>
+        <w:tc>
+          <w:tcPr>
+            <w:tcW w:w="4603" w:type="dxa"/>
+          </w:tcPr>
+          <w:p>
+            <w:pPr>
+              <w:rPr>
+                <w:rFonts w:asciiTheme="majorHAnsi" w:hAnsiTheme="majorHAnsi" w:cstheme="majorHAnsi"/>
+              </w:rPr>
+            </w:pPr>
+            <w:r>
+              <w:rPr>
+                <w:rFonts w:asciiTheme="majorHAnsi" w:hAnsiTheme="majorHAnsi" w:cstheme="majorHAnsi"/>
+              </w:rPr>
+              <w:t>3</w:t>
+            </w:r>
+          </w:p>
+        </w:tc>
+      </w:tr>
+      <w:tr>
+        <w:tc>
+          <w:tcPr>
+            <w:tcW w:w="4603" w:type="dxa"/>
+          </w:tcPr>
+          <w:p>
+            <w:pPr>
+              <w:rPr>
+                <w:rFonts w:asciiTheme="majorHAnsi" w:hAnsiTheme="majorHAnsi" w:cstheme="majorHAnsi"/>
+              </w:rPr>
+            </w:pPr>
+            <w:proofErr w:type="spellStart"/>
+            <w:r>
+              <w:rPr>
+                <w:rFonts w:asciiTheme="majorHAnsi" w:hAnsiTheme="majorHAnsi" w:cstheme="majorHAnsi"/>
+              </w:rPr>
+              <w:t>Aufnahmepause_normal</w:t>
+            </w:r>
+            <w:proofErr w:type="spellEnd"/>
+          </w:p>
+        </w:tc>
+        <w:tc>
+          <w:tcPr>
+            <w:tcW w:w="4603" w:type="dxa"/>
+          </w:tcPr>
+          <w:p>
+            <w:pPr>
+              <w:rPr>
+                <w:rFonts w:asciiTheme="majorHAnsi" w:hAnsiTheme="majorHAnsi" w:cstheme="majorHAnsi"/>
+              </w:rPr>
+            </w:pPr>
+            <w:r>
+              <w:rPr>
+                <w:rFonts w:asciiTheme="majorHAnsi" w:hAnsiTheme="majorHAnsi" w:cstheme="majorHAnsi"/>
+              </w:rPr>
+              <w:t>3</w:t>
+            </w:r>
+          </w:p>
+        </w:tc>
+      </w:tr>
+      <w:tr>
+        <w:tc>
+          <w:tcPr>
+            <w:tcW w:w="4603" w:type="dxa"/>
+          </w:tcPr>
+          <w:p>
+            <w:pPr>
+              <w:rPr>
+                <w:rFonts w:asciiTheme="majorHAnsi" w:hAnsiTheme="majorHAnsi" w:cstheme="majorHAnsi"/>
+              </w:rPr>
+            </w:pPr>
+            <w:proofErr w:type="spellStart"/>
+            <w:r>
+              <w:rPr>
+                <w:rFonts w:asciiTheme="majorHAnsi" w:hAnsiTheme="majorHAnsi" w:cstheme="majorHAnsi"/>
+              </w:rPr>
+              <w:t>Aufnahmepause_automatisch</w:t>
+            </w:r>
+            <w:proofErr w:type="spellEnd"/>
+          </w:p>
+        </w:tc>
+        <w:tc>
+          <w:tcPr>
+            <w:tcW w:w="4603" w:type="dxa"/>
+          </w:tcPr>
+          <w:p>
+            <w:pPr>
+              <w:rPr>
+                <w:rFonts w:asciiTheme="majorHAnsi" w:hAnsiTheme="majorHAnsi" w:cstheme="majorHAnsi"/>
+              </w:rPr>
+            </w:pPr>
+            <w:r>
+              <w:rPr>
+                <w:rFonts w:asciiTheme="majorHAnsi" w:hAnsiTheme="majorHAnsi" w:cstheme="majorHAnsi"/>
+              </w:rPr>
+              <w:t>4</w:t>
+            </w:r>
+          </w:p>
+        </w:tc>
+      </w:tr>
+      <w:tr>
+        <w:tc>
+          <w:tcPr>
+            <w:tcW w:w="4603" w:type="dxa"/>
+          </w:tcPr>
+          <w:p>
+            <w:pPr>
+              <w:rPr>
+                <w:rFonts w:asciiTheme="majorHAnsi" w:hAnsiTheme="majorHAnsi" w:cstheme="majorHAnsi"/>
+              </w:rPr>
+            </w:pPr>
+            <w:r>
+              <w:rPr>
+                <w:rFonts w:asciiTheme="majorHAnsi" w:hAnsiTheme="majorHAnsi" w:cstheme="majorHAnsi"/>
+              </w:rPr>
+              <w:t>Automatischer Modus</w:t>
+            </w:r>
+          </w:p>
+        </w:tc>
+        <w:tc>
+          <w:tcPr>
+            <w:tcW w:w="4603" w:type="dxa"/>
+          </w:tcPr>
+          <w:p>
+            <w:pPr>
+              <w:rPr>
+                <w:rFonts w:asciiTheme="majorHAnsi" w:hAnsiTheme="majorHAnsi" w:cstheme="majorHAnsi"/>
+              </w:rPr>
+            </w:pPr>
+            <w:r>
+              <w:rPr>
+                <w:rFonts w:asciiTheme="majorHAnsi" w:hAnsiTheme="majorHAnsi" w:cstheme="majorHAnsi"/>
+              </w:rPr>
+              <w:t>3</w:t>
+            </w:r>
+          </w:p>
+        </w:tc>
+      </w:tr>
+      <w:tr>
+        <w:tc>
+          <w:tcPr>
+            <w:tcW w:w="4603" w:type="dxa"/>
+          </w:tcPr>
+          <w:p>
+            <w:pPr>
+              <w:rPr>
+                <w:rFonts w:asciiTheme="majorHAnsi" w:hAnsiTheme="majorHAnsi" w:cstheme="majorHAnsi"/>
+              </w:rPr>
+            </w:pPr>
+            <w:proofErr w:type="spellStart"/>
+            <w:r>
+              <w:rPr>
+                <w:rFonts w:asciiTheme="majorHAnsi" w:hAnsiTheme="majorHAnsi" w:cstheme="majorHAnsi"/>
+              </w:rPr>
+              <w:t>OffAndTapeIn</w:t>
+            </w:r>
+            <w:proofErr w:type="spellEnd"/>
+          </w:p>
+        </w:tc>
+        <w:tc>
+          <w:tcPr>
+            <w:tcW w:w="4603" w:type="dxa"/>
+          </w:tcPr>
+          <w:p>
+            <w:pPr>
+              <w:rPr>
+                <w:rFonts w:asciiTheme="majorHAnsi" w:hAnsiTheme="majorHAnsi" w:cstheme="majorHAnsi"/>
+              </w:rPr>
+            </w:pPr>
+            <w:r>
+              <w:rPr>
+                <w:rFonts w:asciiTheme="majorHAnsi" w:hAnsiTheme="majorHAnsi" w:cstheme="majorHAnsi"/>
+              </w:rPr>
+              <w:t>2</w:t>
+            </w:r>
+          </w:p>
+        </w:tc>
+      </w:tr>
+    </w:tbl>
+    <w:p>
+      <w:pPr>
+        <w:ind w:left="1416"/>
+        <w:rPr>
+          <w:rFonts w:asciiTheme="majorHAnsi" w:hAnsiTheme="majorHAnsi" w:cstheme="majorHAnsi"/>
+        </w:rPr>
+      </w:pPr>
+    </w:p>
+    <w:p>
+      <w:pPr>
+        <w:ind w:left="1416"/>
+        <w:rPr>
+          <w:rFonts w:asciiTheme="majorHAnsi" w:hAnsiTheme="majorHAnsi" w:cstheme="majorHAnsi"/>
+        </w:rPr>
+      </w:pPr>
+    </w:p>
+    <w:p>
+      <w:pPr>
+        <w:ind w:left="1416"/>
+        <w:rPr>
+          <w:rFonts w:asciiTheme="majorHAnsi" w:hAnsiTheme="majorHAnsi" w:cstheme="majorHAnsi"/>
+        </w:rPr>
+      </w:pPr>
+      <w:r>
+        <w:rPr>
+          <w:rFonts w:asciiTheme="majorHAnsi" w:hAnsiTheme="majorHAnsi" w:cstheme="majorHAnsi"/>
+        </w:rPr>
+        <w:t xml:space="preserve">c) </w:t>
+      </w:r>
+      <w:r>
+        <w:rPr>
+          <w:rFonts w:asciiTheme="majorHAnsi" w:hAnsiTheme="majorHAnsi" w:cstheme="majorHAnsi"/>
+          <w:i/>
+        </w:rPr>
+        <w:t>Gibt es sog. „</w:t>
+      </w:r>
+      <w:proofErr w:type="spellStart"/>
+      <w:r>
+        <w:rPr>
+          <w:rFonts w:asciiTheme="majorHAnsi" w:hAnsiTheme="majorHAnsi" w:cstheme="majorHAnsi"/>
+          <w:i/>
+        </w:rPr>
+        <w:t>pointless</w:t>
+      </w:r>
+      <w:proofErr w:type="spellEnd"/>
+      <w:r>
+        <w:rPr>
+          <w:rFonts w:asciiTheme="majorHAnsi" w:hAnsiTheme="majorHAnsi" w:cstheme="majorHAnsi"/>
+          <w:i/>
+        </w:rPr>
+        <w:t xml:space="preserve"> </w:t>
+      </w:r>
+      <w:proofErr w:type="spellStart"/>
+      <w:r>
+        <w:rPr>
+          <w:rFonts w:asciiTheme="majorHAnsi" w:hAnsiTheme="majorHAnsi" w:cstheme="majorHAnsi"/>
+          <w:i/>
+        </w:rPr>
+        <w:t>states</w:t>
+      </w:r>
+      <w:proofErr w:type="spellEnd"/>
+      <w:r>
+        <w:rPr>
+          <w:rFonts w:asciiTheme="majorHAnsi" w:hAnsiTheme="majorHAnsi" w:cstheme="majorHAnsi"/>
+          <w:i/>
+        </w:rPr>
+        <w:t>“, also Zustände, die, da sie nur eine Eingangs</w:t>
+      </w:r>
+      <w:r>
+        <w:rPr>
+          <w:rFonts w:asciiTheme="majorHAnsi" w:hAnsiTheme="majorHAnsi" w:cstheme="majorHAnsi"/>
+          <w:i/>
+        </w:rPr>
+        <w:t xml:space="preserve"> </w:t>
+      </w:r>
+      <w:r>
+        <w:rPr>
+          <w:rFonts w:asciiTheme="majorHAnsi" w:hAnsiTheme="majorHAnsi" w:cstheme="majorHAnsi"/>
+          <w:i/>
+        </w:rPr>
+        <w:t>und eine Ausgangstransition aufweisen, im Grunde verzichtbar wären? Wie würde man mit solchen Zuständen umgehen, sobald das Interaktionskonzept umgesetzt werden soll?</w:t>
+      </w:r>
+    </w:p>
+    <w:p>
+      <w:pPr>
+        <w:ind w:left="1416"/>
+        <w:rPr>
+          <w:rFonts w:asciiTheme="majorHAnsi" w:hAnsiTheme="majorHAnsi" w:cstheme="majorHAnsi"/>
+        </w:rPr>
+      </w:pPr>
+    </w:p>
+    <w:p>
+      <w:pPr>
+        <w:ind w:left="2124" w:firstLine="12"/>
+        <w:rPr>
+          <w:rFonts w:asciiTheme="majorHAnsi" w:hAnsiTheme="majorHAnsi" w:cstheme="majorHAnsi"/>
+        </w:rPr>
+      </w:pPr>
+      <w:r>
+        <w:rPr>
+          <w:rFonts w:asciiTheme="majorHAnsi" w:hAnsiTheme="majorHAnsi" w:cstheme="majorHAnsi"/>
+        </w:rPr>
+        <w:t>In diesem Modell nein. Theoretisch könnte man diesen Transition-Zustand-Transition Ablauf zu einer einzelnen Transition umwandeln.</w:t>
+      </w:r>
     </w:p>
     <w:sectPr>
       <w:pgSz w:w="11900" w:h="16840"/>
@@ -3324,7 +4193,7 @@
 </file>
 
 <file path=word/styles.xml><?xml version="1.0" encoding="utf-8"?>
-<w:styles xmlns:mc="http://schemas.openxmlformats.org/markup-compatibility/2006" xmlns:r="http://schemas.openxmlformats.org/officeDocument/2006/relationships" xmlns:w="http://schemas.openxmlformats.org/wordprocessingml/2006/main" xmlns:w14="http://schemas.microsoft.com/office/word/2010/wordml" mc:Ignorable="w14">
+<w:styles xmlns:mc="http://schemas.openxmlformats.org/markup-compatibility/2006" xmlns:r="http://schemas.openxmlformats.org/officeDocument/2006/relationships" xmlns:w="http://schemas.openxmlformats.org/wordprocessingml/2006/main" xmlns:w14="http://schemas.microsoft.com/office/word/2010/wordml" xmlns:w15="http://schemas.microsoft.com/office/word/2012/wordml" mc:Ignorable="w14 w15">
   <w:docDefaults>
     <w:rPrDefault>
       <w:rPr>
@@ -3336,150 +4205,375 @@
     </w:rPrDefault>
     <w:pPrDefault/>
   </w:docDefaults>
-  <w:latentStyles w:defLockedState="0" w:defUIPriority="99" w:defSemiHidden="1" w:defUnhideWhenUsed="1" w:defQFormat="0" w:count="276">
-    <w:lsdException w:name="Normal" w:semiHidden="0" w:uiPriority="0" w:unhideWhenUsed="0" w:qFormat="1"/>
-    <w:lsdException w:name="heading 1" w:semiHidden="0" w:uiPriority="9" w:unhideWhenUsed="0" w:qFormat="1"/>
-    <w:lsdException w:name="heading 2" w:uiPriority="9" w:qFormat="1"/>
-    <w:lsdException w:name="heading 3" w:uiPriority="9" w:qFormat="1"/>
-    <w:lsdException w:name="heading 4" w:uiPriority="9" w:qFormat="1"/>
-    <w:lsdException w:name="heading 5" w:uiPriority="9" w:qFormat="1"/>
-    <w:lsdException w:name="heading 6" w:uiPriority="9" w:qFormat="1"/>
-    <w:lsdException w:name="heading 7" w:uiPriority="9" w:qFormat="1"/>
-    <w:lsdException w:name="heading 8" w:uiPriority="9" w:qFormat="1"/>
-    <w:lsdException w:name="heading 9" w:uiPriority="9" w:qFormat="1"/>
-    <w:lsdException w:name="toc 1" w:uiPriority="39"/>
-    <w:lsdException w:name="toc 2" w:uiPriority="39"/>
-    <w:lsdException w:name="toc 3" w:uiPriority="39"/>
-    <w:lsdException w:name="toc 4" w:uiPriority="39"/>
-    <w:lsdException w:name="toc 5" w:uiPriority="39"/>
-    <w:lsdException w:name="toc 6" w:uiPriority="39"/>
-    <w:lsdException w:name="toc 7" w:uiPriority="39"/>
-    <w:lsdException w:name="toc 8" w:uiPriority="39"/>
-    <w:lsdException w:name="toc 9" w:uiPriority="39"/>
-    <w:lsdException w:name="caption" w:uiPriority="35" w:qFormat="1"/>
-    <w:lsdException w:name="Title" w:semiHidden="0" w:uiPriority="10" w:unhideWhenUsed="0" w:qFormat="1"/>
-    <w:lsdException w:name="Default Paragraph Font" w:uiPriority="1"/>
-    <w:lsdException w:name="Subtitle" w:semiHidden="0" w:uiPriority="11" w:unhideWhenUsed="0" w:qFormat="1"/>
-    <w:lsdException w:name="Strong" w:semiHidden="0" w:uiPriority="22" w:unhideWhenUsed="0" w:qFormat="1"/>
-    <w:lsdException w:name="Emphasis" w:semiHidden="0" w:uiPriority="20" w:unhideWhenUsed="0" w:qFormat="1"/>
-    <w:lsdException w:name="Table Grid" w:semiHidden="0" w:uiPriority="59" w:unhideWhenUsed="0"/>
-    <w:lsdException w:name="Placeholder Text" w:unhideWhenUsed="0"/>
-    <w:lsdException w:name="No Spacing" w:semiHidden="0" w:uiPriority="1" w:unhideWhenUsed="0" w:qFormat="1"/>
-    <w:lsdException w:name="Light Shading" w:semiHidden="0" w:uiPriority="60" w:unhideWhenUsed="0"/>
-    <w:lsdException w:name="Light List" w:semiHidden="0" w:uiPriority="61" w:unhideWhenUsed="0"/>
-    <w:lsdException w:name="Light Grid" w:semiHidden="0" w:uiPriority="62" w:unhideWhenUsed="0"/>
-    <w:lsdException w:name="Medium Shading 1" w:semiHidden="0" w:uiPriority="63" w:unhideWhenUsed="0"/>
-    <w:lsdException w:name="Medium Shading 2" w:semiHidden="0" w:uiPriority="64" w:unhideWhenUsed="0"/>
-    <w:lsdException w:name="Medium List 1" w:semiHidden="0" w:uiPriority="65" w:unhideWhenUsed="0"/>
-    <w:lsdException w:name="Medium List 2" w:semiHidden="0" w:uiPriority="66" w:unhideWhenUsed="0"/>
-    <w:lsdException w:name="Medium Grid 1" w:semiHidden="0" w:uiPriority="67" w:unhideWhenUsed="0"/>
-    <w:lsdException w:name="Medium Grid 2" w:semiHidden="0" w:uiPriority="68" w:unhideWhenUsed="0"/>
-    <w:lsdException w:name="Medium Grid 3" w:semiHidden="0" w:uiPriority="69" w:unhideWhenUsed="0"/>
-    <w:lsdException w:name="Dark List" w:semiHidden="0" w:uiPriority="70" w:unhideWhenUsed="0"/>
-    <w:lsdException w:name="Colorful Shading" w:semiHidden="0" w:uiPriority="71" w:unhideWhenUsed="0"/>
-    <w:lsdException w:name="Colorful List" w:semiHidden="0" w:uiPriority="72" w:unhideWhenUsed="0"/>
-    <w:lsdException w:name="Colorful Grid" w:semiHidden="0" w:uiPriority="73" w:unhideWhenUsed="0"/>
-    <w:lsdException w:name="Light Shading Accent 1" w:semiHidden="0" w:uiPriority="60" w:unhideWhenUsed="0"/>
-    <w:lsdException w:name="Light List Accent 1" w:semiHidden="0" w:uiPriority="61" w:unhideWhenUsed="0"/>
-    <w:lsdException w:name="Light Grid Accent 1" w:semiHidden="0" w:uiPriority="62" w:unhideWhenUsed="0"/>
-    <w:lsdException w:name="Medium Shading 1 Accent 1" w:semiHidden="0" w:uiPriority="63" w:unhideWhenUsed="0"/>
-    <w:lsdException w:name="Medium Shading 2 Accent 1" w:semiHidden="0" w:uiPriority="64" w:unhideWhenUsed="0"/>
-    <w:lsdException w:name="Medium List 1 Accent 1" w:semiHidden="0" w:uiPriority="65" w:unhideWhenUsed="0"/>
-    <w:lsdException w:name="Revision" w:unhideWhenUsed="0"/>
-    <w:lsdException w:name="List Paragraph" w:semiHidden="0" w:uiPriority="34" w:unhideWhenUsed="0" w:qFormat="1"/>
-    <w:lsdException w:name="Quote" w:semiHidden="0" w:uiPriority="29" w:unhideWhenUsed="0" w:qFormat="1"/>
-    <w:lsdException w:name="Intense Quote" w:semiHidden="0" w:uiPriority="30" w:unhideWhenUsed="0" w:qFormat="1"/>
-    <w:lsdException w:name="Medium List 2 Accent 1" w:semiHidden="0" w:uiPriority="66" w:unhideWhenUsed="0"/>
-    <w:lsdException w:name="Medium Grid 1 Accent 1" w:semiHidden="0" w:uiPriority="67" w:unhideWhenUsed="0"/>
-    <w:lsdException w:name="Medium Grid 2 Accent 1" w:semiHidden="0" w:uiPriority="68" w:unhideWhenUsed="0"/>
-    <w:lsdException w:name="Medium Grid 3 Accent 1" w:semiHidden="0" w:uiPriority="69" w:unhideWhenUsed="0"/>
-    <w:lsdException w:name="Dark List Accent 1" w:semiHidden="0" w:uiPriority="70" w:unhideWhenUsed="0"/>
-    <w:lsdException w:name="Colorful Shading Accent 1" w:semiHidden="0" w:uiPriority="71" w:unhideWhenUsed="0"/>
-    <w:lsdException w:name="Colorful List Accent 1" w:semiHidden="0" w:uiPriority="72" w:unhideWhenUsed="0"/>
-    <w:lsdException w:name="Colorful Grid Accent 1" w:semiHidden="0" w:uiPriority="73" w:unhideWhenUsed="0"/>
-    <w:lsdException w:name="Light Shading Accent 2" w:semiHidden="0" w:uiPriority="60" w:unhideWhenUsed="0"/>
-    <w:lsdException w:name="Light List Accent 2" w:semiHidden="0" w:uiPriority="61" w:unhideWhenUsed="0"/>
-    <w:lsdException w:name="Light Grid Accent 2" w:semiHidden="0" w:uiPriority="62" w:unhideWhenUsed="0"/>
-    <w:lsdException w:name="Medium Shading 1 Accent 2" w:semiHidden="0" w:uiPriority="63" w:unhideWhenUsed="0"/>
-    <w:lsdException w:name="Medium Shading 2 Accent 2" w:semiHidden="0" w:uiPriority="64" w:unhideWhenUsed="0"/>
-    <w:lsdException w:name="Medium List 1 Accent 2" w:semiHidden="0" w:uiPriority="65" w:unhideWhenUsed="0"/>
-    <w:lsdException w:name="Medium List 2 Accent 2" w:semiHidden="0" w:uiPriority="66" w:unhideWhenUsed="0"/>
-    <w:lsdException w:name="Medium Grid 1 Accent 2" w:semiHidden="0" w:uiPriority="67" w:unhideWhenUsed="0"/>
-    <w:lsdException w:name="Medium Grid 2 Accent 2" w:semiHidden="0" w:uiPriority="68" w:unhideWhenUsed="0"/>
-    <w:lsdException w:name="Medium Grid 3 Accent 2" w:semiHidden="0" w:uiPriority="69" w:unhideWhenUsed="0"/>
-    <w:lsdException w:name="Dark List Accent 2" w:semiHidden="0" w:uiPriority="70" w:unhideWhenUsed="0"/>
-    <w:lsdException w:name="Colorful Shading Accent 2" w:semiHidden="0" w:uiPriority="71" w:unhideWhenUsed="0"/>
-    <w:lsdException w:name="Colorful List Accent 2" w:semiHidden="0" w:uiPriority="72" w:unhideWhenUsed="0"/>
-    <w:lsdException w:name="Colorful Grid Accent 2" w:semiHidden="0" w:uiPriority="73" w:unhideWhenUsed="0"/>
-    <w:lsdException w:name="Light Shading Accent 3" w:semiHidden="0" w:uiPriority="60" w:unhideWhenUsed="0"/>
-    <w:lsdException w:name="Light List Accent 3" w:semiHidden="0" w:uiPriority="61" w:unhideWhenUsed="0"/>
-    <w:lsdException w:name="Light Grid Accent 3" w:semiHidden="0" w:uiPriority="62" w:unhideWhenUsed="0"/>
-    <w:lsdException w:name="Medium Shading 1 Accent 3" w:semiHidden="0" w:uiPriority="63" w:unhideWhenUsed="0"/>
-    <w:lsdException w:name="Medium Shading 2 Accent 3" w:semiHidden="0" w:uiPriority="64" w:unhideWhenUsed="0"/>
-    <w:lsdException w:name="Medium List 1 Accent 3" w:semiHidden="0" w:uiPriority="65" w:unhideWhenUsed="0"/>
-    <w:lsdException w:name="Medium List 2 Accent 3" w:semiHidden="0" w:uiPriority="66" w:unhideWhenUsed="0"/>
-    <w:lsdException w:name="Medium Grid 1 Accent 3" w:semiHidden="0" w:uiPriority="67" w:unhideWhenUsed="0"/>
-    <w:lsdException w:name="Medium Grid 2 Accent 3" w:semiHidden="0" w:uiPriority="68" w:unhideWhenUsed="0"/>
-    <w:lsdException w:name="Medium Grid 3 Accent 3" w:semiHidden="0" w:uiPriority="69" w:unhideWhenUsed="0"/>
-    <w:lsdException w:name="Dark List Accent 3" w:semiHidden="0" w:uiPriority="70" w:unhideWhenUsed="0"/>
-    <w:lsdException w:name="Colorful Shading Accent 3" w:semiHidden="0" w:uiPriority="71" w:unhideWhenUsed="0"/>
-    <w:lsdException w:name="Colorful List Accent 3" w:semiHidden="0" w:uiPriority="72" w:unhideWhenUsed="0"/>
-    <w:lsdException w:name="Colorful Grid Accent 3" w:semiHidden="0" w:uiPriority="73" w:unhideWhenUsed="0"/>
-    <w:lsdException w:name="Light Shading Accent 4" w:semiHidden="0" w:uiPriority="60" w:unhideWhenUsed="0"/>
-    <w:lsdException w:name="Light List Accent 4" w:semiHidden="0" w:uiPriority="61" w:unhideWhenUsed="0"/>
-    <w:lsdException w:name="Light Grid Accent 4" w:semiHidden="0" w:uiPriority="62" w:unhideWhenUsed="0"/>
-    <w:lsdException w:name="Medium Shading 1 Accent 4" w:semiHidden="0" w:uiPriority="63" w:unhideWhenUsed="0"/>
-    <w:lsdException w:name="Medium Shading 2 Accent 4" w:semiHidden="0" w:uiPriority="64" w:unhideWhenUsed="0"/>
-    <w:lsdException w:name="Medium List 1 Accent 4" w:semiHidden="0" w:uiPriority="65" w:unhideWhenUsed="0"/>
-    <w:lsdException w:name="Medium List 2 Accent 4" w:semiHidden="0" w:uiPriority="66" w:unhideWhenUsed="0"/>
-    <w:lsdException w:name="Medium Grid 1 Accent 4" w:semiHidden="0" w:uiPriority="67" w:unhideWhenUsed="0"/>
-    <w:lsdException w:name="Medium Grid 2 Accent 4" w:semiHidden="0" w:uiPriority="68" w:unhideWhenUsed="0"/>
-    <w:lsdException w:name="Medium Grid 3 Accent 4" w:semiHidden="0" w:uiPriority="69" w:unhideWhenUsed="0"/>
-    <w:lsdException w:name="Dark List Accent 4" w:semiHidden="0" w:uiPriority="70" w:unhideWhenUsed="0"/>
-    <w:lsdException w:name="Colorful Shading Accent 4" w:semiHidden="0" w:uiPriority="71" w:unhideWhenUsed="0"/>
-    <w:lsdException w:name="Colorful List Accent 4" w:semiHidden="0" w:uiPriority="72" w:unhideWhenUsed="0"/>
-    <w:lsdException w:name="Colorful Grid Accent 4" w:semiHidden="0" w:uiPriority="73" w:unhideWhenUsed="0"/>
-    <w:lsdException w:name="Light Shading Accent 5" w:semiHidden="0" w:uiPriority="60" w:unhideWhenUsed="0"/>
-    <w:lsdException w:name="Light List Accent 5" w:semiHidden="0" w:uiPriority="61" w:unhideWhenUsed="0"/>
-    <w:lsdException w:name="Light Grid Accent 5" w:semiHidden="0" w:uiPriority="62" w:unhideWhenUsed="0"/>
-    <w:lsdException w:name="Medium Shading 1 Accent 5" w:semiHidden="0" w:uiPriority="63" w:unhideWhenUsed="0"/>
-    <w:lsdException w:name="Medium Shading 2 Accent 5" w:semiHidden="0" w:uiPriority="64" w:unhideWhenUsed="0"/>
-    <w:lsdException w:name="Medium List 1 Accent 5" w:semiHidden="0" w:uiPriority="65" w:unhideWhenUsed="0"/>
-    <w:lsdException w:name="Medium List 2 Accent 5" w:semiHidden="0" w:uiPriority="66" w:unhideWhenUsed="0"/>
-    <w:lsdException w:name="Medium Grid 1 Accent 5" w:semiHidden="0" w:uiPriority="67" w:unhideWhenUsed="0"/>
-    <w:lsdException w:name="Medium Grid 2 Accent 5" w:semiHidden="0" w:uiPriority="68" w:unhideWhenUsed="0"/>
-    <w:lsdException w:name="Medium Grid 3 Accent 5" w:semiHidden="0" w:uiPriority="69" w:unhideWhenUsed="0"/>
-    <w:lsdException w:name="Dark List Accent 5" w:semiHidden="0" w:uiPriority="70" w:unhideWhenUsed="0"/>
-    <w:lsdException w:name="Colorful Shading Accent 5" w:semiHidden="0" w:uiPriority="71" w:unhideWhenUsed="0"/>
-    <w:lsdException w:name="Colorful List Accent 5" w:semiHidden="0" w:uiPriority="72" w:unhideWhenUsed="0"/>
-    <w:lsdException w:name="Colorful Grid Accent 5" w:semiHidden="0" w:uiPriority="73" w:unhideWhenUsed="0"/>
-    <w:lsdException w:name="Light Shading Accent 6" w:semiHidden="0" w:uiPriority="60" w:unhideWhenUsed="0"/>
-    <w:lsdException w:name="Light List Accent 6" w:semiHidden="0" w:uiPriority="61" w:unhideWhenUsed="0"/>
-    <w:lsdException w:name="Light Grid Accent 6" w:semiHidden="0" w:uiPriority="62" w:unhideWhenUsed="0"/>
-    <w:lsdException w:name="Medium Shading 1 Accent 6" w:semiHidden="0" w:uiPriority="63" w:unhideWhenUsed="0"/>
-    <w:lsdException w:name="Medium Shading 2 Accent 6" w:semiHidden="0" w:uiPriority="64" w:unhideWhenUsed="0"/>
-    <w:lsdException w:name="Medium List 1 Accent 6" w:semiHidden="0" w:uiPriority="65" w:unhideWhenUsed="0"/>
-    <w:lsdException w:name="Medium List 2 Accent 6" w:semiHidden="0" w:uiPriority="66" w:unhideWhenUsed="0"/>
-    <w:lsdException w:name="Medium Grid 1 Accent 6" w:semiHidden="0" w:uiPriority="67" w:unhideWhenUsed="0"/>
-    <w:lsdException w:name="Medium Grid 2 Accent 6" w:semiHidden="0" w:uiPriority="68" w:unhideWhenUsed="0"/>
-    <w:lsdException w:name="Medium Grid 3 Accent 6" w:semiHidden="0" w:uiPriority="69" w:unhideWhenUsed="0"/>
-    <w:lsdException w:name="Dark List Accent 6" w:semiHidden="0" w:uiPriority="70" w:unhideWhenUsed="0"/>
-    <w:lsdException w:name="Colorful Shading Accent 6" w:semiHidden="0" w:uiPriority="71" w:unhideWhenUsed="0"/>
-    <w:lsdException w:name="Colorful List Accent 6" w:semiHidden="0" w:uiPriority="72" w:unhideWhenUsed="0"/>
-    <w:lsdException w:name="Colorful Grid Accent 6" w:semiHidden="0" w:uiPriority="73" w:unhideWhenUsed="0"/>
-    <w:lsdException w:name="Subtle Emphasis" w:semiHidden="0" w:uiPriority="19" w:unhideWhenUsed="0" w:qFormat="1"/>
-    <w:lsdException w:name="Intense Emphasis" w:semiHidden="0" w:uiPriority="21" w:unhideWhenUsed="0" w:qFormat="1"/>
-    <w:lsdException w:name="Subtle Reference" w:semiHidden="0" w:uiPriority="31" w:unhideWhenUsed="0" w:qFormat="1"/>
-    <w:lsdException w:name="Intense Reference" w:semiHidden="0" w:uiPriority="32" w:unhideWhenUsed="0" w:qFormat="1"/>
-    <w:lsdException w:name="Book Title" w:semiHidden="0" w:uiPriority="33" w:unhideWhenUsed="0" w:qFormat="1"/>
-    <w:lsdException w:name="Bibliography" w:uiPriority="37"/>
-    <w:lsdException w:name="TOC Heading" w:uiPriority="39" w:qFormat="1"/>
+  <w:latentStyles w:defLockedState="0" w:defUIPriority="99" w:defSemiHidden="0" w:defUnhideWhenUsed="0" w:defQFormat="0" w:count="371">
+    <w:lsdException w:name="Normal" w:uiPriority="0" w:qFormat="1"/>
+    <w:lsdException w:name="heading 1" w:uiPriority="9" w:qFormat="1"/>
+    <w:lsdException w:name="heading 2" w:semiHidden="1" w:uiPriority="9" w:unhideWhenUsed="1" w:qFormat="1"/>
+    <w:lsdException w:name="heading 3" w:semiHidden="1" w:uiPriority="9" w:unhideWhenUsed="1" w:qFormat="1"/>
+    <w:lsdException w:name="heading 4" w:semiHidden="1" w:uiPriority="9" w:unhideWhenUsed="1" w:qFormat="1"/>
+    <w:lsdException w:name="heading 5" w:semiHidden="1" w:uiPriority="9" w:unhideWhenUsed="1" w:qFormat="1"/>
+    <w:lsdException w:name="heading 6" w:semiHidden="1" w:uiPriority="9" w:unhideWhenUsed="1" w:qFormat="1"/>
+    <w:lsdException w:name="heading 7" w:semiHidden="1" w:uiPriority="9" w:unhideWhenUsed="1" w:qFormat="1"/>
+    <w:lsdException w:name="heading 8" w:semiHidden="1" w:uiPriority="9" w:unhideWhenUsed="1" w:qFormat="1"/>
+    <w:lsdException w:name="heading 9" w:semiHidden="1" w:uiPriority="9" w:unhideWhenUsed="1" w:qFormat="1"/>
+    <w:lsdException w:name="index 1" w:semiHidden="1" w:unhideWhenUsed="1"/>
+    <w:lsdException w:name="index 2" w:semiHidden="1" w:unhideWhenUsed="1"/>
+    <w:lsdException w:name="index 3" w:semiHidden="1" w:unhideWhenUsed="1"/>
+    <w:lsdException w:name="index 4" w:semiHidden="1" w:unhideWhenUsed="1"/>
+    <w:lsdException w:name="index 5" w:semiHidden="1" w:unhideWhenUsed="1"/>
+    <w:lsdException w:name="index 6" w:semiHidden="1" w:unhideWhenUsed="1"/>
+    <w:lsdException w:name="index 7" w:semiHidden="1" w:unhideWhenUsed="1"/>
+    <w:lsdException w:name="index 8" w:semiHidden="1" w:unhideWhenUsed="1"/>
+    <w:lsdException w:name="index 9" w:semiHidden="1" w:unhideWhenUsed="1"/>
+    <w:lsdException w:name="toc 1" w:semiHidden="1" w:uiPriority="39" w:unhideWhenUsed="1"/>
+    <w:lsdException w:name="toc 2" w:semiHidden="1" w:uiPriority="39" w:unhideWhenUsed="1"/>
+    <w:lsdException w:name="toc 3" w:semiHidden="1" w:uiPriority="39" w:unhideWhenUsed="1"/>
+    <w:lsdException w:name="toc 4" w:semiHidden="1" w:uiPriority="39" w:unhideWhenUsed="1"/>
+    <w:lsdException w:name="toc 5" w:semiHidden="1" w:uiPriority="39" w:unhideWhenUsed="1"/>
+    <w:lsdException w:name="toc 6" w:semiHidden="1" w:uiPriority="39" w:unhideWhenUsed="1"/>
+    <w:lsdException w:name="toc 7" w:semiHidden="1" w:uiPriority="39" w:unhideWhenUsed="1"/>
+    <w:lsdException w:name="toc 8" w:semiHidden="1" w:uiPriority="39" w:unhideWhenUsed="1"/>
+    <w:lsdException w:name="toc 9" w:semiHidden="1" w:uiPriority="39" w:unhideWhenUsed="1"/>
+    <w:lsdException w:name="Normal Indent" w:semiHidden="1" w:unhideWhenUsed="1"/>
+    <w:lsdException w:name="footnote text" w:semiHidden="1" w:unhideWhenUsed="1"/>
+    <w:lsdException w:name="annotation text" w:semiHidden="1" w:unhideWhenUsed="1"/>
+    <w:lsdException w:name="header" w:semiHidden="1" w:unhideWhenUsed="1"/>
+    <w:lsdException w:name="footer" w:semiHidden="1" w:unhideWhenUsed="1"/>
+    <w:lsdException w:name="index heading" w:semiHidden="1" w:unhideWhenUsed="1"/>
+    <w:lsdException w:name="caption" w:semiHidden="1" w:uiPriority="35" w:unhideWhenUsed="1" w:qFormat="1"/>
+    <w:lsdException w:name="table of figures" w:semiHidden="1" w:unhideWhenUsed="1"/>
+    <w:lsdException w:name="envelope address" w:semiHidden="1" w:unhideWhenUsed="1"/>
+    <w:lsdException w:name="envelope return" w:semiHidden="1" w:unhideWhenUsed="1"/>
+    <w:lsdException w:name="footnote reference" w:semiHidden="1" w:unhideWhenUsed="1"/>
+    <w:lsdException w:name="annotation reference" w:semiHidden="1" w:unhideWhenUsed="1"/>
+    <w:lsdException w:name="line number" w:semiHidden="1" w:unhideWhenUsed="1"/>
+    <w:lsdException w:name="page number" w:semiHidden="1" w:unhideWhenUsed="1"/>
+    <w:lsdException w:name="endnote reference" w:semiHidden="1" w:unhideWhenUsed="1"/>
+    <w:lsdException w:name="endnote text" w:semiHidden="1" w:unhideWhenUsed="1"/>
+    <w:lsdException w:name="table of authorities" w:semiHidden="1" w:unhideWhenUsed="1"/>
+    <w:lsdException w:name="macro" w:semiHidden="1" w:unhideWhenUsed="1"/>
+    <w:lsdException w:name="toa heading" w:semiHidden="1" w:unhideWhenUsed="1"/>
+    <w:lsdException w:name="List" w:semiHidden="1" w:unhideWhenUsed="1"/>
+    <w:lsdException w:name="List Bullet" w:semiHidden="1" w:unhideWhenUsed="1"/>
+    <w:lsdException w:name="List Number" w:semiHidden="1" w:unhideWhenUsed="1"/>
+    <w:lsdException w:name="List 2" w:semiHidden="1" w:unhideWhenUsed="1"/>
+    <w:lsdException w:name="List 3" w:semiHidden="1" w:unhideWhenUsed="1"/>
+    <w:lsdException w:name="List 4" w:semiHidden="1" w:unhideWhenUsed="1"/>
+    <w:lsdException w:name="List 5" w:semiHidden="1" w:unhideWhenUsed="1"/>
+    <w:lsdException w:name="List Bullet 2" w:semiHidden="1" w:unhideWhenUsed="1"/>
+    <w:lsdException w:name="List Bullet 3" w:semiHidden="1" w:unhideWhenUsed="1"/>
+    <w:lsdException w:name="List Bullet 4" w:semiHidden="1" w:unhideWhenUsed="1"/>
+    <w:lsdException w:name="List Bullet 5" w:semiHidden="1" w:unhideWhenUsed="1"/>
+    <w:lsdException w:name="List Number 2" w:semiHidden="1" w:unhideWhenUsed="1"/>
+    <w:lsdException w:name="List Number 3" w:semiHidden="1" w:unhideWhenUsed="1"/>
+    <w:lsdException w:name="List Number 4" w:semiHidden="1" w:unhideWhenUsed="1"/>
+    <w:lsdException w:name="List Number 5" w:semiHidden="1" w:unhideWhenUsed="1"/>
+    <w:lsdException w:name="Title" w:uiPriority="10" w:qFormat="1"/>
+    <w:lsdException w:name="Closing" w:semiHidden="1" w:unhideWhenUsed="1"/>
+    <w:lsdException w:name="Signature" w:semiHidden="1" w:unhideWhenUsed="1"/>
+    <w:lsdException w:name="Default Paragraph Font" w:semiHidden="1" w:uiPriority="1" w:unhideWhenUsed="1"/>
+    <w:lsdException w:name="Body Text" w:semiHidden="1" w:unhideWhenUsed="1"/>
+    <w:lsdException w:name="Body Text Indent" w:semiHidden="1" w:unhideWhenUsed="1"/>
+    <w:lsdException w:name="List Continue" w:semiHidden="1" w:unhideWhenUsed="1"/>
+    <w:lsdException w:name="List Continue 2" w:semiHidden="1" w:unhideWhenUsed="1"/>
+    <w:lsdException w:name="List Continue 3" w:semiHidden="1" w:unhideWhenUsed="1"/>
+    <w:lsdException w:name="List Continue 4" w:semiHidden="1" w:unhideWhenUsed="1"/>
+    <w:lsdException w:name="List Continue 5" w:semiHidden="1" w:unhideWhenUsed="1"/>
+    <w:lsdException w:name="Message Header" w:semiHidden="1" w:unhideWhenUsed="1"/>
+    <w:lsdException w:name="Subtitle" w:uiPriority="11" w:qFormat="1"/>
+    <w:lsdException w:name="Salutation" w:semiHidden="1" w:unhideWhenUsed="1"/>
+    <w:lsdException w:name="Date" w:semiHidden="1" w:unhideWhenUsed="1"/>
+    <w:lsdException w:name="Body Text First Indent" w:semiHidden="1" w:unhideWhenUsed="1"/>
+    <w:lsdException w:name="Body Text First Indent 2" w:semiHidden="1" w:unhideWhenUsed="1"/>
+    <w:lsdException w:name="Note Heading" w:semiHidden="1" w:unhideWhenUsed="1"/>
+    <w:lsdException w:name="Body Text 2" w:semiHidden="1" w:unhideWhenUsed="1"/>
+    <w:lsdException w:name="Body Text 3" w:semiHidden="1" w:unhideWhenUsed="1"/>
+    <w:lsdException w:name="Body Text Indent 2" w:semiHidden="1" w:unhideWhenUsed="1"/>
+    <w:lsdException w:name="Body Text Indent 3" w:semiHidden="1" w:unhideWhenUsed="1"/>
+    <w:lsdException w:name="Block Text" w:semiHidden="1" w:unhideWhenUsed="1"/>
+    <w:lsdException w:name="Hyperlink" w:semiHidden="1" w:unhideWhenUsed="1"/>
+    <w:lsdException w:name="FollowedHyperlink" w:semiHidden="1" w:unhideWhenUsed="1"/>
+    <w:lsdException w:name="Strong" w:uiPriority="22" w:qFormat="1"/>
+    <w:lsdException w:name="Emphasis" w:uiPriority="20" w:qFormat="1"/>
+    <w:lsdException w:name="Document Map" w:semiHidden="1" w:unhideWhenUsed="1"/>
+    <w:lsdException w:name="Plain Text" w:semiHidden="1" w:unhideWhenUsed="1"/>
+    <w:lsdException w:name="E-mail Signature" w:semiHidden="1" w:unhideWhenUsed="1"/>
+    <w:lsdException w:name="HTML Top of Form" w:semiHidden="1" w:unhideWhenUsed="1"/>
+    <w:lsdException w:name="HTML Bottom of Form" w:semiHidden="1" w:unhideWhenUsed="1"/>
+    <w:lsdException w:name="Normal (Web)" w:semiHidden="1" w:unhideWhenUsed="1"/>
+    <w:lsdException w:name="HTML Acronym" w:semiHidden="1" w:unhideWhenUsed="1"/>
+    <w:lsdException w:name="HTML Address" w:semiHidden="1" w:unhideWhenUsed="1"/>
+    <w:lsdException w:name="HTML Cite" w:semiHidden="1" w:unhideWhenUsed="1"/>
+    <w:lsdException w:name="HTML Code" w:semiHidden="1" w:unhideWhenUsed="1"/>
+    <w:lsdException w:name="HTML Definition" w:semiHidden="1" w:unhideWhenUsed="1"/>
+    <w:lsdException w:name="HTML Keyboard" w:semiHidden="1" w:unhideWhenUsed="1"/>
+    <w:lsdException w:name="HTML Preformatted" w:semiHidden="1" w:unhideWhenUsed="1"/>
+    <w:lsdException w:name="HTML Sample" w:semiHidden="1" w:unhideWhenUsed="1"/>
+    <w:lsdException w:name="HTML Typewriter" w:semiHidden="1" w:unhideWhenUsed="1"/>
+    <w:lsdException w:name="HTML Variable" w:semiHidden="1" w:unhideWhenUsed="1"/>
+    <w:lsdException w:name="Normal Table" w:semiHidden="1" w:unhideWhenUsed="1"/>
+    <w:lsdException w:name="annotation subject" w:semiHidden="1" w:unhideWhenUsed="1"/>
+    <w:lsdException w:name="No List" w:semiHidden="1" w:unhideWhenUsed="1"/>
+    <w:lsdException w:name="Outline List 1" w:semiHidden="1" w:unhideWhenUsed="1"/>
+    <w:lsdException w:name="Outline List 2" w:semiHidden="1" w:unhideWhenUsed="1"/>
+    <w:lsdException w:name="Outline List 3" w:semiHidden="1" w:unhideWhenUsed="1"/>
+    <w:lsdException w:name="Table Simple 1" w:semiHidden="1" w:unhideWhenUsed="1"/>
+    <w:lsdException w:name="Table Simple 2" w:semiHidden="1" w:unhideWhenUsed="1"/>
+    <w:lsdException w:name="Table Simple 3" w:semiHidden="1" w:unhideWhenUsed="1"/>
+    <w:lsdException w:name="Table Classic 1" w:semiHidden="1" w:unhideWhenUsed="1"/>
+    <w:lsdException w:name="Table Classic 2" w:semiHidden="1" w:unhideWhenUsed="1"/>
+    <w:lsdException w:name="Table Classic 3" w:semiHidden="1" w:unhideWhenUsed="1"/>
+    <w:lsdException w:name="Table Classic 4" w:semiHidden="1" w:unhideWhenUsed="1"/>
+    <w:lsdException w:name="Table Colorful 1" w:semiHidden="1" w:unhideWhenUsed="1"/>
+    <w:lsdException w:name="Table Colorful 2" w:semiHidden="1" w:unhideWhenUsed="1"/>
+    <w:lsdException w:name="Table Colorful 3" w:semiHidden="1" w:unhideWhenUsed="1"/>
+    <w:lsdException w:name="Table Columns 1" w:semiHidden="1" w:unhideWhenUsed="1"/>
+    <w:lsdException w:name="Table Columns 2" w:semiHidden="1" w:unhideWhenUsed="1"/>
+    <w:lsdException w:name="Table Columns 3" w:semiHidden="1" w:unhideWhenUsed="1"/>
+    <w:lsdException w:name="Table Columns 4" w:semiHidden="1" w:unhideWhenUsed="1"/>
+    <w:lsdException w:name="Table Columns 5" w:semiHidden="1" w:unhideWhenUsed="1"/>
+    <w:lsdException w:name="Table Grid 1" w:semiHidden="1" w:unhideWhenUsed="1"/>
+    <w:lsdException w:name="Table Grid 2" w:semiHidden="1" w:unhideWhenUsed="1"/>
+    <w:lsdException w:name="Table Grid 3" w:semiHidden="1" w:unhideWhenUsed="1"/>
+    <w:lsdException w:name="Table Grid 4" w:semiHidden="1" w:unhideWhenUsed="1"/>
+    <w:lsdException w:name="Table Grid 5" w:semiHidden="1" w:unhideWhenUsed="1"/>
+    <w:lsdException w:name="Table Grid 6" w:semiHidden="1" w:unhideWhenUsed="1"/>
+    <w:lsdException w:name="Table Grid 7" w:semiHidden="1" w:unhideWhenUsed="1"/>
+    <w:lsdException w:name="Table Grid 8" w:semiHidden="1" w:unhideWhenUsed="1"/>
+    <w:lsdException w:name="Table List 1" w:semiHidden="1" w:unhideWhenUsed="1"/>
+    <w:lsdException w:name="Table List 2" w:semiHidden="1" w:unhideWhenUsed="1"/>
+    <w:lsdException w:name="Table List 3" w:semiHidden="1" w:unhideWhenUsed="1"/>
+    <w:lsdException w:name="Table List 4" w:semiHidden="1" w:unhideWhenUsed="1"/>
+    <w:lsdException w:name="Table List 5" w:semiHidden="1" w:unhideWhenUsed="1"/>
+    <w:lsdException w:name="Table List 6" w:semiHidden="1" w:unhideWhenUsed="1"/>
+    <w:lsdException w:name="Table List 7" w:semiHidden="1" w:unhideWhenUsed="1"/>
+    <w:lsdException w:name="Table List 8" w:semiHidden="1" w:unhideWhenUsed="1"/>
+    <w:lsdException w:name="Table 3D effects 1" w:semiHidden="1" w:unhideWhenUsed="1"/>
+    <w:lsdException w:name="Table 3D effects 2" w:semiHidden="1" w:unhideWhenUsed="1"/>
+    <w:lsdException w:name="Table 3D effects 3" w:semiHidden="1" w:unhideWhenUsed="1"/>
+    <w:lsdException w:name="Table Contemporary" w:semiHidden="1" w:unhideWhenUsed="1"/>
+    <w:lsdException w:name="Table Elegant" w:semiHidden="1" w:unhideWhenUsed="1"/>
+    <w:lsdException w:name="Table Professional" w:semiHidden="1" w:unhideWhenUsed="1"/>
+    <w:lsdException w:name="Table Subtle 1" w:semiHidden="1" w:unhideWhenUsed="1"/>
+    <w:lsdException w:name="Table Subtle 2" w:semiHidden="1" w:unhideWhenUsed="1"/>
+    <w:lsdException w:name="Table Web 1" w:semiHidden="1" w:unhideWhenUsed="1"/>
+    <w:lsdException w:name="Table Web 2" w:semiHidden="1" w:unhideWhenUsed="1"/>
+    <w:lsdException w:name="Table Web 3" w:semiHidden="1" w:unhideWhenUsed="1"/>
+    <w:lsdException w:name="Balloon Text" w:semiHidden="1" w:unhideWhenUsed="1"/>
+    <w:lsdException w:name="Table Grid" w:uiPriority="59"/>
+    <w:lsdException w:name="Table Theme" w:semiHidden="1" w:unhideWhenUsed="1"/>
+    <w:lsdException w:name="Placeholder Text" w:semiHidden="1"/>
+    <w:lsdException w:name="No Spacing" w:uiPriority="1" w:qFormat="1"/>
+    <w:lsdException w:name="Light Shading" w:uiPriority="60"/>
+    <w:lsdException w:name="Light List" w:uiPriority="61"/>
+    <w:lsdException w:name="Light Grid" w:uiPriority="62"/>
+    <w:lsdException w:name="Medium Shading 1" w:uiPriority="63"/>
+    <w:lsdException w:name="Medium Shading 2" w:uiPriority="64"/>
+    <w:lsdException w:name="Medium List 1" w:uiPriority="65"/>
+    <w:lsdException w:name="Medium List 2" w:uiPriority="66"/>
+    <w:lsdException w:name="Medium Grid 1" w:uiPriority="67"/>
+    <w:lsdException w:name="Medium Grid 2" w:uiPriority="68"/>
+    <w:lsdException w:name="Medium Grid 3" w:uiPriority="69"/>
+    <w:lsdException w:name="Dark List" w:uiPriority="70"/>
+    <w:lsdException w:name="Colorful Shading" w:uiPriority="71"/>
+    <w:lsdException w:name="Colorful List" w:uiPriority="72"/>
+    <w:lsdException w:name="Colorful Grid" w:uiPriority="73"/>
+    <w:lsdException w:name="Light Shading Accent 1" w:uiPriority="60"/>
+    <w:lsdException w:name="Light List Accent 1" w:uiPriority="61"/>
+    <w:lsdException w:name="Light Grid Accent 1" w:uiPriority="62"/>
+    <w:lsdException w:name="Medium Shading 1 Accent 1" w:uiPriority="63"/>
+    <w:lsdException w:name="Medium Shading 2 Accent 1" w:uiPriority="64"/>
+    <w:lsdException w:name="Medium List 1 Accent 1" w:uiPriority="65"/>
+    <w:lsdException w:name="Revision" w:semiHidden="1"/>
+    <w:lsdException w:name="List Paragraph" w:uiPriority="34" w:qFormat="1"/>
+    <w:lsdException w:name="Quote" w:uiPriority="29" w:qFormat="1"/>
+    <w:lsdException w:name="Intense Quote" w:uiPriority="30" w:qFormat="1"/>
+    <w:lsdException w:name="Medium List 2 Accent 1" w:uiPriority="66"/>
+    <w:lsdException w:name="Medium Grid 1 Accent 1" w:uiPriority="67"/>
+    <w:lsdException w:name="Medium Grid 2 Accent 1" w:uiPriority="68"/>
+    <w:lsdException w:name="Medium Grid 3 Accent 1" w:uiPriority="69"/>
+    <w:lsdException w:name="Dark List Accent 1" w:uiPriority="70"/>
+    <w:lsdException w:name="Colorful Shading Accent 1" w:uiPriority="71"/>
+    <w:lsdException w:name="Colorful List Accent 1" w:uiPriority="72"/>
+    <w:lsdException w:name="Colorful Grid Accent 1" w:uiPriority="73"/>
+    <w:lsdException w:name="Light Shading Accent 2" w:uiPriority="60"/>
+    <w:lsdException w:name="Light List Accent 2" w:uiPriority="61"/>
+    <w:lsdException w:name="Light Grid Accent 2" w:uiPriority="62"/>
+    <w:lsdException w:name="Medium Shading 1 Accent 2" w:uiPriority="63"/>
+    <w:lsdException w:name="Medium Shading 2 Accent 2" w:uiPriority="64"/>
+    <w:lsdException w:name="Medium List 1 Accent 2" w:uiPriority="65"/>
+    <w:lsdException w:name="Medium List 2 Accent 2" w:uiPriority="66"/>
+    <w:lsdException w:name="Medium Grid 1 Accent 2" w:uiPriority="67"/>
+    <w:lsdException w:name="Medium Grid 2 Accent 2" w:uiPriority="68"/>
+    <w:lsdException w:name="Medium Grid 3 Accent 2" w:uiPriority="69"/>
+    <w:lsdException w:name="Dark List Accent 2" w:uiPriority="70"/>
+    <w:lsdException w:name="Colorful Shading Accent 2" w:uiPriority="71"/>
+    <w:lsdException w:name="Colorful List Accent 2" w:uiPriority="72"/>
+    <w:lsdException w:name="Colorful Grid Accent 2" w:uiPriority="73"/>
+    <w:lsdException w:name="Light Shading Accent 3" w:uiPriority="60"/>
+    <w:lsdException w:name="Light List Accent 3" w:uiPriority="61"/>
+    <w:lsdException w:name="Light Grid Accent 3" w:uiPriority="62"/>
+    <w:lsdException w:name="Medium Shading 1 Accent 3" w:uiPriority="63"/>
+    <w:lsdException w:name="Medium Shading 2 Accent 3" w:uiPriority="64"/>
+    <w:lsdException w:name="Medium List 1 Accent 3" w:uiPriority="65"/>
+    <w:lsdException w:name="Medium List 2 Accent 3" w:uiPriority="66"/>
+    <w:lsdException w:name="Medium Grid 1 Accent 3" w:uiPriority="67"/>
+    <w:lsdException w:name="Medium Grid 2 Accent 3" w:uiPriority="68"/>
+    <w:lsdException w:name="Medium Grid 3 Accent 3" w:uiPriority="69"/>
+    <w:lsdException w:name="Dark List Accent 3" w:uiPriority="70"/>
+    <w:lsdException w:name="Colorful Shading Accent 3" w:uiPriority="71"/>
+    <w:lsdException w:name="Colorful List Accent 3" w:uiPriority="72"/>
+    <w:lsdException w:name="Colorful Grid Accent 3" w:uiPriority="73"/>
+    <w:lsdException w:name="Light Shading Accent 4" w:uiPriority="60"/>
+    <w:lsdException w:name="Light List Accent 4" w:uiPriority="61"/>
+    <w:lsdException w:name="Light Grid Accent 4" w:uiPriority="62"/>
+    <w:lsdException w:name="Medium Shading 1 Accent 4" w:uiPriority="63"/>
+    <w:lsdException w:name="Medium Shading 2 Accent 4" w:uiPriority="64"/>
+    <w:lsdException w:name="Medium List 1 Accent 4" w:uiPriority="65"/>
+    <w:lsdException w:name="Medium List 2 Accent 4" w:uiPriority="66"/>
+    <w:lsdException w:name="Medium Grid 1 Accent 4" w:uiPriority="67"/>
+    <w:lsdException w:name="Medium Grid 2 Accent 4" w:uiPriority="68"/>
+    <w:lsdException w:name="Medium Grid 3 Accent 4" w:uiPriority="69"/>
+    <w:lsdException w:name="Dark List Accent 4" w:uiPriority="70"/>
+    <w:lsdException w:name="Colorful Shading Accent 4" w:uiPriority="71"/>
+    <w:lsdException w:name="Colorful List Accent 4" w:uiPriority="72"/>
+    <w:lsdException w:name="Colorful Grid Accent 4" w:uiPriority="73"/>
+    <w:lsdException w:name="Light Shading Accent 5" w:uiPriority="60"/>
+    <w:lsdException w:name="Light List Accent 5" w:uiPriority="61"/>
+    <w:lsdException w:name="Light Grid Accent 5" w:uiPriority="62"/>
+    <w:lsdException w:name="Medium Shading 1 Accent 5" w:uiPriority="63"/>
+    <w:lsdException w:name="Medium Shading 2 Accent 5" w:uiPriority="64"/>
+    <w:lsdException w:name="Medium List 1 Accent 5" w:uiPriority="65"/>
+    <w:lsdException w:name="Medium List 2 Accent 5" w:uiPriority="66"/>
+    <w:lsdException w:name="Medium Grid 1 Accent 5" w:uiPriority="67"/>
+    <w:lsdException w:name="Medium Grid 2 Accent 5" w:uiPriority="68"/>
+    <w:lsdException w:name="Medium Grid 3 Accent 5" w:uiPriority="69"/>
+    <w:lsdException w:name="Dark List Accent 5" w:uiPriority="70"/>
+    <w:lsdException w:name="Colorful Shading Accent 5" w:uiPriority="71"/>
+    <w:lsdException w:name="Colorful List Accent 5" w:uiPriority="72"/>
+    <w:lsdException w:name="Colorful Grid Accent 5" w:uiPriority="73"/>
+    <w:lsdException w:name="Light Shading Accent 6" w:uiPriority="60"/>
+    <w:lsdException w:name="Light List Accent 6" w:uiPriority="61"/>
+    <w:lsdException w:name="Light Grid Accent 6" w:uiPriority="62"/>
+    <w:lsdException w:name="Medium Shading 1 Accent 6" w:uiPriority="63"/>
+    <w:lsdException w:name="Medium Shading 2 Accent 6" w:uiPriority="64"/>
+    <w:lsdException w:name="Medium List 1 Accent 6" w:uiPriority="65"/>
+    <w:lsdException w:name="Medium List 2 Accent 6" w:uiPriority="66"/>
+    <w:lsdException w:name="Medium Grid 1 Accent 6" w:uiPriority="67"/>
+    <w:lsdException w:name="Medium Grid 2 Accent 6" w:uiPriority="68"/>
+    <w:lsdException w:name="Medium Grid 3 Accent 6" w:uiPriority="69"/>
+    <w:lsdException w:name="Dark List Accent 6" w:uiPriority="70"/>
+    <w:lsdException w:name="Colorful Shading Accent 6" w:uiPriority="71"/>
+    <w:lsdException w:name="Colorful List Accent 6" w:uiPriority="72"/>
+    <w:lsdException w:name="Colorful Grid Accent 6" w:uiPriority="73"/>
+    <w:lsdException w:name="Subtle Emphasis" w:uiPriority="19" w:qFormat="1"/>
+    <w:lsdException w:name="Intense Emphasis" w:uiPriority="21" w:qFormat="1"/>
+    <w:lsdException w:name="Subtle Reference" w:uiPriority="31" w:qFormat="1"/>
+    <w:lsdException w:name="Intense Reference" w:uiPriority="32" w:qFormat="1"/>
+    <w:lsdException w:name="Book Title" w:uiPriority="33" w:qFormat="1"/>
+    <w:lsdException w:name="Bibliography" w:semiHidden="1" w:uiPriority="37" w:unhideWhenUsed="1"/>
+    <w:lsdException w:name="TOC Heading" w:semiHidden="1" w:uiPriority="39" w:unhideWhenUsed="1" w:qFormat="1"/>
+    <w:lsdException w:name="Grid Table 4" w:uiPriority="49"/>
+    <w:lsdException w:name="Grid Table 5 Dark" w:uiPriority="50"/>
+    <w:lsdException w:name="Grid Table 6 Colorful" w:uiPriority="51"/>
+    <w:lsdException w:name="Grid Table 7 Colorful" w:uiPriority="52"/>
+    <w:lsdException w:name="Grid Table 1 Light Accent 1" w:uiPriority="46"/>
+    <w:lsdException w:name="Grid Table 2 Accent 1" w:uiPriority="47"/>
+    <w:lsdException w:name="Grid Table 3 Accent 1" w:uiPriority="48"/>
+    <w:lsdException w:name="Grid Table 4 Accent 1" w:uiPriority="49"/>
+    <w:lsdException w:name="Grid Table 5 Dark Accent 1" w:uiPriority="50"/>
+    <w:lsdException w:name="Grid Table 6 Colorful Accent 1" w:uiPriority="51"/>
+    <w:lsdException w:name="Grid Table 7 Colorful Accent 1" w:uiPriority="52"/>
+    <w:lsdException w:name="Grid Table 1 Light Accent 2" w:uiPriority="46"/>
+    <w:lsdException w:name="Grid Table 2 Accent 2" w:uiPriority="47"/>
+    <w:lsdException w:name="Grid Table 3 Accent 2" w:uiPriority="48"/>
+    <w:lsdException w:name="Grid Table 4 Accent 2" w:uiPriority="49"/>
+    <w:lsdException w:name="Grid Table 5 Dark Accent 2" w:uiPriority="50"/>
+    <w:lsdException w:name="Grid Table 6 Colorful Accent 2" w:uiPriority="51"/>
+    <w:lsdException w:name="Grid Table 7 Colorful Accent 2" w:uiPriority="52"/>
+    <w:lsdException w:name="Grid Table 1 Light Accent 3" w:uiPriority="46"/>
+    <w:lsdException w:name="Grid Table 2 Accent 3" w:uiPriority="47"/>
+    <w:lsdException w:name="Grid Table 3 Accent 3" w:uiPriority="48"/>
+    <w:lsdException w:name="Grid Table 4 Accent 3" w:uiPriority="49"/>
+    <w:lsdException w:name="Grid Table 5 Dark Accent 3" w:uiPriority="50"/>
+    <w:lsdException w:name="Grid Table 6 Colorful Accent 3" w:uiPriority="51"/>
+    <w:lsdException w:name="Grid Table 7 Colorful Accent 3" w:uiPriority="52"/>
+    <w:lsdException w:name="Grid Table 1 Light Accent 4" w:uiPriority="46"/>
+    <w:lsdException w:name="Grid Table 2 Accent 4" w:uiPriority="47"/>
+    <w:lsdException w:name="Grid Table 3 Accent 4" w:uiPriority="48"/>
+    <w:lsdException w:name="Grid Table 4 Accent 4" w:uiPriority="49"/>
+    <w:lsdException w:name="Grid Table 5 Dark Accent 4" w:uiPriority="50"/>
+    <w:lsdException w:name="Grid Table 6 Colorful Accent 4" w:uiPriority="51"/>
+    <w:lsdException w:name="Grid Table 7 Colorful Accent 4" w:uiPriority="52"/>
+    <w:lsdException w:name="Grid Table 1 Light Accent 5" w:uiPriority="46"/>
+    <w:lsdException w:name="Grid Table 2 Accent 5" w:uiPriority="47"/>
+    <w:lsdException w:name="Grid Table 3 Accent 5" w:uiPriority="48"/>
+    <w:lsdException w:name="Grid Table 4 Accent 5" w:uiPriority="49"/>
+    <w:lsdException w:name="Grid Table 5 Dark Accent 5" w:uiPriority="50"/>
+    <w:lsdException w:name="Grid Table 6 Colorful Accent 5" w:uiPriority="51"/>
+    <w:lsdException w:name="Grid Table 7 Colorful Accent 5" w:uiPriority="52"/>
+    <w:lsdException w:name="Grid Table 1 Light Accent 6" w:uiPriority="46"/>
+    <w:lsdException w:name="Grid Table 2 Accent 6" w:uiPriority="47"/>
+    <w:lsdException w:name="Grid Table 3 Accent 6" w:uiPriority="48"/>
+    <w:lsdException w:name="Grid Table 4 Accent 6" w:uiPriority="49"/>
+    <w:lsdException w:name="Grid Table 5 Dark Accent 6" w:uiPriority="50"/>
+    <w:lsdException w:name="Grid Table 6 Colorful Accent 6" w:uiPriority="51"/>
+    <w:lsdException w:name="Grid Table 7 Colorful Accent 6" w:uiPriority="52"/>
+    <w:lsdException w:name="List Table 1 Light" w:uiPriority="46"/>
+    <w:lsdException w:name="List Table 2" w:uiPriority="47"/>
+    <w:lsdException w:name="List Table 3" w:uiPriority="48"/>
+    <w:lsdException w:name="List Table 4" w:uiPriority="49"/>
+    <w:lsdException w:name="List Table 5 Dark" w:uiPriority="50"/>
+    <w:lsdException w:name="List Table 6 Colorful" w:uiPriority="51"/>
+    <w:lsdException w:name="List Table 7 Colorful" w:uiPriority="52"/>
+    <w:lsdException w:name="List Table 1 Light Accent 1" w:uiPriority="46"/>
+    <w:lsdException w:name="List Table 2 Accent 1" w:uiPriority="47"/>
+    <w:lsdException w:name="List Table 3 Accent 1" w:uiPriority="48"/>
+    <w:lsdException w:name="List Table 4 Accent 1" w:uiPriority="49"/>
+    <w:lsdException w:name="List Table 5 Dark Accent 1" w:uiPriority="50"/>
+    <w:lsdException w:name="List Table 6 Colorful Accent 1" w:uiPriority="51"/>
+    <w:lsdException w:name="List Table 7 Colorful Accent 1" w:uiPriority="52"/>
+    <w:lsdException w:name="List Table 1 Light Accent 2" w:uiPriority="46"/>
+    <w:lsdException w:name="List Table 2 Accent 2" w:uiPriority="47"/>
+    <w:lsdException w:name="List Table 3 Accent 2" w:uiPriority="48"/>
+    <w:lsdException w:name="List Table 4 Accent 2" w:uiPriority="49"/>
+    <w:lsdException w:name="List Table 5 Dark Accent 2" w:uiPriority="50"/>
+    <w:lsdException w:name="List Table 6 Colorful Accent 2" w:uiPriority="51"/>
+    <w:lsdException w:name="List Table 7 Colorful Accent 2" w:uiPriority="52"/>
+    <w:lsdException w:name="List Table 1 Light Accent 3" w:uiPriority="46"/>
+    <w:lsdException w:name="List Table 2 Accent 3" w:uiPriority="47"/>
+    <w:lsdException w:name="List Table 3 Accent 3" w:uiPriority="48"/>
+    <w:lsdException w:name="List Table 4 Accent 3" w:uiPriority="49"/>
+    <w:lsdException w:name="List Table 5 Dark Accent 3" w:uiPriority="50"/>
+    <w:lsdException w:name="List Table 6 Colorful Accent 3" w:uiPriority="51"/>
+    <w:lsdException w:name="List Table 7 Colorful Accent 3" w:uiPriority="52"/>
+    <w:lsdException w:name="List Table 1 Light Accent 4" w:uiPriority="46"/>
+    <w:lsdException w:name="List Table 2 Accent 4" w:uiPriority="47"/>
+    <w:lsdException w:name="List Table 3 Accent 4" w:uiPriority="48"/>
+    <w:lsdException w:name="List Table 4 Accent 4" w:uiPriority="49"/>
+    <w:lsdException w:name="List Table 5 Dark Accent 4" w:uiPriority="50"/>
+    <w:lsdException w:name="List Table 6 Colorful Accent 4" w:uiPriority="51"/>
+    <w:lsdException w:name="List Table 7 Colorful Accent 4" w:uiPriority="52"/>
+    <w:lsdException w:name="List Table 1 Light Accent 5" w:uiPriority="46"/>
+    <w:lsdException w:name="List Table 2 Accent 5" w:uiPriority="47"/>
+    <w:lsdException w:name="List Table 3 Accent 5" w:uiPriority="48"/>
+    <w:lsdException w:name="List Table 4 Accent 5" w:uiPriority="49"/>
+    <w:lsdException w:name="List Table 5 Dark Accent 5" w:uiPriority="50"/>
+    <w:lsdException w:name="List Table 6 Colorful Accent 5" w:uiPriority="51"/>
+    <w:lsdException w:name="List Table 7 Colorful Accent 5" w:uiPriority="52"/>
+    <w:lsdException w:name="List Table 1 Light Accent 6" w:uiPriority="46"/>
+    <w:lsdException w:name="List Table 2 Accent 6" w:uiPriority="47"/>
+    <w:lsdException w:name="List Table 3 Accent 6" w:uiPriority="48"/>
+    <w:lsdException w:name="List Table 4 Accent 6" w:uiPriority="49"/>
+    <w:lsdException w:name="List Table 5 Dark Accent 6" w:uiPriority="50"/>
+    <w:lsdException w:name="List Table 6 Colorful Accent 6" w:uiPriority="51"/>
+    <w:lsdException w:name="List Table 7 Colorful Accent 6" w:uiPriority="52"/>
   </w:latentStyles>
   <w:style w:type="paragraph" w:default="1" w:styleId="Standard">
     <w:name w:val="Normal"/>
     <w:qFormat/>
   </w:style>
-  <w:style w:type="character" w:default="1" w:styleId="Absatzstandardschriftart">
+  <w:style w:type="character" w:default="1" w:styleId="Absatz-Standardschriftart">
     <w:name w:val="Default Paragraph Font"/>
     <w:uiPriority w:val="1"/>
     <w:semiHidden/>
@@ -3512,7 +4606,6 @@
     <w:uiPriority w:val="59"/>
     <w:rsid w:val="00EF68C1"/>
     <w:tblPr>
-      <w:tblInd w:w="0" w:type="dxa"/>
       <w:tblBorders>
         <w:top w:val="single" w:sz="4" w:space="0" w:color="auto"/>
         <w:left w:val="single" w:sz="4" w:space="0" w:color="auto"/>
@@ -3521,221 +4614,6 @@
         <w:insideH w:val="single" w:sz="4" w:space="0" w:color="auto"/>
         <w:insideV w:val="single" w:sz="4" w:space="0" w:color="auto"/>
       </w:tblBorders>
-      <w:tblCellMar>
-        <w:top w:w="0" w:type="dxa"/>
-        <w:left w:w="108" w:type="dxa"/>
-        <w:bottom w:w="0" w:type="dxa"/>
-        <w:right w:w="108" w:type="dxa"/>
-      </w:tblCellMar>
-    </w:tblPr>
-  </w:style>
-</w:styles>
-</file>
-
-<file path=word/stylesWithEffects.xml><?xml version="1.0" encoding="utf-8"?>
-<w:styles xmlns:wpc="http://schemas.microsoft.com/office/word/2010/wordprocessingCanvas" xmlns:mo="http://schemas.microsoft.com/office/mac/office/2008/main" xmlns:mc="http://schemas.openxmlformats.org/markup-compatibility/2006" xmlns:mv="urn:schemas-microsoft-com:mac:vml" xmlns:o="urn:schemas-microsoft-com:office:office" xmlns:r="http://schemas.openxmlformats.org/officeDocument/2006/relationships" xmlns:m="http://schemas.openxmlformats.org/officeDocument/2006/math" xmlns:v="urn:schemas-microsoft-com:vml" xmlns:wp14="http://schemas.microsoft.com/office/word/2010/wordprocessingDrawing" xmlns:wp="http://schemas.openxmlformats.org/drawingml/2006/wordprocessingDrawing" xmlns:w10="urn:schemas-microsoft-com:office:word" xmlns:w="http://schemas.openxmlformats.org/wordprocessingml/2006/main" xmlns:w14="http://schemas.microsoft.com/office/word/2010/wordml" xmlns:wpg="http://schemas.microsoft.com/office/word/2010/wordprocessingGroup" xmlns:wpi="http://schemas.microsoft.com/office/word/2010/wordprocessingInk" xmlns:wne="http://schemas.microsoft.com/office/word/2006/wordml" xmlns:wps="http://schemas.microsoft.com/office/word/2010/wordprocessingShape" mc:Ignorable="w14 wp14">
-  <w:docDefaults>
-    <w:rPrDefault>
-      <w:rPr>
-        <w:rFonts w:asciiTheme="minorHAnsi" w:eastAsiaTheme="minorEastAsia" w:hAnsiTheme="minorHAnsi" w:cstheme="minorBidi"/>
-        <w:sz w:val="24"/>
-        <w:szCs w:val="24"/>
-        <w:lang w:val="de-DE" w:eastAsia="de-DE" w:bidi="ar-SA"/>
-      </w:rPr>
-    </w:rPrDefault>
-    <w:pPrDefault/>
-  </w:docDefaults>
-  <w:latentStyles w:defLockedState="0" w:defUIPriority="99" w:defSemiHidden="1" w:defUnhideWhenUsed="1" w:defQFormat="0" w:count="276">
-    <w:lsdException w:name="Normal" w:semiHidden="0" w:uiPriority="0" w:unhideWhenUsed="0" w:qFormat="1"/>
-    <w:lsdException w:name="heading 1" w:semiHidden="0" w:uiPriority="9" w:unhideWhenUsed="0" w:qFormat="1"/>
-    <w:lsdException w:name="heading 2" w:uiPriority="9" w:qFormat="1"/>
-    <w:lsdException w:name="heading 3" w:uiPriority="9" w:qFormat="1"/>
-    <w:lsdException w:name="heading 4" w:uiPriority="9" w:qFormat="1"/>
-    <w:lsdException w:name="heading 5" w:uiPriority="9" w:qFormat="1"/>
-    <w:lsdException w:name="heading 6" w:uiPriority="9" w:qFormat="1"/>
-    <w:lsdException w:name="heading 7" w:uiPriority="9" w:qFormat="1"/>
-    <w:lsdException w:name="heading 8" w:uiPriority="9" w:qFormat="1"/>
-    <w:lsdException w:name="heading 9" w:uiPriority="9" w:qFormat="1"/>
-    <w:lsdException w:name="toc 1" w:uiPriority="39"/>
-    <w:lsdException w:name="toc 2" w:uiPriority="39"/>
-    <w:lsdException w:name="toc 3" w:uiPriority="39"/>
-    <w:lsdException w:name="toc 4" w:uiPriority="39"/>
-    <w:lsdException w:name="toc 5" w:uiPriority="39"/>
-    <w:lsdException w:name="toc 6" w:uiPriority="39"/>
-    <w:lsdException w:name="toc 7" w:uiPriority="39"/>
-    <w:lsdException w:name="toc 8" w:uiPriority="39"/>
-    <w:lsdException w:name="toc 9" w:uiPriority="39"/>
-    <w:lsdException w:name="caption" w:uiPriority="35" w:qFormat="1"/>
-    <w:lsdException w:name="Title" w:semiHidden="0" w:uiPriority="10" w:unhideWhenUsed="0" w:qFormat="1"/>
-    <w:lsdException w:name="Default Paragraph Font" w:uiPriority="1"/>
-    <w:lsdException w:name="Subtitle" w:semiHidden="0" w:uiPriority="11" w:unhideWhenUsed="0" w:qFormat="1"/>
-    <w:lsdException w:name="Strong" w:semiHidden="0" w:uiPriority="22" w:unhideWhenUsed="0" w:qFormat="1"/>
-    <w:lsdException w:name="Emphasis" w:semiHidden="0" w:uiPriority="20" w:unhideWhenUsed="0" w:qFormat="1"/>
-    <w:lsdException w:name="Table Grid" w:semiHidden="0" w:uiPriority="59" w:unhideWhenUsed="0"/>
-    <w:lsdException w:name="Placeholder Text" w:unhideWhenUsed="0"/>
-    <w:lsdException w:name="No Spacing" w:semiHidden="0" w:uiPriority="1" w:unhideWhenUsed="0" w:qFormat="1"/>
-    <w:lsdException w:name="Light Shading" w:semiHidden="0" w:uiPriority="60" w:unhideWhenUsed="0"/>
-    <w:lsdException w:name="Light List" w:semiHidden="0" w:uiPriority="61" w:unhideWhenUsed="0"/>
-    <w:lsdException w:name="Light Grid" w:semiHidden="0" w:uiPriority="62" w:unhideWhenUsed="0"/>
-    <w:lsdException w:name="Medium Shading 1" w:semiHidden="0" w:uiPriority="63" w:unhideWhenUsed="0"/>
-    <w:lsdException w:name="Medium Shading 2" w:semiHidden="0" w:uiPriority="64" w:unhideWhenUsed="0"/>
-    <w:lsdException w:name="Medium List 1" w:semiHidden="0" w:uiPriority="65" w:unhideWhenUsed="0"/>
-    <w:lsdException w:name="Medium List 2" w:semiHidden="0" w:uiPriority="66" w:unhideWhenUsed="0"/>
-    <w:lsdException w:name="Medium Grid 1" w:semiHidden="0" w:uiPriority="67" w:unhideWhenUsed="0"/>
-    <w:lsdException w:name="Medium Grid 2" w:semiHidden="0" w:uiPriority="68" w:unhideWhenUsed="0"/>
-    <w:lsdException w:name="Medium Grid 3" w:semiHidden="0" w:uiPriority="69" w:unhideWhenUsed="0"/>
-    <w:lsdException w:name="Dark List" w:semiHidden="0" w:uiPriority="70" w:unhideWhenUsed="0"/>
-    <w:lsdException w:name="Colorful Shading" w:semiHidden="0" w:uiPriority="71" w:unhideWhenUsed="0"/>
-    <w:lsdException w:name="Colorful List" w:semiHidden="0" w:uiPriority="72" w:unhideWhenUsed="0"/>
-    <w:lsdException w:name="Colorful Grid" w:semiHidden="0" w:uiPriority="73" w:unhideWhenUsed="0"/>
-    <w:lsdException w:name="Light Shading Accent 1" w:semiHidden="0" w:uiPriority="60" w:unhideWhenUsed="0"/>
-    <w:lsdException w:name="Light List Accent 1" w:semiHidden="0" w:uiPriority="61" w:unhideWhenUsed="0"/>
-    <w:lsdException w:name="Light Grid Accent 1" w:semiHidden="0" w:uiPriority="62" w:unhideWhenUsed="0"/>
-    <w:lsdException w:name="Medium Shading 1 Accent 1" w:semiHidden="0" w:uiPriority="63" w:unhideWhenUsed="0"/>
-    <w:lsdException w:name="Medium Shading 2 Accent 1" w:semiHidden="0" w:uiPriority="64" w:unhideWhenUsed="0"/>
-    <w:lsdException w:name="Medium List 1 Accent 1" w:semiHidden="0" w:uiPriority="65" w:unhideWhenUsed="0"/>
-    <w:lsdException w:name="Revision" w:unhideWhenUsed="0"/>
-    <w:lsdException w:name="List Paragraph" w:semiHidden="0" w:uiPriority="34" w:unhideWhenUsed="0" w:qFormat="1"/>
-    <w:lsdException w:name="Quote" w:semiHidden="0" w:uiPriority="29" w:unhideWhenUsed="0" w:qFormat="1"/>
-    <w:lsdException w:name="Intense Quote" w:semiHidden="0" w:uiPriority="30" w:unhideWhenUsed="0" w:qFormat="1"/>
-    <w:lsdException w:name="Medium List 2 Accent 1" w:semiHidden="0" w:uiPriority="66" w:unhideWhenUsed="0"/>
-    <w:lsdException w:name="Medium Grid 1 Accent 1" w:semiHidden="0" w:uiPriority="67" w:unhideWhenUsed="0"/>
-    <w:lsdException w:name="Medium Grid 2 Accent 1" w:semiHidden="0" w:uiPriority="68" w:unhideWhenUsed="0"/>
-    <w:lsdException w:name="Medium Grid 3 Accent 1" w:semiHidden="0" w:uiPriority="69" w:unhideWhenUsed="0"/>
-    <w:lsdException w:name="Dark List Accent 1" w:semiHidden="0" w:uiPriority="70" w:unhideWhenUsed="0"/>
-    <w:lsdException w:name="Colorful Shading Accent 1" w:semiHidden="0" w:uiPriority="71" w:unhideWhenUsed="0"/>
-    <w:lsdException w:name="Colorful List Accent 1" w:semiHidden="0" w:uiPriority="72" w:unhideWhenUsed="0"/>
-    <w:lsdException w:name="Colorful Grid Accent 1" w:semiHidden="0" w:uiPriority="73" w:unhideWhenUsed="0"/>
-    <w:lsdException w:name="Light Shading Accent 2" w:semiHidden="0" w:uiPriority="60" w:unhideWhenUsed="0"/>
-    <w:lsdException w:name="Light List Accent 2" w:semiHidden="0" w:uiPriority="61" w:unhideWhenUsed="0"/>
-    <w:lsdException w:name="Light Grid Accent 2" w:semiHidden="0" w:uiPriority="62" w:unhideWhenUsed="0"/>
-    <w:lsdException w:name="Medium Shading 1 Accent 2" w:semiHidden="0" w:uiPriority="63" w:unhideWhenUsed="0"/>
-    <w:lsdException w:name="Medium Shading 2 Accent 2" w:semiHidden="0" w:uiPriority="64" w:unhideWhenUsed="0"/>
-    <w:lsdException w:name="Medium List 1 Accent 2" w:semiHidden="0" w:uiPriority="65" w:unhideWhenUsed="0"/>
-    <w:lsdException w:name="Medium List 2 Accent 2" w:semiHidden="0" w:uiPriority="66" w:unhideWhenUsed="0"/>
-    <w:lsdException w:name="Medium Grid 1 Accent 2" w:semiHidden="0" w:uiPriority="67" w:unhideWhenUsed="0"/>
-    <w:lsdException w:name="Medium Grid 2 Accent 2" w:semiHidden="0" w:uiPriority="68" w:unhideWhenUsed="0"/>
-    <w:lsdException w:name="Medium Grid 3 Accent 2" w:semiHidden="0" w:uiPriority="69" w:unhideWhenUsed="0"/>
-    <w:lsdException w:name="Dark List Accent 2" w:semiHidden="0" w:uiPriority="70" w:unhideWhenUsed="0"/>
-    <w:lsdException w:name="Colorful Shading Accent 2" w:semiHidden="0" w:uiPriority="71" w:unhideWhenUsed="0"/>
-    <w:lsdException w:name="Colorful List Accent 2" w:semiHidden="0" w:uiPriority="72" w:unhideWhenUsed="0"/>
-    <w:lsdException w:name="Colorful Grid Accent 2" w:semiHidden="0" w:uiPriority="73" w:unhideWhenUsed="0"/>
-    <w:lsdException w:name="Light Shading Accent 3" w:semiHidden="0" w:uiPriority="60" w:unhideWhenUsed="0"/>
-    <w:lsdException w:name="Light List Accent 3" w:semiHidden="0" w:uiPriority="61" w:unhideWhenUsed="0"/>
-    <w:lsdException w:name="Light Grid Accent 3" w:semiHidden="0" w:uiPriority="62" w:unhideWhenUsed="0"/>
-    <w:lsdException w:name="Medium Shading 1 Accent 3" w:semiHidden="0" w:uiPriority="63" w:unhideWhenUsed="0"/>
-    <w:lsdException w:name="Medium Shading 2 Accent 3" w:semiHidden="0" w:uiPriority="64" w:unhideWhenUsed="0"/>
-    <w:lsdException w:name="Medium List 1 Accent 3" w:semiHidden="0" w:uiPriority="65" w:unhideWhenUsed="0"/>
-    <w:lsdException w:name="Medium List 2 Accent 3" w:semiHidden="0" w:uiPriority="66" w:unhideWhenUsed="0"/>
-    <w:lsdException w:name="Medium Grid 1 Accent 3" w:semiHidden="0" w:uiPriority="67" w:unhideWhenUsed="0"/>
-    <w:lsdException w:name="Medium Grid 2 Accent 3" w:semiHidden="0" w:uiPriority="68" w:unhideWhenUsed="0"/>
-    <w:lsdException w:name="Medium Grid 3 Accent 3" w:semiHidden="0" w:uiPriority="69" w:unhideWhenUsed="0"/>
-    <w:lsdException w:name="Dark List Accent 3" w:semiHidden="0" w:uiPriority="70" w:unhideWhenUsed="0"/>
-    <w:lsdException w:name="Colorful Shading Accent 3" w:semiHidden="0" w:uiPriority="71" w:unhideWhenUsed="0"/>
-    <w:lsdException w:name="Colorful List Accent 3" w:semiHidden="0" w:uiPriority="72" w:unhideWhenUsed="0"/>
-    <w:lsdException w:name="Colorful Grid Accent 3" w:semiHidden="0" w:uiPriority="73" w:unhideWhenUsed="0"/>
-    <w:lsdException w:name="Light Shading Accent 4" w:semiHidden="0" w:uiPriority="60" w:unhideWhenUsed="0"/>
-    <w:lsdException w:name="Light List Accent 4" w:semiHidden="0" w:uiPriority="61" w:unhideWhenUsed="0"/>
-    <w:lsdException w:name="Light Grid Accent 4" w:semiHidden="0" w:uiPriority="62" w:unhideWhenUsed="0"/>
-    <w:lsdException w:name="Medium Shading 1 Accent 4" w:semiHidden="0" w:uiPriority="63" w:unhideWhenUsed="0"/>
-    <w:lsdException w:name="Medium Shading 2 Accent 4" w:semiHidden="0" w:uiPriority="64" w:unhideWhenUsed="0"/>
-    <w:lsdException w:name="Medium List 1 Accent 4" w:semiHidden="0" w:uiPriority="65" w:unhideWhenUsed="0"/>
-    <w:lsdException w:name="Medium List 2 Accent 4" w:semiHidden="0" w:uiPriority="66" w:unhideWhenUsed="0"/>
-    <w:lsdException w:name="Medium Grid 1 Accent 4" w:semiHidden="0" w:uiPriority="67" w:unhideWhenUsed="0"/>
-    <w:lsdException w:name="Medium Grid 2 Accent 4" w:semiHidden="0" w:uiPriority="68" w:unhideWhenUsed="0"/>
-    <w:lsdException w:name="Medium Grid 3 Accent 4" w:semiHidden="0" w:uiPriority="69" w:unhideWhenUsed="0"/>
-    <w:lsdException w:name="Dark List Accent 4" w:semiHidden="0" w:uiPriority="70" w:unhideWhenUsed="0"/>
-    <w:lsdException w:name="Colorful Shading Accent 4" w:semiHidden="0" w:uiPriority="71" w:unhideWhenUsed="0"/>
-    <w:lsdException w:name="Colorful List Accent 4" w:semiHidden="0" w:uiPriority="72" w:unhideWhenUsed="0"/>
-    <w:lsdException w:name="Colorful Grid Accent 4" w:semiHidden="0" w:uiPriority="73" w:unhideWhenUsed="0"/>
-    <w:lsdException w:name="Light Shading Accent 5" w:semiHidden="0" w:uiPriority="60" w:unhideWhenUsed="0"/>
-    <w:lsdException w:name="Light List Accent 5" w:semiHidden="0" w:uiPriority="61" w:unhideWhenUsed="0"/>
-    <w:lsdException w:name="Light Grid Accent 5" w:semiHidden="0" w:uiPriority="62" w:unhideWhenUsed="0"/>
-    <w:lsdException w:name="Medium Shading 1 Accent 5" w:semiHidden="0" w:uiPriority="63" w:unhideWhenUsed="0"/>
-    <w:lsdException w:name="Medium Shading 2 Accent 5" w:semiHidden="0" w:uiPriority="64" w:unhideWhenUsed="0"/>
-    <w:lsdException w:name="Medium List 1 Accent 5" w:semiHidden="0" w:uiPriority="65" w:unhideWhenUsed="0"/>
-    <w:lsdException w:name="Medium List 2 Accent 5" w:semiHidden="0" w:uiPriority="66" w:unhideWhenUsed="0"/>
-    <w:lsdException w:name="Medium Grid 1 Accent 5" w:semiHidden="0" w:uiPriority="67" w:unhideWhenUsed="0"/>
-    <w:lsdException w:name="Medium Grid 2 Accent 5" w:semiHidden="0" w:uiPriority="68" w:unhideWhenUsed="0"/>
-    <w:lsdException w:name="Medium Grid 3 Accent 5" w:semiHidden="0" w:uiPriority="69" w:unhideWhenUsed="0"/>
-    <w:lsdException w:name="Dark List Accent 5" w:semiHidden="0" w:uiPriority="70" w:unhideWhenUsed="0"/>
-    <w:lsdException w:name="Colorful Shading Accent 5" w:semiHidden="0" w:uiPriority="71" w:unhideWhenUsed="0"/>
-    <w:lsdException w:name="Colorful List Accent 5" w:semiHidden="0" w:uiPriority="72" w:unhideWhenUsed="0"/>
-    <w:lsdException w:name="Colorful Grid Accent 5" w:semiHidden="0" w:uiPriority="73" w:unhideWhenUsed="0"/>
-    <w:lsdException w:name="Light Shading Accent 6" w:semiHidden="0" w:uiPriority="60" w:unhideWhenUsed="0"/>
-    <w:lsdException w:name="Light List Accent 6" w:semiHidden="0" w:uiPriority="61" w:unhideWhenUsed="0"/>
-    <w:lsdException w:name="Light Grid Accent 6" w:semiHidden="0" w:uiPriority="62" w:unhideWhenUsed="0"/>
-    <w:lsdException w:name="Medium Shading 1 Accent 6" w:semiHidden="0" w:uiPriority="63" w:unhideWhenUsed="0"/>
-    <w:lsdException w:name="Medium Shading 2 Accent 6" w:semiHidden="0" w:uiPriority="64" w:unhideWhenUsed="0"/>
-    <w:lsdException w:name="Medium List 1 Accent 6" w:semiHidden="0" w:uiPriority="65" w:unhideWhenUsed="0"/>
-    <w:lsdException w:name="Medium List 2 Accent 6" w:semiHidden="0" w:uiPriority="66" w:unhideWhenUsed="0"/>
-    <w:lsdException w:name="Medium Grid 1 Accent 6" w:semiHidden="0" w:uiPriority="67" w:unhideWhenUsed="0"/>
-    <w:lsdException w:name="Medium Grid 2 Accent 6" w:semiHidden="0" w:uiPriority="68" w:unhideWhenUsed="0"/>
-    <w:lsdException w:name="Medium Grid 3 Accent 6" w:semiHidden="0" w:uiPriority="69" w:unhideWhenUsed="0"/>
-    <w:lsdException w:name="Dark List Accent 6" w:semiHidden="0" w:uiPriority="70" w:unhideWhenUsed="0"/>
-    <w:lsdException w:name="Colorful Shading Accent 6" w:semiHidden="0" w:uiPriority="71" w:unhideWhenUsed="0"/>
-    <w:lsdException w:name="Colorful List Accent 6" w:semiHidden="0" w:uiPriority="72" w:unhideWhenUsed="0"/>
-    <w:lsdException w:name="Colorful Grid Accent 6" w:semiHidden="0" w:uiPriority="73" w:unhideWhenUsed="0"/>
-    <w:lsdException w:name="Subtle Emphasis" w:semiHidden="0" w:uiPriority="19" w:unhideWhenUsed="0" w:qFormat="1"/>
-    <w:lsdException w:name="Intense Emphasis" w:semiHidden="0" w:uiPriority="21" w:unhideWhenUsed="0" w:qFormat="1"/>
-    <w:lsdException w:name="Subtle Reference" w:semiHidden="0" w:uiPriority="31" w:unhideWhenUsed="0" w:qFormat="1"/>
-    <w:lsdException w:name="Intense Reference" w:semiHidden="0" w:uiPriority="32" w:unhideWhenUsed="0" w:qFormat="1"/>
-    <w:lsdException w:name="Book Title" w:semiHidden="0" w:uiPriority="33" w:unhideWhenUsed="0" w:qFormat="1"/>
-    <w:lsdException w:name="Bibliography" w:uiPriority="37"/>
-    <w:lsdException w:name="TOC Heading" w:uiPriority="39" w:qFormat="1"/>
-  </w:latentStyles>
-  <w:style w:type="paragraph" w:default="1" w:styleId="Standard">
-    <w:name w:val="Normal"/>
-    <w:qFormat/>
-  </w:style>
-  <w:style w:type="character" w:default="1" w:styleId="Absatzstandardschriftart">
-    <w:name w:val="Default Paragraph Font"/>
-    <w:uiPriority w:val="1"/>
-    <w:semiHidden/>
-    <w:unhideWhenUsed/>
-  </w:style>
-  <w:style w:type="table" w:default="1" w:styleId="NormaleTabelle">
-    <w:name w:val="Normal Table"/>
-    <w:uiPriority w:val="99"/>
-    <w:semiHidden/>
-    <w:unhideWhenUsed/>
-    <w:tblPr>
-      <w:tblInd w:w="0" w:type="dxa"/>
-      <w:tblCellMar>
-        <w:top w:w="0" w:type="dxa"/>
-        <w:left w:w="108" w:type="dxa"/>
-        <w:bottom w:w="0" w:type="dxa"/>
-        <w:right w:w="108" w:type="dxa"/>
-      </w:tblCellMar>
-    </w:tblPr>
-  </w:style>
-  <w:style w:type="numbering" w:default="1" w:styleId="KeineListe">
-    <w:name w:val="No List"/>
-    <w:uiPriority w:val="99"/>
-    <w:semiHidden/>
-    <w:unhideWhenUsed/>
-  </w:style>
-  <w:style w:type="table" w:styleId="Tabellenraster">
-    <w:name w:val="Table Grid"/>
-    <w:basedOn w:val="NormaleTabelle"/>
-    <w:uiPriority w:val="59"/>
-    <w:rsid w:val="00EF68C1"/>
-    <w:tblPr>
-      <w:tblInd w:w="0" w:type="dxa"/>
-      <w:tblBorders>
-        <w:top w:val="single" w:sz="4" w:space="0" w:color="auto"/>
-        <w:left w:val="single" w:sz="4" w:space="0" w:color="auto"/>
-        <w:bottom w:val="single" w:sz="4" w:space="0" w:color="auto"/>
-        <w:right w:val="single" w:sz="4" w:space="0" w:color="auto"/>
-        <w:insideH w:val="single" w:sz="4" w:space="0" w:color="auto"/>
-        <w:insideV w:val="single" w:sz="4" w:space="0" w:color="auto"/>
-      </w:tblBorders>
-      <w:tblCellMar>
-        <w:top w:w="0" w:type="dxa"/>
-        <w:left w:w="108" w:type="dxa"/>
-        <w:bottom w:w="0" w:type="dxa"/>
-        <w:right w:w="108" w:type="dxa"/>
-      </w:tblCellMar>
     </w:tblPr>
   </w:style>
 </w:styles>
@@ -4066,7 +4944,7 @@
 </file>
 
 <file path=customXml/itemProps1.xml><?xml version="1.0" encoding="utf-8"?>
-<ds:datastoreItem xmlns:ds="http://schemas.openxmlformats.org/officeDocument/2006/customXml" ds:itemID="{A43CB20A-2CA9-134B-A463-B9A953838946}">
+<ds:datastoreItem xmlns:ds="http://schemas.openxmlformats.org/officeDocument/2006/customXml" ds:itemID="{5C38B25E-D7D8-4991-BBF9-949AC010B8E9}">
   <ds:schemaRefs>
     <ds:schemaRef ds:uri="http://schemas.openxmlformats.org/officeDocument/2006/bibliography"/>
   </ds:schemaRefs>

</xml_diff>